<commit_message>
add a temp md file. I will change the whole doc to md afterwards
</commit_message>
<xml_diff>
--- a/front-end/前端.docx
+++ b/front-end/前端.docx
@@ -5616,13 +5616,7 @@
         <w:rPr>
           <w:rFonts w:hint="eastAsia"/>
         </w:rPr>
-        <w:t>用</w:t>
-      </w:r>
-      <w:r>
-        <w:t>js使低版本浏览器支持HTML5标签</w:t>
-      </w:r>
-      <w:r>
-        <w:t>底层是怎么实现的</w:t>
+        <w:t>前端工程化技术，自动化流程</w:t>
       </w:r>
     </w:p>
     <w:p>
@@ -5633,7 +5627,62 @@
         <w:rPr>
           <w:rFonts w:hint="eastAsia"/>
         </w:rPr>
-        <w:t>前端工程化技术，自动化流程</w:t>
+        <w:t>如何</w:t>
+      </w:r>
+      <w:r>
+        <w:rPr>
+          <w:rFonts w:hint="eastAsia"/>
+        </w:rPr>
+        <w:t>在某个函数中</w:t>
+      </w:r>
+      <w:r>
+        <w:rPr>
+          <w:rFonts w:hint="eastAsia"/>
+        </w:rPr>
+        <w:t>循环调用</w:t>
+      </w:r>
+      <w:r>
+        <w:rPr>
+          <w:rFonts w:hint="eastAsia"/>
+        </w:rPr>
+        <w:t>自己</w:t>
+      </w:r>
+      <w:r>
+        <w:rPr>
+          <w:rFonts w:hint="eastAsia"/>
+        </w:rPr>
+        <w:t>固定次数（100次）</w:t>
+      </w:r>
+      <w:r>
+        <w:rPr>
+          <w:rFonts w:hint="eastAsia"/>
+        </w:rPr>
+        <w:t>后停止</w:t>
+      </w:r>
+    </w:p>
+    <w:p>
+      <w:r>
+        <w:rPr>
+          <w:rFonts w:hint="eastAsia"/>
+        </w:rPr>
+        <w:t>setTimeout嵌套</w:t>
+      </w:r>
+    </w:p>
+    <w:p>
+      <w:r>
+        <w:rPr>
+          <w:rFonts w:hint="eastAsia"/>
+        </w:rPr>
+        <w:t>全局变量 +</w:t>
+      </w:r>
+      <w:r>
+        <w:t xml:space="preserve"> </w:t>
+      </w:r>
+      <w:r>
+        <w:rPr>
+          <w:rFonts w:hint="eastAsia"/>
+        </w:rPr>
+        <w:t>函数递归调用</w:t>
       </w:r>
     </w:p>
     <w:p>
@@ -5644,71 +5693,32 @@
         <w:rPr>
           <w:rFonts w:hint="eastAsia"/>
         </w:rPr>
-        <w:t>如何</w:t>
-      </w:r>
-      <w:r>
-        <w:rPr>
-          <w:rFonts w:hint="eastAsia"/>
-        </w:rPr>
-        <w:t>在某个函数中</w:t>
-      </w:r>
-      <w:r>
-        <w:rPr>
-          <w:rFonts w:hint="eastAsia"/>
-        </w:rPr>
-        <w:t>循环调用</w:t>
-      </w:r>
-      <w:r>
-        <w:rPr>
-          <w:rFonts w:hint="eastAsia"/>
-        </w:rPr>
-        <w:t>自己</w:t>
-      </w:r>
-      <w:r>
-        <w:rPr>
-          <w:rFonts w:hint="eastAsia"/>
-        </w:rPr>
-        <w:t>固定次数（100次）</w:t>
-      </w:r>
-      <w:r>
-        <w:rPr>
-          <w:rFonts w:hint="eastAsia"/>
-        </w:rPr>
-        <w:t>后停止</w:t>
-      </w:r>
-    </w:p>
-    <w:p>
-      <w:r>
-        <w:rPr>
-          <w:rFonts w:hint="eastAsia"/>
-        </w:rPr>
-        <w:t>setTimeout嵌套</w:t>
-      </w:r>
-    </w:p>
-    <w:p>
-      <w:pPr>
-        <w:rPr>
-          <w:rFonts w:hint="eastAsia"/>
-        </w:rPr>
-      </w:pPr>
-      <w:r>
-        <w:rPr>
-          <w:rFonts w:hint="eastAsia"/>
-        </w:rPr>
-        <w:t>setTimeout</w:t>
-      </w:r>
-    </w:p>
-    <w:p>
-      <w:pPr>
-        <w:rPr>
-          <w:rFonts w:hint="eastAsia"/>
-        </w:rPr>
-      </w:pPr>
-      <w:r>
-        <w:rPr>
-          <w:rFonts w:hint="eastAsia"/>
-        </w:rPr>
-        <w:t>全局变量 +</w:t>
+        <w:t>网站加载缓慢，可以从哪几个方面入手优化性能</w:t>
+      </w:r>
+    </w:p>
+    <w:p>
+      <w:r>
+        <w:rPr>
+          <w:rFonts w:hint="eastAsia"/>
+        </w:rPr>
+        <w:t>C</w:t>
+      </w:r>
+      <w:r>
+        <w:t>DN</w:t>
+      </w:r>
+      <w:r>
+        <w:rPr>
+          <w:rFonts w:hint="eastAsia"/>
+        </w:rPr>
+        <w:t>加速</w:t>
+      </w:r>
+    </w:p>
+    <w:p>
+      <w:r>
+        <w:rPr>
+          <w:rFonts w:hint="eastAsia"/>
+        </w:rPr>
+        <w:t>Lazy</w:t>
       </w:r>
       <w:r>
         <w:t xml:space="preserve"> </w:t>
@@ -5717,7 +5727,26 @@
         <w:rPr>
           <w:rFonts w:hint="eastAsia"/>
         </w:rPr>
-        <w:t>函数递归调用</w:t>
+        <w:t>load</w:t>
+      </w:r>
+    </w:p>
+    <w:p>
+      <w:r>
+        <w:rPr>
+          <w:rFonts w:hint="eastAsia"/>
+        </w:rPr>
+        <w:t>缓存</w:t>
+      </w:r>
+    </w:p>
+    <w:p>
+      <w:r>
+        <w:rPr>
+          <w:rFonts w:hint="eastAsia"/>
+        </w:rPr>
+        <w:t>HTTP</w:t>
+      </w:r>
+      <w:r>
+        <w:t>2.0</w:t>
       </w:r>
     </w:p>
     <w:p>
@@ -5728,65 +5757,7 @@
         <w:rPr>
           <w:rFonts w:hint="eastAsia"/>
         </w:rPr>
-        <w:t>网站加载缓慢，可以从哪几个方面入手优化性能</w:t>
-      </w:r>
-    </w:p>
-    <w:p>
-      <w:r>
-        <w:rPr>
-          <w:rFonts w:hint="eastAsia"/>
-        </w:rPr>
-        <w:t>C</w:t>
-      </w:r>
-      <w:r>
-        <w:t>DN</w:t>
-      </w:r>
-      <w:r>
-        <w:rPr>
-          <w:rFonts w:hint="eastAsia"/>
-        </w:rPr>
-        <w:t>加速</w:t>
-      </w:r>
-    </w:p>
-    <w:p>
-      <w:r>
-        <w:rPr>
-          <w:rFonts w:hint="eastAsia"/>
-        </w:rPr>
-        <w:t>Lazy</w:t>
-      </w:r>
-      <w:r>
-        <w:t xml:space="preserve"> </w:t>
-      </w:r>
-      <w:r>
-        <w:rPr>
-          <w:rFonts w:hint="eastAsia"/>
-        </w:rPr>
-        <w:t>load</w:t>
-      </w:r>
-    </w:p>
-    <w:p>
-      <w:r>
-        <w:rPr>
-          <w:rFonts w:hint="eastAsia"/>
-        </w:rPr>
-        <w:t>缓存</w:t>
-      </w:r>
-    </w:p>
-    <w:p>
-      <w:pPr>
-        <w:rPr>
-          <w:rFonts w:hint="eastAsia"/>
-        </w:rPr>
-      </w:pPr>
-      <w:r>
-        <w:rPr>
-          <w:rFonts w:hint="eastAsia"/>
-        </w:rPr>
-        <w:t>HTTP</w:t>
-      </w:r>
-      <w:r>
-        <w:t>2.0</w:t>
+        <w:t>移动端呈现网页如何适配不同尺寸大小的设备</w:t>
       </w:r>
     </w:p>
     <w:p>
@@ -5797,17 +5768,6 @@
         <w:rPr>
           <w:rFonts w:hint="eastAsia"/>
         </w:rPr>
-        <w:t>移动端呈现网页如何适配不同尺寸大小的设备</w:t>
-      </w:r>
-    </w:p>
-    <w:p>
-      <w:pPr>
-        <w:pStyle w:val="3"/>
-      </w:pPr>
-      <w:r>
-        <w:rPr>
-          <w:rFonts w:hint="eastAsia"/>
-        </w:rPr>
         <w:t>如何实现Ajax请求</w:t>
       </w:r>
     </w:p>
@@ -5833,7 +5793,6 @@
         <w:rPr>
           <w:noProof/>
         </w:rPr>
-        <w:lastRenderedPageBreak/>
         <w:drawing>
           <wp:inline distT="0" distB="0" distL="0" distR="0" wp14:anchorId="633CF040" wp14:editId="15DEE550">
             <wp:extent cx="5274310" cy="2216150"/>
@@ -5873,6 +5832,7 @@
     </w:p>
     <w:p>
       <w:r>
+        <w:lastRenderedPageBreak/>
         <w:t>xhr.onerror</w:t>
       </w:r>
       <w:r>
@@ -6200,7 +6160,6 @@
         <w:rPr>
           <w:rFonts w:hint="eastAsia"/>
         </w:rPr>
-        <w:lastRenderedPageBreak/>
         <w:t>从输入URL到网页完全加载都经历了哪些过程</w:t>
       </w:r>
     </w:p>
@@ -6351,6 +6310,7 @@
         <w:rPr>
           <w:rFonts w:hint="eastAsia"/>
         </w:rPr>
+        <w:lastRenderedPageBreak/>
         <w:t>浏览器获得域名对应的IP地址之后发起HTTP三次握手</w:t>
       </w:r>
     </w:p>
@@ -6527,11 +6487,6 @@
       </w:r>
     </w:p>
     <w:p>
-      <w:pPr>
-        <w:rPr>
-          <w:rFonts w:hint="eastAsia"/>
-        </w:rPr>
-      </w:pPr>
       <w:r>
         <w:rPr>
           <w:rFonts w:hint="eastAsia"/>
@@ -6595,11 +6550,6 @@
       </w:r>
     </w:p>
     <w:p>
-      <w:pPr>
-        <w:rPr>
-          <w:rFonts w:hint="eastAsia"/>
-        </w:rPr>
-      </w:pPr>
       <w:r>
         <w:rPr>
           <w:rFonts w:hint="eastAsia"/>
@@ -6608,11 +6558,6 @@
       </w:r>
     </w:p>
     <w:p>
-      <w:pPr>
-        <w:rPr>
-          <w:rFonts w:hint="eastAsia"/>
-        </w:rPr>
-      </w:pPr>
       <w:r>
         <w:rPr>
           <w:rFonts w:hint="eastAsia"/>
@@ -6669,11 +6614,6 @@
       <w:bookmarkEnd w:id="13"/>
     </w:p>
     <w:p>
-      <w:pPr>
-        <w:rPr>
-          <w:rFonts w:hint="eastAsia"/>
-        </w:rPr>
-      </w:pPr>
       <w:r>
         <w:rPr>
           <w:rFonts w:hint="eastAsia"/>
@@ -6699,7 +6639,6 @@
       <w:bookmarkStart w:id="20" w:name="OLE_LINK23"/>
       <w:bookmarkStart w:id="21" w:name="OLE_LINK24"/>
       <w:r>
-        <w:lastRenderedPageBreak/>
         <w:t>Object.defineProperties(</w:t>
       </w:r>
     </w:p>
@@ -6713,10 +6652,7 @@
         <w:t xml:space="preserve">  </w:t>
       </w:r>
       <w:r>
-        <w:t>Object</w:t>
-      </w:r>
-      <w:r>
-        <w:t>.</w:t>
+        <w:t>Object.</w:t>
       </w:r>
       <w:r>
         <w:t>getOwnPropertyDescriptors(source)</w:t>
@@ -6738,21 +6674,13 @@
       </w:r>
     </w:p>
     <w:p>
-      <w:pPr>
-        <w:rPr>
-          <w:rFonts w:hint="eastAsia"/>
-        </w:rPr>
-      </w:pPr>
       <w:r>
         <w:t xml:space="preserve">var </w:t>
       </w:r>
       <w:bookmarkStart w:id="22" w:name="OLE_LINK29"/>
       <w:bookmarkStart w:id="23" w:name="OLE_LINK30"/>
       <w:r>
-        <w:t>new</w:t>
-      </w:r>
-      <w:r>
-        <w:t xml:space="preserve">Obj </w:t>
+        <w:t xml:space="preserve">newObj </w:t>
       </w:r>
       <w:bookmarkEnd w:id="22"/>
       <w:bookmarkEnd w:id="23"/>
@@ -6785,11 +6713,6 @@
       </w:r>
     </w:p>
     <w:p>
-      <w:pPr>
-        <w:rPr>
-          <w:rFonts w:hint="eastAsia"/>
-        </w:rPr>
-      </w:pPr>
       <w:r>
         <w:t>deep copy</w:t>
       </w:r>
@@ -6853,11 +6776,6 @@
       </w:r>
     </w:p>
     <w:p>
-      <w:pPr>
-        <w:rPr>
-          <w:rFonts w:hint="eastAsia"/>
-        </w:rPr>
-      </w:pPr>
       <w:r>
         <w:rPr>
           <w:rFonts w:hint="eastAsia"/>
@@ -6870,6 +6788,7 @@
         <w:rPr>
           <w:rFonts w:hint="eastAsia"/>
         </w:rPr>
+        <w:lastRenderedPageBreak/>
         <w:t>方法二：</w:t>
       </w:r>
       <w:r>
@@ -6891,10 +6810,7 @@
         <w:t xml:space="preserve">newObj </w:t>
       </w:r>
       <w:r>
-        <w:t>= jQuery.extend(tru</w:t>
-      </w:r>
-      <w:r>
-        <w:t xml:space="preserve">e, {}, </w:t>
+        <w:t xml:space="preserve">= jQuery.extend(true, {}, </w:t>
       </w:r>
       <w:r>
         <w:rPr>
@@ -6931,11 +6847,6 @@
       </w:r>
     </w:p>
     <w:p>
-      <w:pPr>
-        <w:rPr>
-          <w:rFonts w:hint="eastAsia"/>
-        </w:rPr>
-      </w:pPr>
       <w:r>
         <w:rPr>
           <w:rFonts w:hint="eastAsia"/>
@@ -6967,10 +6878,7 @@
     </w:p>
     <w:p>
       <w:r>
-        <w:t xml:space="preserve">  </w:t>
-      </w:r>
-      <w:r>
-        <w:t>// Handle Date</w:t>
+        <w:t xml:space="preserve">  // Handle Date</w:t>
       </w:r>
     </w:p>
     <w:p>
@@ -6994,11 +6902,6 @@
       </w:r>
     </w:p>
     <w:p>
-      <w:pPr>
-        <w:rPr>
-          <w:rFonts w:hint="eastAsia"/>
-        </w:rPr>
-      </w:pPr>
       <w:r>
         <w:t xml:space="preserve">    }</w:t>
       </w:r>
@@ -7035,10 +6938,7 @@
         <w:t>keepCloning</w:t>
       </w:r>
       <w:r>
-        <w:t xml:space="preserve"> </w:t>
-      </w:r>
-      <w:r>
-        <w:t>(obj[i]);</w:t>
+        <w:t xml:space="preserve"> (obj[i]);</w:t>
       </w:r>
     </w:p>
     <w:p>
@@ -7072,11 +6972,6 @@
       </w:r>
     </w:p>
     <w:p>
-      <w:pPr>
-        <w:rPr>
-          <w:rFonts w:hint="eastAsia"/>
-        </w:rPr>
-      </w:pPr>
       <w:r>
         <w:t>}</w:t>
       </w:r>
@@ -7130,7 +7025,6 @@
         <w:rPr>
           <w:noProof/>
         </w:rPr>
-        <w:lastRenderedPageBreak/>
         <w:drawing>
           <wp:inline distT="0" distB="0" distL="0" distR="0" wp14:anchorId="466B6562" wp14:editId="7B4BFC37">
             <wp:extent cx="3978234" cy="2169147"/>
@@ -7223,6 +7117,7 @@
         <w:rPr>
           <w:rFonts w:hint="eastAsia"/>
         </w:rPr>
+        <w:lastRenderedPageBreak/>
         <w:t>缺点：实例不共享方法，造成内存浪费。</w:t>
       </w:r>
     </w:p>
@@ -7474,7 +7369,6 @@
         <w:rPr>
           <w:rFonts w:hint="eastAsia"/>
         </w:rPr>
-        <w:lastRenderedPageBreak/>
         <w:t>优点：所有实例共享方法，没有内存浪费</w:t>
       </w:r>
     </w:p>
@@ -7589,6 +7483,7 @@
         <w:rPr>
           <w:noProof/>
         </w:rPr>
+        <w:lastRenderedPageBreak/>
         <w:drawing>
           <wp:inline distT="0" distB="0" distL="0" distR="0" wp14:anchorId="74739308" wp14:editId="7B58A72C">
             <wp:extent cx="2964826" cy="1136650"/>
@@ -7813,7 +7708,6 @@
         <w:rPr>
           <w:noProof/>
         </w:rPr>
-        <w:lastRenderedPageBreak/>
         <w:drawing>
           <wp:inline distT="0" distB="0" distL="0" distR="0" wp14:anchorId="4B5F6E08" wp14:editId="58114385">
             <wp:extent cx="1803461" cy="1263650"/>
@@ -7937,6 +7831,7 @@
         <w:rPr>
           <w:noProof/>
         </w:rPr>
+        <w:lastRenderedPageBreak/>
         <w:drawing>
           <wp:inline distT="0" distB="0" distL="0" distR="0" wp14:anchorId="534AD5D5" wp14:editId="732CA5A4">
             <wp:extent cx="5274310" cy="2169160"/>
@@ -8041,7 +7936,6 @@
         <w:rPr>
           <w:noProof/>
         </w:rPr>
-        <w:lastRenderedPageBreak/>
         <w:drawing>
           <wp:inline distT="0" distB="0" distL="0" distR="0" wp14:anchorId="39A80B51" wp14:editId="50193FBF">
             <wp:extent cx="5274310" cy="3656330"/>
@@ -8088,6 +7982,7 @@
         <w:rPr>
           <w:rFonts w:hint="eastAsia"/>
         </w:rPr>
+        <w:lastRenderedPageBreak/>
         <w:t>数据共享（静态变量）：</w:t>
       </w:r>
     </w:p>
@@ -8238,7 +8133,6 @@
         <w:rPr>
           <w:rFonts w:hint="eastAsia"/>
         </w:rPr>
-        <w:lastRenderedPageBreak/>
         <w:t>优点：没有用到this和prototype，使用简单，操作方便。</w:t>
       </w:r>
     </w:p>
@@ -8312,6 +8206,7 @@
         <w:rPr>
           <w:noProof/>
         </w:rPr>
+        <w:lastRenderedPageBreak/>
         <w:drawing>
           <wp:inline distT="0" distB="0" distL="0" distR="0" wp14:anchorId="21A3F336" wp14:editId="7E63CE96">
             <wp:extent cx="3375009" cy="4273550"/>
@@ -8370,7 +8265,6 @@
         <w:rPr>
           <w:noProof/>
         </w:rPr>
-        <w:lastRenderedPageBreak/>
         <w:drawing>
           <wp:inline distT="0" distB="0" distL="0" distR="0" wp14:anchorId="4F9C2548" wp14:editId="129897B3">
             <wp:extent cx="4685263" cy="3949700"/>
@@ -8416,6 +8310,7 @@
         <w:rPr>
           <w:rFonts w:hint="eastAsia"/>
         </w:rPr>
+        <w:lastRenderedPageBreak/>
         <w:t>JS中对象的继承方式都有哪些，分别介绍</w:t>
       </w:r>
     </w:p>
@@ -9169,7 +9064,6 @@
           <w:rFonts w:hint="eastAsia"/>
           <w:b/>
         </w:rPr>
-        <w:lastRenderedPageBreak/>
         <w:t>借用构造函数</w:t>
       </w:r>
     </w:p>
@@ -9949,6 +9843,7 @@
           <w:sz w:val="21"/>
           <w:szCs w:val="21"/>
         </w:rPr>
+        <w:lastRenderedPageBreak/>
         <w:t xml:space="preserve">    </w:t>
       </w:r>
       <w:r>
@@ -10670,7 +10565,6 @@
         <w:rPr>
           <w:noProof/>
         </w:rPr>
-        <w:lastRenderedPageBreak/>
         <w:drawing>
           <wp:inline distT="0" distB="0" distL="0" distR="0">
             <wp:extent cx="5274310" cy="3483505"/>
@@ -10867,6 +10761,7 @@
           <w:sz w:val="21"/>
           <w:szCs w:val="21"/>
         </w:rPr>
+        <w:lastRenderedPageBreak/>
         <w:t xml:space="preserve">    </w:t>
       </w:r>
       <w:r>
@@ -11546,7 +11441,6 @@
           <w:sz w:val="21"/>
           <w:szCs w:val="21"/>
         </w:rPr>
-        <w:lastRenderedPageBreak/>
         <w:t xml:space="preserve">man.sayAge(); </w:t>
       </w:r>
       <w:r>
@@ -12296,6 +12190,7 @@
           <w:rFonts w:ascii="Consolas" w:hAnsi="Consolas"/>
           <w:color w:val="B294BB"/>
         </w:rPr>
+        <w:lastRenderedPageBreak/>
         <w:t>var</w:t>
       </w:r>
       <w:r>
@@ -12481,7 +12376,6 @@
         <w:rPr>
           <w:noProof/>
         </w:rPr>
-        <w:lastRenderedPageBreak/>
         <w:drawing>
           <wp:inline distT="0" distB="0" distL="0" distR="0">
             <wp:extent cx="5274310" cy="3483505"/>
@@ -12655,11 +12549,6 @@
       </w:r>
     </w:p>
     <w:p>
-      <w:pPr>
-        <w:rPr>
-          <w:rFonts w:hint="eastAsia"/>
-        </w:rPr>
-      </w:pPr>
       <w:r>
         <w:rPr>
           <w:noProof/>
@@ -12716,11 +12605,6 @@
       </w:r>
     </w:p>
     <w:p>
-      <w:pPr>
-        <w:rPr>
-          <w:rFonts w:hint="eastAsia"/>
-        </w:rPr>
-      </w:pPr>
       <w:r>
         <w:rPr>
           <w:rFonts w:hint="eastAsia"/>
@@ -12814,11 +12698,6 @@
       </w:r>
     </w:p>
     <w:p>
-      <w:pPr>
-        <w:rPr>
-          <w:rFonts w:hint="eastAsia"/>
-        </w:rPr>
-      </w:pPr>
       <w:r>
         <w:rPr>
           <w:rFonts w:hint="eastAsia"/>
@@ -12844,13 +12723,7 @@
         <w:rPr>
           <w:rFonts w:hint="eastAsia"/>
         </w:rPr>
-        <w:t>将引用赋给了函数的</w:t>
-      </w:r>
-      <w:r>
-        <w:rPr>
-          <w:rFonts w:hint="eastAsia"/>
-        </w:rPr>
-        <w:t>prototype属性</w:t>
+        <w:t>将引用赋给了函数的prototype属性</w:t>
       </w:r>
       <w:r>
         <w:rPr>
@@ -12906,19 +12779,7 @@
         <w:rPr>
           <w:rFonts w:hint="eastAsia"/>
         </w:rPr>
-        <w:t>实例的</w:t>
-      </w:r>
-      <w:r>
-        <w:rPr>
-          <w:rFonts w:hint="eastAsia"/>
-        </w:rPr>
-        <w:t>__proto__属性</w:t>
-      </w:r>
-      <w:r>
-        <w:rPr>
-          <w:rFonts w:hint="eastAsia"/>
-        </w:rPr>
-        <w:t>都指向刚创建的原型</w:t>
+        <w:t>实例的__proto__属性都指向刚创建的原型</w:t>
       </w:r>
       <w:r>
         <w:rPr>
@@ -12958,27 +12819,10 @@
         <w:rPr>
           <w:rFonts w:hint="eastAsia"/>
         </w:rPr>
-        <w:t>链是基于</w:t>
-      </w:r>
-      <w:r>
-        <w:rPr>
-          <w:rFonts w:hint="eastAsia"/>
-        </w:rPr>
-        <w:t>__proto__</w:t>
-      </w:r>
-      <w:r>
-        <w:rPr>
-          <w:rFonts w:hint="eastAsia"/>
-        </w:rPr>
-        <w:t>属性链接起来的，所有对象都继承于Object，所以原型链的最顶端是Object.prototype</w:t>
-      </w:r>
-    </w:p>
-    <w:p>
-      <w:pPr>
-        <w:rPr>
-          <w:rFonts w:hint="eastAsia"/>
-        </w:rPr>
-      </w:pPr>
+        <w:t>链是基于__proto__属性链接起来的，所有对象都继承于Object，所以原型链的最顶端是Object.prototype</w:t>
+      </w:r>
+    </w:p>
+    <w:p>
       <w:r>
         <w:t xml:space="preserve">7 </w:t>
       </w:r>
@@ -12989,19 +12833,7 @@
         <w:rPr>
           <w:rFonts w:hint="eastAsia"/>
         </w:rPr>
-        <w:t>，其原理就是沿着</w:t>
-      </w:r>
-      <w:r>
-        <w:rPr>
-          <w:rFonts w:hint="eastAsia"/>
-        </w:rPr>
-        <w:t>__proto__</w:t>
-      </w:r>
-      <w:r>
-        <w:rPr>
-          <w:rFonts w:hint="eastAsia"/>
-        </w:rPr>
-        <w:t>一直查找到原型链的末端</w:t>
+        <w:t>，其原理就是沿着__proto__一直查找到原型链的末端</w:t>
       </w:r>
     </w:p>
     <w:p>
@@ -13026,96 +12858,121 @@
       </w:r>
     </w:p>
     <w:p>
+      <w:pPr>
+        <w:rPr>
+          <w:rFonts w:hint="eastAsia"/>
+        </w:rPr>
+      </w:pPr>
       <w:r>
         <w:t>Number instanceof Number //false</w:t>
-      </w:r>
-    </w:p>
-    <w:p>
-      <w:pPr>
-        <w:pStyle w:val="3"/>
-      </w:pPr>
-      <w:r>
-        <w:rPr>
-          <w:rFonts w:hint="eastAsia"/>
-        </w:rPr>
-        <w:t>原型链的原理，new一个对象的过程中都发生了什么</w:t>
-      </w:r>
-    </w:p>
-    <w:p>
-      <w:r>
-        <w:rPr>
-          <w:rFonts w:hint="eastAsia"/>
-        </w:rPr>
-        <w:t>1 创建新对象</w:t>
-      </w:r>
-    </w:p>
-    <w:p>
-      <w:pPr>
-        <w:rPr>
-          <w:rFonts w:hint="eastAsia"/>
-        </w:rPr>
-      </w:pPr>
-      <w:r>
-        <w:rPr>
-          <w:rFonts w:hint="eastAsia"/>
-        </w:rPr>
-        <w:t>2 将新对象的__proto__属性指向构造函数的prototype</w:t>
-      </w:r>
-    </w:p>
-    <w:p>
-      <w:r>
-        <w:t>3</w:t>
-      </w:r>
-      <w:r>
-        <w:rPr>
-          <w:rFonts w:hint="eastAsia"/>
-        </w:rPr>
-        <w:t xml:space="preserve"> 将构造函数的作用域赋给新对象</w:t>
-      </w:r>
-      <w:r>
-        <w:rPr>
-          <w:rFonts w:hint="eastAsia"/>
-        </w:rPr>
-        <w:t>，即</w:t>
-      </w:r>
-      <w:r>
-        <w:rPr>
-          <w:rFonts w:hint="eastAsia"/>
-        </w:rPr>
-        <w:t>this指向新对象</w:t>
-      </w:r>
-    </w:p>
-    <w:p>
-      <w:r>
-        <w:t>4</w:t>
-      </w:r>
-      <w:r>
-        <w:rPr>
-          <w:rFonts w:hint="eastAsia"/>
-        </w:rPr>
-        <w:t xml:space="preserve"> 执行构造</w:t>
-      </w:r>
-      <w:r>
-        <w:rPr>
-          <w:rFonts w:hint="eastAsia"/>
-        </w:rPr>
-        <w:t>函数中的代码，即为新对象的属性赋值</w:t>
-      </w:r>
-    </w:p>
-    <w:p>
-      <w:pPr>
-        <w:rPr>
-          <w:rFonts w:hint="eastAsia"/>
-        </w:rPr>
-      </w:pPr>
-      <w:r>
-        <w:rPr>
-          <w:rFonts w:hint="eastAsia"/>
-        </w:rPr>
-        <w:t>5</w:t>
       </w:r>
       <w:bookmarkStart w:id="37" w:name="_GoBack"/>
       <w:bookmarkEnd w:id="37"/>
+    </w:p>
+    <w:p>
+      <w:pPr>
+        <w:pStyle w:val="3"/>
+      </w:pPr>
+      <w:r>
+        <w:rPr>
+          <w:rFonts w:hint="eastAsia"/>
+        </w:rPr>
+        <w:t>原型链的原理，new一个对象的过程中都发生了什么</w:t>
+      </w:r>
+    </w:p>
+    <w:p>
+      <w:r>
+        <w:rPr>
+          <w:rFonts w:hint="eastAsia"/>
+        </w:rPr>
+        <w:t>1 创建新对象</w:t>
+      </w:r>
+    </w:p>
+    <w:p>
+      <w:r>
+        <w:rPr>
+          <w:rFonts w:hint="eastAsia"/>
+        </w:rPr>
+        <w:t>2 将新对象的__proto__属性指向构造函数的prototype</w:t>
+      </w:r>
+    </w:p>
+    <w:p>
+      <w:r>
+        <w:t>3</w:t>
+      </w:r>
+      <w:r>
+        <w:rPr>
+          <w:rFonts w:hint="eastAsia"/>
+        </w:rPr>
+        <w:t xml:space="preserve"> </w:t>
+      </w:r>
+      <w:r>
+        <w:rPr>
+          <w:rFonts w:hint="eastAsia"/>
+        </w:rPr>
+        <w:t>调用构造函数，将其</w:t>
+      </w:r>
+      <w:r>
+        <w:rPr>
+          <w:rFonts w:hint="eastAsia"/>
+        </w:rPr>
+        <w:t>作用域赋给新对象</w:t>
+      </w:r>
+      <w:r>
+        <w:rPr>
+          <w:rFonts w:hint="eastAsia"/>
+        </w:rPr>
+        <w:t>，即</w:t>
+      </w:r>
+      <w:r>
+        <w:rPr>
+          <w:rFonts w:hint="eastAsia"/>
+        </w:rPr>
+        <w:t>把</w:t>
+      </w:r>
+      <w:r>
+        <w:rPr>
+          <w:rFonts w:hint="eastAsia"/>
+        </w:rPr>
+        <w:t>this</w:t>
+      </w:r>
+      <w:r>
+        <w:rPr>
+          <w:rFonts w:hint="eastAsia"/>
+        </w:rPr>
+        <w:t>绑定到</w:t>
+      </w:r>
+      <w:r>
+        <w:rPr>
+          <w:rFonts w:hint="eastAsia"/>
+        </w:rPr>
+        <w:t>新对象</w:t>
+      </w:r>
+    </w:p>
+    <w:p>
+      <w:r>
+        <w:t>4</w:t>
+      </w:r>
+      <w:r>
+        <w:rPr>
+          <w:rFonts w:hint="eastAsia"/>
+        </w:rPr>
+        <w:t xml:space="preserve"> 执行构造</w:t>
+      </w:r>
+      <w:r>
+        <w:rPr>
+          <w:rFonts w:hint="eastAsia"/>
+        </w:rPr>
+        <w:t>函数中的代码，即为新对象的属性赋值</w:t>
+      </w:r>
+    </w:p>
+    <w:p>
+      <w:r>
+        <w:rPr>
+          <w:rFonts w:hint="eastAsia"/>
+        </w:rPr>
+        <w:t>5</w:t>
+      </w:r>
       <w:r>
         <w:t xml:space="preserve"> </w:t>
       </w:r>
@@ -18277,7 +18134,6 @@
         <w:rPr>
           <w:rFonts w:hint="eastAsia"/>
         </w:rPr>
-        <w:lastRenderedPageBreak/>
         <w:t>所以永远都不要</w:t>
       </w:r>
       <w:r>
@@ -18340,6 +18196,7 @@
           <w:sz w:val="16"/>
           <w:szCs w:val="24"/>
         </w:rPr>
+        <w:lastRenderedPageBreak/>
         <w:t>// Never do this!</w:t>
       </w:r>
     </w:p>
@@ -20053,7 +19910,11 @@
         <w:t>（</w:t>
       </w:r>
       <w:r>
-        <w:t>named function expression</w:t>
+        <w:t xml:space="preserve">named function </w:t>
+      </w:r>
+      <w:r>
+        <w:lastRenderedPageBreak/>
+        <w:t>expression</w:t>
       </w:r>
       <w:r>
         <w:rPr>
@@ -20694,47 +20555,41 @@
         <w:rPr>
           <w:rFonts w:hint="eastAsia"/>
         </w:rPr>
-        <w:t>这种模式也被称</w:t>
-      </w:r>
-      <w:r>
-        <w:rPr>
-          <w:rFonts w:hint="eastAsia"/>
+        <w:t>这种模式也被称为函数的懒惰定义。</w:t>
+      </w:r>
+    </w:p>
+    <w:p>
+      <w:r>
+        <w:rPr>
+          <w:rFonts w:hint="eastAsia"/>
+        </w:rPr>
+        <w:t>缺陷：原函数的功能丢失；</w:t>
+      </w:r>
+      <w:r>
+        <w:rPr>
+          <w:rFonts w:hint="eastAsia"/>
+        </w:rPr>
+        <w:t>如果这个函数被重定义为不同的名字，被赋值给不同的变量，或者是作为对象的方法使用，那么重定义的部分并不会生效，原来的函数依然会被执行</w:t>
+      </w:r>
+      <w:r>
+        <w:rPr>
+          <w:rFonts w:hint="eastAsia"/>
+        </w:rPr>
+        <w:t>。</w:t>
+      </w:r>
+    </w:p>
+    <w:p>
+      <w:pPr>
+        <w:rPr>
+          <w:b/>
+        </w:rPr>
+      </w:pPr>
+      <w:r>
+        <w:rPr>
+          <w:rFonts w:hint="eastAsia"/>
+          <w:b/>
         </w:rPr>
         <w:lastRenderedPageBreak/>
-        <w:t>为函数的懒惰定义。</w:t>
-      </w:r>
-    </w:p>
-    <w:p>
-      <w:r>
-        <w:rPr>
-          <w:rFonts w:hint="eastAsia"/>
-        </w:rPr>
-        <w:t>缺陷：原函数的功能丢失；</w:t>
-      </w:r>
-      <w:r>
-        <w:rPr>
-          <w:rFonts w:hint="eastAsia"/>
-        </w:rPr>
-        <w:t>如果这个函数被重定义为不同的名字，被赋值给不同的变量，或者是作为对象的方法使用，那么重定义的部分并不会生效，原来的函数依然会被执行</w:t>
-      </w:r>
-      <w:r>
-        <w:rPr>
-          <w:rFonts w:hint="eastAsia"/>
-        </w:rPr>
-        <w:t>。</w:t>
-      </w:r>
-    </w:p>
-    <w:p>
-      <w:pPr>
-        <w:rPr>
-          <w:b/>
-        </w:rPr>
-      </w:pPr>
-      <w:r>
-        <w:rPr>
-          <w:rFonts w:hint="eastAsia"/>
-          <w:b/>
-        </w:rPr>
         <w:t>函数属性——记忆模式</w:t>
       </w:r>
     </w:p>
@@ -21888,7 +21743,6 @@
           <w:szCs w:val="20"/>
           <w:bdr w:val="none" w:sz="0" w:space="0" w:color="auto" w:frame="1"/>
         </w:rPr>
-        <w:lastRenderedPageBreak/>
         <w:t>addOne(10, 10, 10, 10); // 41</w:t>
       </w:r>
     </w:p>
@@ -21947,6 +21801,7 @@
         <w:rPr>
           <w:rFonts w:hint="eastAsia"/>
         </w:rPr>
+        <w:lastRenderedPageBreak/>
         <w:t>使用场景：</w:t>
       </w:r>
     </w:p>

</xml_diff>

<commit_message>
add files and some points
</commit_message>
<xml_diff>
--- a/front-end/前端.docx
+++ b/front-end/前端.docx
@@ -5589,9 +5589,17 @@
       <w:pPr>
         <w:pStyle w:val="3"/>
       </w:pPr>
-      <w:r>
+      <w:bookmarkStart w:id="8" w:name="_GoBack"/>
+      <w:bookmarkEnd w:id="8"/>
+      <w:r>
+        <w:rPr>
+          <w:rFonts w:hint="eastAsia"/>
+        </w:rPr>
         <w:lastRenderedPageBreak/>
-        <w:t>画出盒子模型，要使谷歌浏览器的盒子模型显示得跟IE浏览器一致（让谷歌跟ie一致，不是ie跟谷歌一致），该怎么做</w:t>
+        <w:t>实现一个布局：左边固定宽度为</w:t>
+      </w:r>
+      <w:r>
+        <w:t>200，右边自适应，而且滚动条要自动选择只出现最高的那个</w:t>
       </w:r>
     </w:p>
     <w:p>
@@ -5602,87 +5610,7 @@
         <w:rPr>
           <w:rFonts w:hint="eastAsia"/>
         </w:rPr>
-        <w:t>实现一个布局：左边固定宽度为</w:t>
-      </w:r>
-      <w:r>
-        <w:t>200，右边自适应，而且滚动条要自动选择只出现最高的那个</w:t>
-      </w:r>
-    </w:p>
-    <w:p>
-      <w:pPr>
-        <w:pStyle w:val="3"/>
-      </w:pPr>
-      <w:r>
-        <w:rPr>
-          <w:rFonts w:hint="eastAsia"/>
-        </w:rPr>
         <w:t>前端工程化技术，自动化流程</w:t>
-      </w:r>
-    </w:p>
-    <w:p>
-      <w:pPr>
-        <w:pStyle w:val="3"/>
-      </w:pPr>
-      <w:r>
-        <w:rPr>
-          <w:rFonts w:hint="eastAsia"/>
-        </w:rPr>
-        <w:t>如何</w:t>
-      </w:r>
-      <w:r>
-        <w:rPr>
-          <w:rFonts w:hint="eastAsia"/>
-        </w:rPr>
-        <w:t>在某个函数中</w:t>
-      </w:r>
-      <w:r>
-        <w:rPr>
-          <w:rFonts w:hint="eastAsia"/>
-        </w:rPr>
-        <w:t>循环调用</w:t>
-      </w:r>
-      <w:r>
-        <w:rPr>
-          <w:rFonts w:hint="eastAsia"/>
-        </w:rPr>
-        <w:t>自己</w:t>
-      </w:r>
-      <w:r>
-        <w:rPr>
-          <w:rFonts w:hint="eastAsia"/>
-        </w:rPr>
-        <w:t>固定次数（100次）</w:t>
-      </w:r>
-      <w:r>
-        <w:rPr>
-          <w:rFonts w:hint="eastAsia"/>
-        </w:rPr>
-        <w:t>后停止</w:t>
-      </w:r>
-    </w:p>
-    <w:p>
-      <w:r>
-        <w:rPr>
-          <w:rFonts w:hint="eastAsia"/>
-        </w:rPr>
-        <w:t>setTimeout嵌套</w:t>
-      </w:r>
-    </w:p>
-    <w:p>
-      <w:r>
-        <w:rPr>
-          <w:rFonts w:hint="eastAsia"/>
-        </w:rPr>
-        <w:t>全局变量 +</w:t>
-      </w:r>
-      <w:r>
-        <w:t xml:space="preserve"> </w:t>
-      </w:r>
-      <w:r>
-        <w:rPr>
-          <w:rFonts w:hint="eastAsia"/>
-        </w:rPr>
-        <w:t>函数递归调用</w:t>
       </w:r>
     </w:p>
     <w:p>
@@ -5832,172 +5760,172 @@
     </w:p>
     <w:p>
       <w:r>
+        <w:t>xhr.onerror</w:t>
+      </w:r>
+      <w:r>
+        <w:t xml:space="preserve"> </w:t>
+      </w:r>
+      <w:r>
+        <w:rPr>
+          <w:rFonts w:hint="eastAsia"/>
+        </w:rPr>
+        <w:t>=</w:t>
+      </w:r>
+      <w:r>
+        <w:t xml:space="preserve"> </w:t>
+      </w:r>
+      <w:r>
+        <w:rPr>
+          <w:rFonts w:hint="eastAsia"/>
+        </w:rPr>
+        <w:t>function</w:t>
+      </w:r>
+      <w:r>
+        <w:t xml:space="preserve">() { } // </w:t>
+      </w:r>
+      <w:r>
+        <w:rPr>
+          <w:rFonts w:hint="eastAsia"/>
+        </w:rPr>
+        <w:t>请求错误时触发</w:t>
+      </w:r>
+    </w:p>
+    <w:p>
+      <w:r>
+        <w:rPr>
+          <w:rFonts w:hint="eastAsia"/>
+        </w:rPr>
+        <w:t xml:space="preserve">xhr.open(“get”, </w:t>
+      </w:r>
+      <w:r>
+        <w:t>url, false</w:t>
+      </w:r>
+      <w:r>
+        <w:rPr>
+          <w:rFonts w:hint="eastAsia"/>
+        </w:rPr>
+        <w:t>)</w:t>
+      </w:r>
+      <w:r>
+        <w:t xml:space="preserve"> // </w:t>
+      </w:r>
+      <w:r>
+        <w:rPr>
+          <w:rFonts w:hint="eastAsia"/>
+        </w:rPr>
+        <w:t>请求方法、请求地址、是否异步</w:t>
+      </w:r>
+    </w:p>
+    <w:p>
+      <w:r>
+        <w:rPr>
+          <w:rFonts w:hint="eastAsia"/>
+        </w:rPr>
+        <w:t>xhr</w:t>
+      </w:r>
+      <w:r>
+        <w:t>.timeout = 100</w:t>
+      </w:r>
+      <w:r>
+        <w:t xml:space="preserve">0 </w:t>
+      </w:r>
+      <w:r>
+        <w:rPr>
+          <w:rFonts w:hint="eastAsia"/>
+        </w:rPr>
+        <w:t>// 超时时间</w:t>
+      </w:r>
+    </w:p>
+    <w:p>
+      <w:r>
+        <w:t>xhr.ontimeout = function() {</w:t>
+      </w:r>
+      <w:r>
+        <w:rPr>
+          <w:rFonts w:hint="eastAsia"/>
+        </w:rPr>
+        <w:t xml:space="preserve"> } // 超时触发的事件</w:t>
+      </w:r>
+    </w:p>
+    <w:p>
+      <w:r>
+        <w:rPr>
+          <w:rFonts w:hint="eastAsia"/>
+        </w:rPr>
+        <w:t>xhr</w:t>
+      </w:r>
+      <w:r>
+        <w:t xml:space="preserve">.setRequestHeader(key, value) </w:t>
+      </w:r>
+      <w:r>
+        <w:rPr>
+          <w:rFonts w:hint="eastAsia"/>
+        </w:rPr>
+        <w:t xml:space="preserve">// </w:t>
+      </w:r>
+      <w:r>
+        <w:rPr>
+          <w:rFonts w:hint="eastAsia"/>
+        </w:rPr>
+        <w:t>设置自定义请求头</w:t>
+      </w:r>
+    </w:p>
+    <w:p>
+      <w:r>
+        <w:t xml:space="preserve">xhr.send(data) // </w:t>
+      </w:r>
+      <w:r>
+        <w:rPr>
+          <w:rFonts w:hint="eastAsia"/>
+        </w:rPr>
+        <w:t>发送请求</w:t>
+      </w:r>
+    </w:p>
+    <w:p>
+      <w:r>
+        <w:rPr>
+          <w:rFonts w:hint="eastAsia"/>
+        </w:rPr>
+        <w:t>xhr</w:t>
+      </w:r>
+      <w:r>
+        <w:t xml:space="preserve"> </w:t>
+      </w:r>
+      <w:r>
+        <w:rPr>
+          <w:rFonts w:hint="eastAsia"/>
+        </w:rPr>
+        <w:t>=</w:t>
+      </w:r>
+      <w:r>
+        <w:t xml:space="preserve"> null</w:t>
+      </w:r>
+      <w:r>
+        <w:t xml:space="preserve"> // </w:t>
+      </w:r>
+      <w:r>
+        <w:rPr>
+          <w:rFonts w:hint="eastAsia"/>
+          <w:kern w:val="0"/>
+        </w:rPr>
+        <w:t>xhr用完之后解引用，不建议重用。</w:t>
+      </w:r>
+    </w:p>
+    <w:p/>
+    <w:p>
+      <w:r>
+        <w:rPr>
+          <w:rFonts w:hint="eastAsia"/>
+        </w:rPr>
+        <w:t>6个事件：</w:t>
+      </w:r>
+    </w:p>
+    <w:p>
+      <w:r>
+        <w:rPr>
+          <w:noProof/>
+        </w:rPr>
         <w:lastRenderedPageBreak/>
-        <w:t>xhr.onerror</w:t>
-      </w:r>
-      <w:r>
-        <w:t xml:space="preserve"> </w:t>
-      </w:r>
-      <w:r>
-        <w:rPr>
-          <w:rFonts w:hint="eastAsia"/>
-        </w:rPr>
-        <w:t>=</w:t>
-      </w:r>
-      <w:r>
-        <w:t xml:space="preserve"> </w:t>
-      </w:r>
-      <w:r>
-        <w:rPr>
-          <w:rFonts w:hint="eastAsia"/>
-        </w:rPr>
-        <w:t>function</w:t>
-      </w:r>
-      <w:r>
-        <w:t xml:space="preserve">() { } // </w:t>
-      </w:r>
-      <w:r>
-        <w:rPr>
-          <w:rFonts w:hint="eastAsia"/>
-        </w:rPr>
-        <w:t>请求错误时触发</w:t>
-      </w:r>
-    </w:p>
-    <w:p>
-      <w:r>
-        <w:rPr>
-          <w:rFonts w:hint="eastAsia"/>
-        </w:rPr>
-        <w:t xml:space="preserve">xhr.open(“get”, </w:t>
-      </w:r>
-      <w:r>
-        <w:t>url, false</w:t>
-      </w:r>
-      <w:r>
-        <w:rPr>
-          <w:rFonts w:hint="eastAsia"/>
-        </w:rPr>
-        <w:t>)</w:t>
-      </w:r>
-      <w:r>
-        <w:t xml:space="preserve"> // </w:t>
-      </w:r>
-      <w:r>
-        <w:rPr>
-          <w:rFonts w:hint="eastAsia"/>
-        </w:rPr>
-        <w:t>请求方法、请求地址、是否异步</w:t>
-      </w:r>
-    </w:p>
-    <w:p>
-      <w:r>
-        <w:rPr>
-          <w:rFonts w:hint="eastAsia"/>
-        </w:rPr>
-        <w:t>xhr</w:t>
-      </w:r>
-      <w:r>
-        <w:t>.timeout = 100</w:t>
-      </w:r>
-      <w:r>
-        <w:t xml:space="preserve">0 </w:t>
-      </w:r>
-      <w:r>
-        <w:rPr>
-          <w:rFonts w:hint="eastAsia"/>
-        </w:rPr>
-        <w:t>// 超时时间</w:t>
-      </w:r>
-    </w:p>
-    <w:p>
-      <w:r>
-        <w:t>xhr.ontimeout = function() {</w:t>
-      </w:r>
-      <w:r>
-        <w:rPr>
-          <w:rFonts w:hint="eastAsia"/>
-        </w:rPr>
-        <w:t xml:space="preserve"> } // 超时触发的事件</w:t>
-      </w:r>
-    </w:p>
-    <w:p>
-      <w:r>
-        <w:rPr>
-          <w:rFonts w:hint="eastAsia"/>
-        </w:rPr>
-        <w:t>xhr</w:t>
-      </w:r>
-      <w:r>
-        <w:t xml:space="preserve">.setRequestHeader(key, value) </w:t>
-      </w:r>
-      <w:r>
-        <w:rPr>
-          <w:rFonts w:hint="eastAsia"/>
-        </w:rPr>
-        <w:t xml:space="preserve">// </w:t>
-      </w:r>
-      <w:r>
-        <w:rPr>
-          <w:rFonts w:hint="eastAsia"/>
-        </w:rPr>
-        <w:t>设置自定义请求头</w:t>
-      </w:r>
-    </w:p>
-    <w:p>
-      <w:r>
-        <w:t xml:space="preserve">xhr.send(data) // </w:t>
-      </w:r>
-      <w:r>
-        <w:rPr>
-          <w:rFonts w:hint="eastAsia"/>
-        </w:rPr>
-        <w:t>发送请求</w:t>
-      </w:r>
-    </w:p>
-    <w:p>
-      <w:r>
-        <w:rPr>
-          <w:rFonts w:hint="eastAsia"/>
-        </w:rPr>
-        <w:t>xhr</w:t>
-      </w:r>
-      <w:r>
-        <w:t xml:space="preserve"> </w:t>
-      </w:r>
-      <w:r>
-        <w:rPr>
-          <w:rFonts w:hint="eastAsia"/>
-        </w:rPr>
-        <w:t>=</w:t>
-      </w:r>
-      <w:r>
-        <w:t xml:space="preserve"> null</w:t>
-      </w:r>
-      <w:r>
-        <w:t xml:space="preserve"> // </w:t>
-      </w:r>
-      <w:r>
-        <w:rPr>
-          <w:rFonts w:hint="eastAsia"/>
-          <w:kern w:val="0"/>
-        </w:rPr>
-        <w:t>xhr用完之后解引用，不建议重用。</w:t>
-      </w:r>
-    </w:p>
-    <w:p/>
-    <w:p>
-      <w:r>
-        <w:rPr>
-          <w:rFonts w:hint="eastAsia"/>
-        </w:rPr>
-        <w:t>6个事件：</w:t>
-      </w:r>
-    </w:p>
-    <w:p>
-      <w:r>
-        <w:rPr>
-          <w:noProof/>
-        </w:rPr>
         <w:drawing>
           <wp:inline distT="0" distB="0" distL="0" distR="0" wp14:anchorId="66DCD54D" wp14:editId="449DA808">
             <wp:extent cx="4320000" cy="1206126"/>
@@ -6037,16 +5965,16 @@
     </w:p>
     <w:p/>
     <w:p>
-      <w:bookmarkStart w:id="8" w:name="OLE_LINK13"/>
-      <w:bookmarkStart w:id="9" w:name="OLE_LINK14"/>
+      <w:bookmarkStart w:id="9" w:name="OLE_LINK13"/>
+      <w:bookmarkStart w:id="10" w:name="OLE_LINK14"/>
       <w:r>
         <w:rPr>
           <w:rFonts w:hint="eastAsia"/>
         </w:rPr>
         <w:t>// 以下是发送同步请求时接受响应的代码</w:t>
       </w:r>
-      <w:bookmarkEnd w:id="8"/>
       <w:bookmarkEnd w:id="9"/>
+      <w:bookmarkEnd w:id="10"/>
       <w:r>
         <w:rPr>
           <w:rFonts w:hint="eastAsia"/>
@@ -6310,7 +6238,6 @@
         <w:rPr>
           <w:rFonts w:hint="eastAsia"/>
         </w:rPr>
-        <w:lastRenderedPageBreak/>
         <w:t>浏览器获得域名对应的IP地址之后发起HTTP三次握手</w:t>
       </w:r>
     </w:p>
@@ -6433,6 +6360,7 @@
         <w:rPr>
           <w:rFonts w:hint="eastAsia"/>
         </w:rPr>
+        <w:lastRenderedPageBreak/>
         <w:t>浏览器根据拿到的静态资源对页面进行渲染，最终把一个完整的页面呈现给用户</w:t>
       </w:r>
     </w:p>
@@ -6440,8 +6368,8 @@
       <w:pPr>
         <w:pStyle w:val="3"/>
       </w:pPr>
-      <w:bookmarkStart w:id="10" w:name="OLE_LINK3"/>
-      <w:bookmarkStart w:id="11" w:name="OLE_LINK4"/>
+      <w:bookmarkStart w:id="11" w:name="OLE_LINK3"/>
+      <w:bookmarkStart w:id="12" w:name="OLE_LINK4"/>
       <w:r>
         <w:rPr>
           <w:rFonts w:hint="eastAsia"/>
@@ -6566,8 +6494,8 @@
       </w:r>
     </w:p>
     <w:p>
-      <w:bookmarkStart w:id="12" w:name="OLE_LINK27"/>
-      <w:bookmarkStart w:id="13" w:name="OLE_LINK28"/>
+      <w:bookmarkStart w:id="13" w:name="OLE_LINK27"/>
+      <w:bookmarkStart w:id="14" w:name="OLE_LINK28"/>
       <w:r>
         <w:t>var newObj = Object.create(</w:t>
       </w:r>
@@ -6576,50 +6504,251 @@
       <w:r>
         <w:t xml:space="preserve">  </w:t>
       </w:r>
-      <w:bookmarkStart w:id="14" w:name="OLE_LINK19"/>
-      <w:bookmarkStart w:id="15" w:name="OLE_LINK20"/>
-      <w:bookmarkStart w:id="16" w:name="OLE_LINK21"/>
-      <w:bookmarkStart w:id="17" w:name="OLE_LINK22"/>
+      <w:bookmarkStart w:id="15" w:name="OLE_LINK19"/>
+      <w:bookmarkStart w:id="16" w:name="OLE_LINK20"/>
+      <w:bookmarkStart w:id="17" w:name="OLE_LINK21"/>
+      <w:bookmarkStart w:id="18" w:name="OLE_LINK22"/>
       <w:r>
         <w:t>Object.getPrototypeOf(obj),</w:t>
       </w:r>
+      <w:bookmarkEnd w:id="15"/>
+      <w:bookmarkEnd w:id="16"/>
+      <w:r>
+        <w:t xml:space="preserve"> </w:t>
+      </w:r>
+    </w:p>
+    <w:p>
+      <w:r>
+        <w:t xml:space="preserve">  </w:t>
+      </w:r>
+      <w:bookmarkStart w:id="19" w:name="OLE_LINK25"/>
+      <w:bookmarkStart w:id="20" w:name="OLE_LINK26"/>
+      <w:r>
+        <w:t>Object</w:t>
+      </w:r>
+      <w:bookmarkEnd w:id="19"/>
+      <w:bookmarkEnd w:id="20"/>
+      <w:r>
+        <w:t xml:space="preserve">.getOwnPropertyDescriptors(obj) </w:t>
+      </w:r>
+      <w:bookmarkEnd w:id="17"/>
+      <w:bookmarkEnd w:id="18"/>
+    </w:p>
+    <w:p>
+      <w:r>
+        <w:t>)</w:t>
+      </w:r>
+      <w:bookmarkEnd w:id="13"/>
       <w:bookmarkEnd w:id="14"/>
-      <w:bookmarkEnd w:id="15"/>
+    </w:p>
+    <w:p>
+      <w:r>
+        <w:rPr>
+          <w:rFonts w:hint="eastAsia"/>
+        </w:rPr>
+        <w:t>相较于方法一，可以复制getter方法而不是触发。</w:t>
+      </w:r>
+    </w:p>
+    <w:p>
+      <w:r>
+        <w:rPr>
+          <w:rFonts w:hint="eastAsia"/>
+        </w:rPr>
+        <w:t>方法三：</w:t>
+      </w:r>
+      <w:r>
+        <w:rPr>
+          <w:rFonts w:hint="eastAsia"/>
+        </w:rPr>
+        <w:t>（结果同方法二）</w:t>
+      </w:r>
+    </w:p>
+    <w:p>
+      <w:bookmarkStart w:id="21" w:name="OLE_LINK23"/>
+      <w:bookmarkStart w:id="22" w:name="OLE_LINK24"/>
+      <w:r>
+        <w:t>Object.defineProperties(</w:t>
+      </w:r>
+    </w:p>
+    <w:p>
+      <w:r>
+        <w:t xml:space="preserve">  target,</w:t>
+      </w:r>
+    </w:p>
+    <w:p>
+      <w:r>
+        <w:t xml:space="preserve">  </w:t>
+      </w:r>
+      <w:r>
+        <w:t>Object.</w:t>
+      </w:r>
+      <w:r>
+        <w:t>getOwnPropertyDescriptors(source)</w:t>
+      </w:r>
+    </w:p>
+    <w:p>
+      <w:r>
+        <w:t>)</w:t>
+      </w:r>
+      <w:bookmarkEnd w:id="21"/>
+      <w:bookmarkEnd w:id="22"/>
+    </w:p>
+    <w:p>
+      <w:r>
+        <w:rPr>
+          <w:rFonts w:hint="eastAsia"/>
+        </w:rPr>
+        <w:t>方法四：</w:t>
+      </w:r>
+    </w:p>
+    <w:p>
+      <w:r>
+        <w:t xml:space="preserve">var </w:t>
+      </w:r>
+      <w:bookmarkStart w:id="23" w:name="OLE_LINK29"/>
+      <w:bookmarkStart w:id="24" w:name="OLE_LINK30"/>
+      <w:r>
+        <w:t xml:space="preserve">newObj </w:t>
+      </w:r>
+      <w:bookmarkEnd w:id="23"/>
+      <w:bookmarkEnd w:id="24"/>
+      <w:r>
+        <w:t xml:space="preserve">= jQuery.extend({}, </w:t>
+      </w:r>
+      <w:bookmarkStart w:id="25" w:name="OLE_LINK31"/>
+      <w:bookmarkStart w:id="26" w:name="OLE_LINK32"/>
+      <w:r>
+        <w:t>oldObj</w:t>
+      </w:r>
+      <w:bookmarkEnd w:id="25"/>
+      <w:bookmarkEnd w:id="26"/>
+      <w:r>
+        <w:t>)</w:t>
+      </w:r>
+    </w:p>
+    <w:p>
+      <w:pPr>
+        <w:rPr>
+          <w:b/>
+        </w:rPr>
+      </w:pPr>
+      <w:r>
+        <w:rPr>
+          <w:rFonts w:hint="eastAsia"/>
+          <w:b/>
+        </w:rPr>
+        <w:t>深复制：</w:t>
+      </w:r>
+    </w:p>
+    <w:p>
+      <w:r>
+        <w:t>deep copy</w:t>
+      </w:r>
+      <w:r>
+        <w:rPr>
+          <w:rFonts w:hint="eastAsia"/>
+        </w:rPr>
+        <w:t>是什么？在浅复制的基础上，对于属性是对象引用的，复制时不是复制引用，而是新建一个相等的对象并引用。</w:t>
+      </w:r>
+    </w:p>
+    <w:p>
+      <w:r>
+        <w:rPr>
+          <w:rFonts w:hint="eastAsia"/>
+        </w:rPr>
+        <w:t>方法一：</w:t>
+      </w:r>
+      <w:r>
+        <w:rPr>
+          <w:rFonts w:hint="eastAsia"/>
+        </w:rPr>
+        <w:t>JSON</w:t>
+      </w:r>
       <w:r>
         <w:t xml:space="preserve"> </w:t>
       </w:r>
-    </w:p>
-    <w:p>
-      <w:r>
-        <w:t xml:space="preserve">  </w:t>
-      </w:r>
-      <w:bookmarkStart w:id="18" w:name="OLE_LINK25"/>
-      <w:bookmarkStart w:id="19" w:name="OLE_LINK26"/>
-      <w:r>
-        <w:t>Object</w:t>
-      </w:r>
-      <w:bookmarkEnd w:id="18"/>
-      <w:bookmarkEnd w:id="19"/>
-      <w:r>
-        <w:t xml:space="preserve">.getOwnPropertyDescriptors(obj) </w:t>
-      </w:r>
-      <w:bookmarkEnd w:id="16"/>
-      <w:bookmarkEnd w:id="17"/>
-    </w:p>
-    <w:p>
+      <w:r>
+        <w:rPr>
+          <w:rFonts w:hint="eastAsia"/>
+        </w:rPr>
+        <w:t>trick</w:t>
+      </w:r>
+    </w:p>
+    <w:p>
+      <w:r>
+        <w:rPr>
+          <w:rFonts w:hint="eastAsia"/>
+        </w:rPr>
+        <w:t>var</w:t>
+      </w:r>
+      <w:r>
+        <w:t xml:space="preserve"> </w:t>
+      </w:r>
+      <w:r>
+        <w:rPr>
+          <w:rFonts w:hint="eastAsia"/>
+        </w:rPr>
+        <w:t xml:space="preserve">newObj = </w:t>
+      </w:r>
+      <w:r>
+        <w:t>JSON.parse(JSON.stringify(</w:t>
+      </w:r>
+      <w:r>
+        <w:rPr>
+          <w:rFonts w:hint="eastAsia"/>
+        </w:rPr>
+        <w:t>obj</w:t>
+      </w:r>
+      <w:r>
+        <w:t>))</w:t>
+      </w:r>
+    </w:p>
+    <w:p>
+      <w:r>
+        <w:rPr>
+          <w:rFonts w:hint="eastAsia"/>
+        </w:rPr>
+        <w:t>不能包含function，适用于属性是object、array、string、boolean和number类型</w:t>
+      </w:r>
+    </w:p>
+    <w:p>
+      <w:r>
+        <w:rPr>
+          <w:rFonts w:hint="eastAsia"/>
+        </w:rPr>
+        <w:t>方法二：</w:t>
+      </w:r>
+      <w:r>
+        <w:rPr>
+          <w:rFonts w:hint="eastAsia"/>
+        </w:rPr>
+        <w:t>jQuery</w:t>
+      </w:r>
+    </w:p>
+    <w:p>
+      <w:r>
+        <w:t xml:space="preserve">var </w:t>
+      </w:r>
+      <w:r>
+        <w:rPr>
+          <w:rFonts w:hint="eastAsia"/>
+          <w:kern w:val="0"/>
+        </w:rPr>
+        <w:t xml:space="preserve">newObj </w:t>
+      </w:r>
+      <w:r>
+        <w:t xml:space="preserve">= jQuery.extend(true, {}, </w:t>
+      </w:r>
+      <w:r>
+        <w:rPr>
+          <w:rFonts w:hint="eastAsia"/>
+          <w:kern w:val="0"/>
+        </w:rPr>
+        <w:t>oldObj</w:t>
+      </w:r>
       <w:r>
         <w:t>)</w:t>
       </w:r>
-      <w:bookmarkEnd w:id="12"/>
-      <w:bookmarkEnd w:id="13"/>
-    </w:p>
-    <w:p>
-      <w:r>
-        <w:rPr>
-          <w:rFonts w:hint="eastAsia"/>
-        </w:rPr>
-        <w:t>相较于方法一，可以复制getter方法而不是触发。</w:t>
-      </w:r>
     </w:p>
     <w:p>
       <w:r>
@@ -6632,109 +6761,7 @@
         <w:rPr>
           <w:rFonts w:hint="eastAsia"/>
         </w:rPr>
-        <w:t>（结果同方法二）</w:t>
-      </w:r>
-    </w:p>
-    <w:p>
-      <w:bookmarkStart w:id="20" w:name="OLE_LINK23"/>
-      <w:bookmarkStart w:id="21" w:name="OLE_LINK24"/>
-      <w:r>
-        <w:t>Object.defineProperties(</w:t>
-      </w:r>
-    </w:p>
-    <w:p>
-      <w:r>
-        <w:t xml:space="preserve">  target,</w:t>
-      </w:r>
-    </w:p>
-    <w:p>
-      <w:r>
-        <w:t xml:space="preserve">  </w:t>
-      </w:r>
-      <w:r>
-        <w:t>Object.</w:t>
-      </w:r>
-      <w:r>
-        <w:t>getOwnPropertyDescriptors(source)</w:t>
-      </w:r>
-    </w:p>
-    <w:p>
-      <w:r>
-        <w:t>)</w:t>
-      </w:r>
-      <w:bookmarkEnd w:id="20"/>
-      <w:bookmarkEnd w:id="21"/>
-    </w:p>
-    <w:p>
-      <w:r>
-        <w:rPr>
-          <w:rFonts w:hint="eastAsia"/>
-        </w:rPr>
-        <w:t>方法四：</w:t>
-      </w:r>
-    </w:p>
-    <w:p>
-      <w:r>
-        <w:t xml:space="preserve">var </w:t>
-      </w:r>
-      <w:bookmarkStart w:id="22" w:name="OLE_LINK29"/>
-      <w:bookmarkStart w:id="23" w:name="OLE_LINK30"/>
-      <w:r>
-        <w:t xml:space="preserve">newObj </w:t>
-      </w:r>
-      <w:bookmarkEnd w:id="22"/>
-      <w:bookmarkEnd w:id="23"/>
-      <w:r>
-        <w:t xml:space="preserve">= jQuery.extend({}, </w:t>
-      </w:r>
-      <w:bookmarkStart w:id="24" w:name="OLE_LINK31"/>
-      <w:bookmarkStart w:id="25" w:name="OLE_LINK32"/>
-      <w:r>
-        <w:t>oldObj</w:t>
-      </w:r>
-      <w:bookmarkEnd w:id="24"/>
-      <w:bookmarkEnd w:id="25"/>
-      <w:r>
-        <w:t>)</w:t>
-      </w:r>
-    </w:p>
-    <w:p>
-      <w:pPr>
-        <w:rPr>
-          <w:b/>
-        </w:rPr>
-      </w:pPr>
-      <w:r>
-        <w:rPr>
-          <w:rFonts w:hint="eastAsia"/>
-          <w:b/>
-        </w:rPr>
-        <w:t>深复制：</w:t>
-      </w:r>
-    </w:p>
-    <w:p>
-      <w:r>
-        <w:t>deep copy</w:t>
-      </w:r>
-      <w:r>
-        <w:rPr>
-          <w:rFonts w:hint="eastAsia"/>
-        </w:rPr>
-        <w:t>是什么？在浅复制的基础上，对于属性是对象引用的，复制时不是复制引用，而是新建一个相等的对象并引用。</w:t>
-      </w:r>
-    </w:p>
-    <w:p>
-      <w:r>
-        <w:rPr>
-          <w:rFonts w:hint="eastAsia"/>
-        </w:rPr>
-        <w:t>方法一：</w:t>
-      </w:r>
-      <w:r>
-        <w:rPr>
-          <w:rFonts w:hint="eastAsia"/>
-        </w:rPr>
-        <w:t>JSON</w:t>
+        <w:t>pure</w:t>
       </w:r>
       <w:r>
         <w:t xml:space="preserve"> </w:t>
@@ -6743,240 +6770,141 @@
         <w:rPr>
           <w:rFonts w:hint="eastAsia"/>
         </w:rPr>
-        <w:t>trick</w:t>
-      </w:r>
-    </w:p>
-    <w:p>
-      <w:r>
-        <w:rPr>
-          <w:rFonts w:hint="eastAsia"/>
-        </w:rPr>
-        <w:t>var</w:t>
-      </w:r>
-      <w:r>
-        <w:t xml:space="preserve"> </w:t>
-      </w:r>
-      <w:r>
-        <w:rPr>
-          <w:rFonts w:hint="eastAsia"/>
-        </w:rPr>
-        <w:t xml:space="preserve">newObj = </w:t>
-      </w:r>
-      <w:r>
-        <w:t>JSON.parse(JSON.stringify(</w:t>
-      </w:r>
-      <w:r>
-        <w:rPr>
-          <w:rFonts w:hint="eastAsia"/>
-        </w:rPr>
-        <w:t>obj</w:t>
-      </w:r>
-      <w:r>
-        <w:t>))</w:t>
-      </w:r>
-    </w:p>
-    <w:p>
-      <w:r>
-        <w:rPr>
-          <w:rFonts w:hint="eastAsia"/>
-        </w:rPr>
-        <w:t>不能包含function，适用于属性是object、array、string、boolean和number类型</w:t>
-      </w:r>
-    </w:p>
-    <w:p>
-      <w:r>
-        <w:rPr>
-          <w:rFonts w:hint="eastAsia"/>
-        </w:rPr>
+        <w:t>JavaScript</w:t>
+      </w:r>
+    </w:p>
+    <w:p>
+      <w:r>
+        <w:rPr>
+          <w:rFonts w:hint="eastAsia"/>
+        </w:rPr>
+        <w:t>// 递归遍历属性并判断</w:t>
+      </w:r>
+    </w:p>
+    <w:p>
+      <w:bookmarkStart w:id="27" w:name="OLE_LINK37"/>
+      <w:bookmarkStart w:id="28" w:name="OLE_LINK38"/>
+      <w:r>
+        <w:t xml:space="preserve">function </w:t>
+      </w:r>
+      <w:bookmarkStart w:id="29" w:name="OLE_LINK35"/>
+      <w:bookmarkStart w:id="30" w:name="OLE_LINK36"/>
+      <w:r>
+        <w:t>keepCloning</w:t>
+      </w:r>
+      <w:bookmarkEnd w:id="29"/>
+      <w:bookmarkEnd w:id="30"/>
+      <w:r>
+        <w:t>(obj) {</w:t>
+      </w:r>
+    </w:p>
+    <w:p>
+      <w:r>
+        <w:t xml:space="preserve">  if (obj === null || typeof obj !== 'object') return obj</w:t>
+      </w:r>
+    </w:p>
+    <w:p>
+      <w:r>
+        <w:t xml:space="preserve">  // Handle Date</w:t>
+      </w:r>
+    </w:p>
+    <w:p>
+      <w:r>
+        <w:t xml:space="preserve">    if (obj instanceof Date) {</w:t>
+      </w:r>
+    </w:p>
+    <w:p>
+      <w:r>
+        <w:t xml:space="preserve">        copy = new Date();</w:t>
+      </w:r>
+    </w:p>
+    <w:p>
+      <w:r>
         <w:lastRenderedPageBreak/>
-        <w:t>方法二：</w:t>
-      </w:r>
-      <w:r>
-        <w:rPr>
-          <w:rFonts w:hint="eastAsia"/>
-        </w:rPr>
-        <w:t>jQuery</w:t>
-      </w:r>
-    </w:p>
-    <w:p>
-      <w:r>
-        <w:t xml:space="preserve">var </w:t>
-      </w:r>
-      <w:r>
-        <w:rPr>
-          <w:rFonts w:hint="eastAsia"/>
-          <w:kern w:val="0"/>
-        </w:rPr>
-        <w:t xml:space="preserve">newObj </w:t>
-      </w:r>
-      <w:r>
-        <w:t xml:space="preserve">= jQuery.extend(true, {}, </w:t>
-      </w:r>
-      <w:r>
-        <w:rPr>
-          <w:rFonts w:hint="eastAsia"/>
-          <w:kern w:val="0"/>
-        </w:rPr>
-        <w:t>oldObj</w:t>
-      </w:r>
-      <w:r>
-        <w:t>)</w:t>
-      </w:r>
-    </w:p>
-    <w:p>
-      <w:r>
-        <w:rPr>
-          <w:rFonts w:hint="eastAsia"/>
-        </w:rPr>
-        <w:t>方法三：</w:t>
-      </w:r>
-      <w:r>
-        <w:rPr>
-          <w:rFonts w:hint="eastAsia"/>
-        </w:rPr>
-        <w:t>pure</w:t>
-      </w:r>
-      <w:r>
-        <w:t xml:space="preserve"> </w:t>
-      </w:r>
-      <w:r>
-        <w:rPr>
-          <w:rFonts w:hint="eastAsia"/>
-        </w:rPr>
-        <w:t>JavaScript</w:t>
-      </w:r>
-    </w:p>
-    <w:p>
-      <w:r>
-        <w:rPr>
-          <w:rFonts w:hint="eastAsia"/>
-        </w:rPr>
-        <w:t>// 递归遍历属性并判断</w:t>
-      </w:r>
-    </w:p>
-    <w:p>
-      <w:bookmarkStart w:id="26" w:name="OLE_LINK37"/>
-      <w:bookmarkStart w:id="27" w:name="OLE_LINK38"/>
-      <w:r>
-        <w:t xml:space="preserve">function </w:t>
-      </w:r>
-      <w:bookmarkStart w:id="28" w:name="OLE_LINK35"/>
-      <w:bookmarkStart w:id="29" w:name="OLE_LINK36"/>
-      <w:r>
+        <w:t xml:space="preserve">        copy.setTime(obj.getTime());</w:t>
+      </w:r>
+    </w:p>
+    <w:p>
+      <w:r>
+        <w:t xml:space="preserve">        return copy;</w:t>
+      </w:r>
+    </w:p>
+    <w:p>
+      <w:r>
+        <w:t xml:space="preserve">    }</w:t>
+      </w:r>
+    </w:p>
+    <w:p>
+      <w:r>
+        <w:t xml:space="preserve">    // Handle Array</w:t>
+      </w:r>
+    </w:p>
+    <w:p>
+      <w:r>
+        <w:t xml:space="preserve">    if (obj instanceof Array) {</w:t>
+      </w:r>
+    </w:p>
+    <w:p>
+      <w:r>
+        <w:t xml:space="preserve">        copy = [];</w:t>
+      </w:r>
+    </w:p>
+    <w:p>
+      <w:r>
+        <w:t xml:space="preserve">        for (var i = 0, len = obj.length; i &lt; len; i++) {</w:t>
+      </w:r>
+    </w:p>
+    <w:p>
+      <w:r>
+        <w:t xml:space="preserve">            copy[i] = </w:t>
+      </w:r>
+      <w:r>
+        <w:rPr>
+          <w:rFonts w:hint="eastAsia"/>
+          <w:kern w:val="0"/>
+        </w:rPr>
         <w:t>keepCloning</w:t>
       </w:r>
+      <w:r>
+        <w:t xml:space="preserve"> (obj[i]);</w:t>
+      </w:r>
+    </w:p>
+    <w:p>
+      <w:r>
+        <w:t xml:space="preserve">        }</w:t>
+      </w:r>
+    </w:p>
+    <w:p>
+      <w:r>
+        <w:t xml:space="preserve">        return copy;</w:t>
+      </w:r>
+    </w:p>
+    <w:p>
+      <w:r>
+        <w:t xml:space="preserve">    }</w:t>
+      </w:r>
+    </w:p>
+    <w:p>
+      <w:r>
+        <w:t xml:space="preserve">  var tmp = obj.constructor()</w:t>
+      </w:r>
+    </w:p>
+    <w:p>
+      <w:r>
+        <w:t xml:space="preserve">  for (var key in obj) tmp[key] = keepCloning(obj[key])</w:t>
+      </w:r>
+    </w:p>
+    <w:p>
+      <w:r>
+        <w:t xml:space="preserve">  return tmp</w:t>
+      </w:r>
+    </w:p>
+    <w:p>
+      <w:r>
+        <w:t>}</w:t>
+      </w:r>
+      <w:bookmarkEnd w:id="27"/>
       <w:bookmarkEnd w:id="28"/>
-      <w:bookmarkEnd w:id="29"/>
-      <w:r>
-        <w:t>(obj) {</w:t>
-      </w:r>
-    </w:p>
-    <w:p>
-      <w:r>
-        <w:t xml:space="preserve">  if (obj === null || typeof obj !== 'object') return obj</w:t>
-      </w:r>
-    </w:p>
-    <w:p>
-      <w:r>
-        <w:t xml:space="preserve">  // Handle Date</w:t>
-      </w:r>
-    </w:p>
-    <w:p>
-      <w:r>
-        <w:t xml:space="preserve">    if (obj instanceof Date) {</w:t>
-      </w:r>
-    </w:p>
-    <w:p>
-      <w:r>
-        <w:t xml:space="preserve">        copy = new Date();</w:t>
-      </w:r>
-    </w:p>
-    <w:p>
-      <w:r>
-        <w:t xml:space="preserve">        copy.setTime(obj.getTime());</w:t>
-      </w:r>
-    </w:p>
-    <w:p>
-      <w:r>
-        <w:t xml:space="preserve">        return copy;</w:t>
-      </w:r>
-    </w:p>
-    <w:p>
-      <w:r>
-        <w:t xml:space="preserve">    }</w:t>
-      </w:r>
-    </w:p>
-    <w:p>
-      <w:r>
-        <w:t xml:space="preserve">    // Handle Array</w:t>
-      </w:r>
-    </w:p>
-    <w:p>
-      <w:r>
-        <w:t xml:space="preserve">    if (obj instanceof Array) {</w:t>
-      </w:r>
-    </w:p>
-    <w:p>
-      <w:r>
-        <w:t xml:space="preserve">        copy = [];</w:t>
-      </w:r>
-    </w:p>
-    <w:p>
-      <w:r>
-        <w:t xml:space="preserve">        for (var i = 0, len = obj.length; i &lt; len; i++) {</w:t>
-      </w:r>
-    </w:p>
-    <w:p>
-      <w:r>
-        <w:t xml:space="preserve">            copy[i] = </w:t>
-      </w:r>
-      <w:r>
-        <w:rPr>
-          <w:rFonts w:hint="eastAsia"/>
-          <w:kern w:val="0"/>
-        </w:rPr>
-        <w:t>keepCloning</w:t>
-      </w:r>
-      <w:r>
-        <w:t xml:space="preserve"> (obj[i]);</w:t>
-      </w:r>
-    </w:p>
-    <w:p>
-      <w:r>
-        <w:t xml:space="preserve">        }</w:t>
-      </w:r>
-    </w:p>
-    <w:p>
-      <w:r>
-        <w:t xml:space="preserve">        return copy;</w:t>
-      </w:r>
-    </w:p>
-    <w:p>
-      <w:r>
-        <w:t xml:space="preserve">    }</w:t>
-      </w:r>
-    </w:p>
-    <w:p>
-      <w:r>
-        <w:t xml:space="preserve">  var tmp = obj.constructor()</w:t>
-      </w:r>
-    </w:p>
-    <w:p>
-      <w:r>
-        <w:t xml:space="preserve">  for (var key in obj) tmp[key] = keepCloning(obj[key])</w:t>
-      </w:r>
-    </w:p>
-    <w:p>
-      <w:r>
-        <w:t xml:space="preserve">  return tmp</w:t>
-      </w:r>
-    </w:p>
-    <w:p>
-      <w:r>
-        <w:t>}</w:t>
-      </w:r>
-      <w:bookmarkEnd w:id="26"/>
-      <w:bookmarkEnd w:id="27"/>
     </w:p>
     <w:p>
       <w:pPr>
@@ -6986,1335 +6914,6 @@
         <w:rPr>
           <w:rFonts w:hint="eastAsia"/>
         </w:rPr>
-        <w:t>JS中如何实现类</w:t>
-      </w:r>
-    </w:p>
-    <w:p>
-      <w:pPr>
-        <w:pStyle w:val="a3"/>
-        <w:numPr>
-          <w:ilvl w:val="0"/>
-          <w:numId w:val="22"/>
-        </w:numPr>
-        <w:ind w:firstLineChars="0"/>
-        <w:rPr>
-          <w:b/>
-        </w:rPr>
-      </w:pPr>
-      <w:r>
-        <w:rPr>
-          <w:rFonts w:hint="eastAsia"/>
-          <w:b/>
-        </w:rPr>
-        <w:t>构造函数</w:t>
-      </w:r>
-      <w:r>
-        <w:rPr>
-          <w:rFonts w:hint="eastAsia"/>
-          <w:b/>
-        </w:rPr>
-        <w:t>方式</w:t>
-      </w:r>
-    </w:p>
-    <w:p>
-      <w:pPr>
-        <w:pStyle w:val="a3"/>
-        <w:ind w:left="360" w:firstLineChars="0" w:firstLine="0"/>
-      </w:pPr>
-      <w:r>
-        <w:rPr>
-          <w:noProof/>
-        </w:rPr>
-        <w:drawing>
-          <wp:inline distT="0" distB="0" distL="0" distR="0" wp14:anchorId="466B6562" wp14:editId="7B4BFC37">
-            <wp:extent cx="3978234" cy="2169147"/>
-            <wp:effectExtent l="0" t="0" r="3810" b="3175"/>
-            <wp:docPr id="28" name="图片 28"/>
-            <wp:cNvGraphicFramePr>
-              <a:graphicFrameLocks xmlns:a="http://schemas.openxmlformats.org/drawingml/2006/main" noChangeAspect="1"/>
-            </wp:cNvGraphicFramePr>
-            <a:graphic xmlns:a="http://schemas.openxmlformats.org/drawingml/2006/main">
-              <a:graphicData uri="http://schemas.openxmlformats.org/drawingml/2006/picture">
-                <pic:pic xmlns:pic="http://schemas.openxmlformats.org/drawingml/2006/picture">
-                  <pic:nvPicPr>
-                    <pic:cNvPr id="1" name=""/>
-                    <pic:cNvPicPr/>
-                  </pic:nvPicPr>
-                  <pic:blipFill>
-                    <a:blip r:embed="rId15"/>
-                    <a:stretch>
-                      <a:fillRect/>
-                    </a:stretch>
-                  </pic:blipFill>
-                  <pic:spPr>
-                    <a:xfrm>
-                      <a:off x="0" y="0"/>
-                      <a:ext cx="4053874" cy="2210390"/>
-                    </a:xfrm>
-                    <a:prstGeom prst="rect">
-                      <a:avLst/>
-                    </a:prstGeom>
-                  </pic:spPr>
-                </pic:pic>
-              </a:graphicData>
-            </a:graphic>
-          </wp:inline>
-        </w:drawing>
-      </w:r>
-    </w:p>
-    <w:p>
-      <w:pPr>
-        <w:pStyle w:val="a3"/>
-        <w:ind w:left="360" w:firstLineChars="0" w:firstLine="0"/>
-      </w:pPr>
-      <w:r>
-        <w:rPr>
-          <w:noProof/>
-        </w:rPr>
-        <w:drawing>
-          <wp:inline distT="0" distB="0" distL="0" distR="0" wp14:anchorId="09EBEF3C" wp14:editId="732737A9">
-            <wp:extent cx="3350361" cy="969113"/>
-            <wp:effectExtent l="0" t="0" r="2540" b="2540"/>
-            <wp:docPr id="29" name="图片 29"/>
-            <wp:cNvGraphicFramePr>
-              <a:graphicFrameLocks xmlns:a="http://schemas.openxmlformats.org/drawingml/2006/main" noChangeAspect="1"/>
-            </wp:cNvGraphicFramePr>
-            <a:graphic xmlns:a="http://schemas.openxmlformats.org/drawingml/2006/main">
-              <a:graphicData uri="http://schemas.openxmlformats.org/drawingml/2006/picture">
-                <pic:pic xmlns:pic="http://schemas.openxmlformats.org/drawingml/2006/picture">
-                  <pic:nvPicPr>
-                    <pic:cNvPr id="1" name=""/>
-                    <pic:cNvPicPr/>
-                  </pic:nvPicPr>
-                  <pic:blipFill>
-                    <a:blip r:embed="rId16"/>
-                    <a:stretch>
-                      <a:fillRect/>
-                    </a:stretch>
-                  </pic:blipFill>
-                  <pic:spPr>
-                    <a:xfrm>
-                      <a:off x="0" y="0"/>
-                      <a:ext cx="3356986" cy="971029"/>
-                    </a:xfrm>
-                    <a:prstGeom prst="rect">
-                      <a:avLst/>
-                    </a:prstGeom>
-                  </pic:spPr>
-                </pic:pic>
-              </a:graphicData>
-            </a:graphic>
-          </wp:inline>
-        </w:drawing>
-      </w:r>
-    </w:p>
-    <w:p>
-      <w:pPr>
-        <w:pStyle w:val="a3"/>
-        <w:ind w:left="360" w:firstLineChars="0" w:firstLine="0"/>
-      </w:pPr>
-      <w:r>
-        <w:rPr>
-          <w:rFonts w:hint="eastAsia"/>
-        </w:rPr>
-        <w:lastRenderedPageBreak/>
-        <w:t>缺点：实例不共享方法，造成内存浪费。</w:t>
-      </w:r>
-    </w:p>
-    <w:p>
-      <w:pPr>
-        <w:pStyle w:val="a3"/>
-        <w:ind w:left="360" w:firstLineChars="0" w:firstLine="0"/>
-      </w:pPr>
-      <w:r>
-        <w:rPr>
-          <w:rFonts w:hint="eastAsia"/>
-        </w:rPr>
-        <w:t>改进：</w:t>
-      </w:r>
-      <w:r>
-        <w:rPr>
-          <w:rFonts w:hint="eastAsia"/>
-        </w:rPr>
-        <w:t>在全局作用域中定义声明方法。</w:t>
-      </w:r>
-    </w:p>
-    <w:p>
-      <w:pPr>
-        <w:pStyle w:val="a3"/>
-        <w:ind w:left="360" w:firstLineChars="0" w:firstLine="0"/>
-      </w:pPr>
-      <w:r>
-        <w:rPr>
-          <w:noProof/>
-        </w:rPr>
-        <w:drawing>
-          <wp:inline distT="0" distB="0" distL="0" distR="0" wp14:anchorId="0A0D7706" wp14:editId="46F214F3">
-            <wp:extent cx="2879947" cy="2026310"/>
-            <wp:effectExtent l="0" t="0" r="0" b="0"/>
-            <wp:docPr id="30" name="图片 30"/>
-            <wp:cNvGraphicFramePr>
-              <a:graphicFrameLocks xmlns:a="http://schemas.openxmlformats.org/drawingml/2006/main" noChangeAspect="1"/>
-            </wp:cNvGraphicFramePr>
-            <a:graphic xmlns:a="http://schemas.openxmlformats.org/drawingml/2006/main">
-              <a:graphicData uri="http://schemas.openxmlformats.org/drawingml/2006/picture">
-                <pic:pic xmlns:pic="http://schemas.openxmlformats.org/drawingml/2006/picture">
-                  <pic:nvPicPr>
-                    <pic:cNvPr id="1" name=""/>
-                    <pic:cNvPicPr/>
-                  </pic:nvPicPr>
-                  <pic:blipFill>
-                    <a:blip r:embed="rId17"/>
-                    <a:stretch>
-                      <a:fillRect/>
-                    </a:stretch>
-                  </pic:blipFill>
-                  <pic:spPr>
-                    <a:xfrm>
-                      <a:off x="0" y="0"/>
-                      <a:ext cx="2885676" cy="2030341"/>
-                    </a:xfrm>
-                    <a:prstGeom prst="rect">
-                      <a:avLst/>
-                    </a:prstGeom>
-                  </pic:spPr>
-                </pic:pic>
-              </a:graphicData>
-            </a:graphic>
-          </wp:inline>
-        </w:drawing>
-      </w:r>
-    </w:p>
-    <w:p>
-      <w:pPr>
-        <w:pStyle w:val="a3"/>
-        <w:ind w:left="360" w:firstLineChars="0" w:firstLine="0"/>
-      </w:pPr>
-      <w:r>
-        <w:rPr>
-          <w:rFonts w:hint="eastAsia"/>
-        </w:rPr>
-        <w:t>仍然存在的问题</w:t>
-      </w:r>
-      <w:r>
-        <w:rPr>
-          <w:rFonts w:hint="eastAsia"/>
-        </w:rPr>
-        <w:t>：</w:t>
-      </w:r>
-      <w:r>
-        <w:rPr>
-          <w:rFonts w:hint="eastAsia"/>
-        </w:rPr>
-        <w:t>在全局作用域中定义</w:t>
-      </w:r>
-      <w:r>
-        <w:rPr>
-          <w:rFonts w:hint="eastAsia"/>
-        </w:rPr>
-        <w:t>对象的方法</w:t>
-      </w:r>
-      <w:r>
-        <w:rPr>
-          <w:rFonts w:hint="eastAsia"/>
-        </w:rPr>
-        <w:t>seems</w:t>
-      </w:r>
-      <w:r>
-        <w:t xml:space="preserve"> </w:t>
-      </w:r>
-      <w:r>
-        <w:rPr>
-          <w:rFonts w:hint="eastAsia"/>
-        </w:rPr>
-        <w:t>odd</w:t>
-      </w:r>
-      <w:r>
-        <w:rPr>
-          <w:rFonts w:hint="eastAsia"/>
-        </w:rPr>
-        <w:t>，而且方法有很多，都在全局作用域中定义，封装性差。</w:t>
-      </w:r>
-    </w:p>
-    <w:p>
-      <w:pPr>
-        <w:pStyle w:val="a3"/>
-        <w:numPr>
-          <w:ilvl w:val="0"/>
-          <w:numId w:val="22"/>
-        </w:numPr>
-        <w:ind w:firstLineChars="0"/>
-        <w:rPr>
-          <w:b/>
-        </w:rPr>
-      </w:pPr>
-      <w:r>
-        <w:rPr>
-          <w:rFonts w:hint="eastAsia"/>
-          <w:b/>
-        </w:rPr>
-        <w:t>原型方式</w:t>
-      </w:r>
-    </w:p>
-    <w:p>
-      <w:pPr>
-        <w:pStyle w:val="a3"/>
-        <w:ind w:left="360" w:firstLineChars="0" w:firstLine="0"/>
-      </w:pPr>
-      <w:r>
-        <w:rPr>
-          <w:noProof/>
-        </w:rPr>
-        <w:drawing>
-          <wp:inline distT="0" distB="0" distL="0" distR="0" wp14:anchorId="7AECFDBC" wp14:editId="36A5DEA8">
-            <wp:extent cx="3996047" cy="1243583"/>
-            <wp:effectExtent l="0" t="0" r="5080" b="0"/>
-            <wp:docPr id="31" name="图片 31"/>
-            <wp:cNvGraphicFramePr>
-              <a:graphicFrameLocks xmlns:a="http://schemas.openxmlformats.org/drawingml/2006/main" noChangeAspect="1"/>
-            </wp:cNvGraphicFramePr>
-            <a:graphic xmlns:a="http://schemas.openxmlformats.org/drawingml/2006/main">
-              <a:graphicData uri="http://schemas.openxmlformats.org/drawingml/2006/picture">
-                <pic:pic xmlns:pic="http://schemas.openxmlformats.org/drawingml/2006/picture">
-                  <pic:nvPicPr>
-                    <pic:cNvPr id="1" name=""/>
-                    <pic:cNvPicPr/>
-                  </pic:nvPicPr>
-                  <pic:blipFill>
-                    <a:blip r:embed="rId18"/>
-                    <a:stretch>
-                      <a:fillRect/>
-                    </a:stretch>
-                  </pic:blipFill>
-                  <pic:spPr>
-                    <a:xfrm>
-                      <a:off x="0" y="0"/>
-                      <a:ext cx="4070252" cy="1266676"/>
-                    </a:xfrm>
-                    <a:prstGeom prst="rect">
-                      <a:avLst/>
-                    </a:prstGeom>
-                  </pic:spPr>
-                </pic:pic>
-              </a:graphicData>
-            </a:graphic>
-          </wp:inline>
-        </w:drawing>
-      </w:r>
-    </w:p>
-    <w:p>
-      <w:pPr>
-        <w:pStyle w:val="a3"/>
-        <w:ind w:left="360" w:firstLineChars="0" w:firstLine="0"/>
-      </w:pPr>
-      <w:r>
-        <w:rPr>
-          <w:rFonts w:hint="eastAsia"/>
-        </w:rPr>
-        <w:t>把属性和方法都放在原型中。</w:t>
-      </w:r>
-    </w:p>
-    <w:p>
-      <w:pPr>
-        <w:pStyle w:val="a3"/>
-        <w:ind w:left="360" w:firstLineChars="0" w:firstLine="0"/>
-      </w:pPr>
-      <w:r>
-        <w:rPr>
-          <w:noProof/>
-        </w:rPr>
-        <w:drawing>
-          <wp:inline distT="0" distB="0" distL="0" distR="0" wp14:anchorId="5A270B66" wp14:editId="768CCE12">
-            <wp:extent cx="2357252" cy="801310"/>
-            <wp:effectExtent l="0" t="0" r="5080" b="0"/>
-            <wp:docPr id="32" name="图片 32"/>
-            <wp:cNvGraphicFramePr>
-              <a:graphicFrameLocks xmlns:a="http://schemas.openxmlformats.org/drawingml/2006/main" noChangeAspect="1"/>
-            </wp:cNvGraphicFramePr>
-            <a:graphic xmlns:a="http://schemas.openxmlformats.org/drawingml/2006/main">
-              <a:graphicData uri="http://schemas.openxmlformats.org/drawingml/2006/picture">
-                <pic:pic xmlns:pic="http://schemas.openxmlformats.org/drawingml/2006/picture">
-                  <pic:nvPicPr>
-                    <pic:cNvPr id="1" name=""/>
-                    <pic:cNvPicPr/>
-                  </pic:nvPicPr>
-                  <pic:blipFill>
-                    <a:blip r:embed="rId19"/>
-                    <a:stretch>
-                      <a:fillRect/>
-                    </a:stretch>
-                  </pic:blipFill>
-                  <pic:spPr>
-                    <a:xfrm>
-                      <a:off x="0" y="0"/>
-                      <a:ext cx="2391233" cy="812861"/>
-                    </a:xfrm>
-                    <a:prstGeom prst="rect">
-                      <a:avLst/>
-                    </a:prstGeom>
-                  </pic:spPr>
-                </pic:pic>
-              </a:graphicData>
-            </a:graphic>
-          </wp:inline>
-        </w:drawing>
-      </w:r>
-    </w:p>
-    <w:p>
-      <w:pPr>
-        <w:pStyle w:val="a3"/>
-        <w:ind w:left="360" w:firstLineChars="0" w:firstLine="0"/>
-      </w:pPr>
-      <w:r>
-        <w:rPr>
-          <w:rFonts w:hint="eastAsia"/>
-        </w:rPr>
-        <w:t>优点：所有实例共享方法，没有内存浪费</w:t>
-      </w:r>
-    </w:p>
-    <w:p>
-      <w:pPr>
-        <w:pStyle w:val="a3"/>
-        <w:ind w:left="360" w:firstLineChars="0" w:firstLine="0"/>
-      </w:pPr>
-      <w:r>
-        <w:rPr>
-          <w:rFonts w:hint="eastAsia"/>
-        </w:rPr>
-        <w:t>缺点：不能通过参数构建不同属性值的实例</w:t>
-      </w:r>
-    </w:p>
-    <w:p>
-      <w:pPr>
-        <w:pStyle w:val="a3"/>
-        <w:numPr>
-          <w:ilvl w:val="0"/>
-          <w:numId w:val="22"/>
-        </w:numPr>
-        <w:ind w:firstLineChars="0"/>
-        <w:rPr>
-          <w:b/>
-        </w:rPr>
-      </w:pPr>
-      <w:r>
-        <w:rPr>
-          <w:rFonts w:hint="eastAsia"/>
-          <w:b/>
-        </w:rPr>
-        <w:t>组合构造函数和原型的方式</w:t>
-      </w:r>
-    </w:p>
-    <w:p>
-      <w:pPr>
-        <w:pStyle w:val="a3"/>
-        <w:ind w:left="360" w:firstLineChars="0" w:firstLine="0"/>
-      </w:pPr>
-      <w:r>
-        <w:rPr>
-          <w:rFonts w:hint="eastAsia"/>
-        </w:rPr>
-        <w:t>在构造函数中定义属性；在原型中定义共享的方法。</w:t>
-      </w:r>
-    </w:p>
-    <w:p>
-      <w:pPr>
-        <w:pStyle w:val="a3"/>
-        <w:ind w:left="360" w:firstLineChars="0" w:firstLine="0"/>
-      </w:pPr>
-      <w:r>
-        <w:rPr>
-          <w:noProof/>
-        </w:rPr>
-        <w:drawing>
-          <wp:inline distT="0" distB="0" distL="0" distR="0" wp14:anchorId="37BB83AE" wp14:editId="2AED9F74">
-            <wp:extent cx="3390900" cy="1821180"/>
-            <wp:effectExtent l="0" t="0" r="0" b="7620"/>
-            <wp:docPr id="35" name="图片 35"/>
-            <wp:cNvGraphicFramePr>
-              <a:graphicFrameLocks xmlns:a="http://schemas.openxmlformats.org/drawingml/2006/main" noChangeAspect="1"/>
-            </wp:cNvGraphicFramePr>
-            <a:graphic xmlns:a="http://schemas.openxmlformats.org/drawingml/2006/main">
-              <a:graphicData uri="http://schemas.openxmlformats.org/drawingml/2006/picture">
-                <pic:pic xmlns:pic="http://schemas.openxmlformats.org/drawingml/2006/picture">
-                  <pic:nvPicPr>
-                    <pic:cNvPr id="1" name=""/>
-                    <pic:cNvPicPr/>
-                  </pic:nvPicPr>
-                  <pic:blipFill>
-                    <a:blip r:embed="rId20"/>
-                    <a:stretch>
-                      <a:fillRect/>
-                    </a:stretch>
-                  </pic:blipFill>
-                  <pic:spPr>
-                    <a:xfrm>
-                      <a:off x="0" y="0"/>
-                      <a:ext cx="3403541" cy="1827969"/>
-                    </a:xfrm>
-                    <a:prstGeom prst="rect">
-                      <a:avLst/>
-                    </a:prstGeom>
-                  </pic:spPr>
-                </pic:pic>
-              </a:graphicData>
-            </a:graphic>
-          </wp:inline>
-        </w:drawing>
-      </w:r>
-    </w:p>
-    <w:p>
-      <w:pPr>
-        <w:pStyle w:val="a3"/>
-        <w:ind w:left="360" w:firstLineChars="0" w:firstLine="0"/>
-      </w:pPr>
-      <w:r>
-        <w:rPr>
-          <w:rFonts w:hint="eastAsia"/>
-        </w:rPr>
-        <w:t>为了使代码更加紧凑：</w:t>
-      </w:r>
-    </w:p>
-    <w:p>
-      <w:pPr>
-        <w:pStyle w:val="a3"/>
-        <w:ind w:left="360" w:firstLineChars="0" w:firstLine="0"/>
-      </w:pPr>
-      <w:r>
-        <w:rPr>
-          <w:noProof/>
-        </w:rPr>
-        <w:lastRenderedPageBreak/>
-        <w:drawing>
-          <wp:inline distT="0" distB="0" distL="0" distR="0" wp14:anchorId="74739308" wp14:editId="7B58A72C">
-            <wp:extent cx="2964826" cy="1136650"/>
-            <wp:effectExtent l="0" t="0" r="6985" b="6350"/>
-            <wp:docPr id="36" name="图片 36"/>
-            <wp:cNvGraphicFramePr>
-              <a:graphicFrameLocks xmlns:a="http://schemas.openxmlformats.org/drawingml/2006/main" noChangeAspect="1"/>
-            </wp:cNvGraphicFramePr>
-            <a:graphic xmlns:a="http://schemas.openxmlformats.org/drawingml/2006/main">
-              <a:graphicData uri="http://schemas.openxmlformats.org/drawingml/2006/picture">
-                <pic:pic xmlns:pic="http://schemas.openxmlformats.org/drawingml/2006/picture">
-                  <pic:nvPicPr>
-                    <pic:cNvPr id="1" name=""/>
-                    <pic:cNvPicPr/>
-                  </pic:nvPicPr>
-                  <pic:blipFill>
-                    <a:blip r:embed="rId21"/>
-                    <a:stretch>
-                      <a:fillRect/>
-                    </a:stretch>
-                  </pic:blipFill>
-                  <pic:spPr>
-                    <a:xfrm>
-                      <a:off x="0" y="0"/>
-                      <a:ext cx="3026634" cy="1160346"/>
-                    </a:xfrm>
-                    <a:prstGeom prst="rect">
-                      <a:avLst/>
-                    </a:prstGeom>
-                  </pic:spPr>
-                </pic:pic>
-              </a:graphicData>
-            </a:graphic>
-          </wp:inline>
-        </w:drawing>
-      </w:r>
-    </w:p>
-    <w:p>
-      <w:pPr>
-        <w:pStyle w:val="a3"/>
-        <w:ind w:left="360" w:firstLineChars="0" w:firstLine="0"/>
-      </w:pPr>
-      <w:r>
-        <w:rPr>
-          <w:rFonts w:hint="eastAsia"/>
-        </w:rPr>
-        <w:t>// 缺点就是getName只需要定义一次，</w:t>
-      </w:r>
-    </w:p>
-    <w:p>
-      <w:pPr>
-        <w:pStyle w:val="a3"/>
-        <w:ind w:left="360" w:firstLineChars="0" w:firstLine="0"/>
-      </w:pPr>
-      <w:r>
-        <w:rPr>
-          <w:rFonts w:hint="eastAsia"/>
-        </w:rPr>
-        <w:t>// 而这里每次生成实例时都会执行。</w:t>
-      </w:r>
-    </w:p>
-    <w:p>
-      <w:pPr>
-        <w:pStyle w:val="a3"/>
-        <w:numPr>
-          <w:ilvl w:val="0"/>
-          <w:numId w:val="22"/>
-        </w:numPr>
-        <w:ind w:firstLineChars="0"/>
-        <w:rPr>
-          <w:b/>
-        </w:rPr>
-      </w:pPr>
-      <w:r>
-        <w:rPr>
-          <w:rFonts w:hint="eastAsia"/>
-          <w:b/>
-        </w:rPr>
-        <w:t>Ob</w:t>
-      </w:r>
-      <w:r>
-        <w:rPr>
-          <w:b/>
-        </w:rPr>
-        <w:t>ject.create()</w:t>
-      </w:r>
-    </w:p>
-    <w:p>
-      <w:pPr>
-        <w:pStyle w:val="a3"/>
-        <w:ind w:left="360" w:firstLineChars="0" w:firstLine="0"/>
-      </w:pPr>
-      <w:bookmarkStart w:id="30" w:name="OLE_LINK46"/>
-      <w:bookmarkStart w:id="31" w:name="OLE_LINK47"/>
-      <w:r>
-        <w:t>ECMAScript5</w:t>
-      </w:r>
-      <w:r>
-        <w:rPr>
-          <w:rFonts w:hint="eastAsia"/>
-        </w:rPr>
-        <w:t>提出Ob</w:t>
-      </w:r>
-      <w:r>
-        <w:t>ject.create()</w:t>
-      </w:r>
-      <w:r>
-        <w:rPr>
-          <w:rFonts w:hint="eastAsia"/>
-        </w:rPr>
-        <w:t>方法，直接利用对象生成实例，不需要new关键字。</w:t>
-      </w:r>
-      <w:bookmarkEnd w:id="30"/>
-      <w:bookmarkEnd w:id="31"/>
-    </w:p>
-    <w:p>
-      <w:pPr>
-        <w:pStyle w:val="a3"/>
-        <w:ind w:left="360" w:firstLineChars="0" w:firstLine="0"/>
-      </w:pPr>
-      <w:r>
-        <w:rPr>
-          <w:noProof/>
-        </w:rPr>
-        <w:drawing>
-          <wp:inline distT="0" distB="0" distL="0" distR="0" wp14:anchorId="3D64FC16" wp14:editId="062BCEFA">
-            <wp:extent cx="5274310" cy="1383665"/>
-            <wp:effectExtent l="0" t="0" r="2540" b="6985"/>
-            <wp:docPr id="18" name="图片 18"/>
-            <wp:cNvGraphicFramePr>
-              <a:graphicFrameLocks xmlns:a="http://schemas.openxmlformats.org/drawingml/2006/main" noChangeAspect="1"/>
-            </wp:cNvGraphicFramePr>
-            <a:graphic xmlns:a="http://schemas.openxmlformats.org/drawingml/2006/main">
-              <a:graphicData uri="http://schemas.openxmlformats.org/drawingml/2006/picture">
-                <pic:pic xmlns:pic="http://schemas.openxmlformats.org/drawingml/2006/picture">
-                  <pic:nvPicPr>
-                    <pic:cNvPr id="1" name=""/>
-                    <pic:cNvPicPr/>
-                  </pic:nvPicPr>
-                  <pic:blipFill>
-                    <a:blip r:embed="rId22"/>
-                    <a:stretch>
-                      <a:fillRect/>
-                    </a:stretch>
-                  </pic:blipFill>
-                  <pic:spPr>
-                    <a:xfrm>
-                      <a:off x="0" y="0"/>
-                      <a:ext cx="5274310" cy="1383665"/>
-                    </a:xfrm>
-                    <a:prstGeom prst="rect">
-                      <a:avLst/>
-                    </a:prstGeom>
-                  </pic:spPr>
-                </pic:pic>
-              </a:graphicData>
-            </a:graphic>
-          </wp:inline>
-        </w:drawing>
-      </w:r>
-    </w:p>
-    <w:p>
-      <w:pPr>
-        <w:pStyle w:val="a3"/>
-        <w:ind w:left="360" w:firstLineChars="0" w:firstLine="0"/>
-      </w:pPr>
-      <w:r>
-        <w:rPr>
-          <w:noProof/>
-        </w:rPr>
-        <w:drawing>
-          <wp:inline distT="0" distB="0" distL="0" distR="0" wp14:anchorId="1268901C" wp14:editId="138C6C91">
-            <wp:extent cx="5274310" cy="1089660"/>
-            <wp:effectExtent l="0" t="0" r="2540" b="0"/>
-            <wp:docPr id="19" name="图片 19"/>
-            <wp:cNvGraphicFramePr>
-              <a:graphicFrameLocks xmlns:a="http://schemas.openxmlformats.org/drawingml/2006/main" noChangeAspect="1"/>
-            </wp:cNvGraphicFramePr>
-            <a:graphic xmlns:a="http://schemas.openxmlformats.org/drawingml/2006/main">
-              <a:graphicData uri="http://schemas.openxmlformats.org/drawingml/2006/picture">
-                <pic:pic xmlns:pic="http://schemas.openxmlformats.org/drawingml/2006/picture">
-                  <pic:nvPicPr>
-                    <pic:cNvPr id="1" name=""/>
-                    <pic:cNvPicPr/>
-                  </pic:nvPicPr>
-                  <pic:blipFill>
-                    <a:blip r:embed="rId23"/>
-                    <a:stretch>
-                      <a:fillRect/>
-                    </a:stretch>
-                  </pic:blipFill>
-                  <pic:spPr>
-                    <a:xfrm>
-                      <a:off x="0" y="0"/>
-                      <a:ext cx="5274310" cy="1089660"/>
-                    </a:xfrm>
-                    <a:prstGeom prst="rect">
-                      <a:avLst/>
-                    </a:prstGeom>
-                  </pic:spPr>
-                </pic:pic>
-              </a:graphicData>
-            </a:graphic>
-          </wp:inline>
-        </w:drawing>
-      </w:r>
-    </w:p>
-    <w:p>
-      <w:pPr>
-        <w:pStyle w:val="a3"/>
-        <w:ind w:left="360" w:firstLineChars="0" w:firstLine="0"/>
-      </w:pPr>
-      <w:r>
-        <w:rPr>
-          <w:rFonts w:hint="eastAsia"/>
-        </w:rPr>
-        <w:t>内部的实现原理：</w:t>
-      </w:r>
-    </w:p>
-    <w:p>
-      <w:pPr>
-        <w:pStyle w:val="a3"/>
-        <w:ind w:left="360" w:firstLineChars="0" w:firstLine="0"/>
-      </w:pPr>
-      <w:r>
-        <w:rPr>
-          <w:noProof/>
-        </w:rPr>
-        <w:drawing>
-          <wp:inline distT="0" distB="0" distL="0" distR="0" wp14:anchorId="4B5F6E08" wp14:editId="58114385">
-            <wp:extent cx="1803461" cy="1263650"/>
-            <wp:effectExtent l="0" t="0" r="6350" b="0"/>
-            <wp:docPr id="20" name="图片 20"/>
-            <wp:cNvGraphicFramePr>
-              <a:graphicFrameLocks xmlns:a="http://schemas.openxmlformats.org/drawingml/2006/main" noChangeAspect="1"/>
-            </wp:cNvGraphicFramePr>
-            <a:graphic xmlns:a="http://schemas.openxmlformats.org/drawingml/2006/main">
-              <a:graphicData uri="http://schemas.openxmlformats.org/drawingml/2006/picture">
-                <pic:pic xmlns:pic="http://schemas.openxmlformats.org/drawingml/2006/picture">
-                  <pic:nvPicPr>
-                    <pic:cNvPr id="1" name=""/>
-                    <pic:cNvPicPr/>
-                  </pic:nvPicPr>
-                  <pic:blipFill>
-                    <a:blip r:embed="rId24"/>
-                    <a:stretch>
-                      <a:fillRect/>
-                    </a:stretch>
-                  </pic:blipFill>
-                  <pic:spPr>
-                    <a:xfrm>
-                      <a:off x="0" y="0"/>
-                      <a:ext cx="1845787" cy="1293307"/>
-                    </a:xfrm>
-                    <a:prstGeom prst="rect">
-                      <a:avLst/>
-                    </a:prstGeom>
-                  </pic:spPr>
-                </pic:pic>
-              </a:graphicData>
-            </a:graphic>
-          </wp:inline>
-        </w:drawing>
-      </w:r>
-      <w:r>
-        <w:rPr>
-          <w:rFonts w:hint="eastAsia"/>
-        </w:rPr>
-        <w:t>其实就是对象的浅复制。</w:t>
-      </w:r>
-    </w:p>
-    <w:p>
-      <w:pPr>
-        <w:pStyle w:val="a3"/>
-        <w:ind w:left="360" w:firstLineChars="0" w:firstLine="0"/>
-      </w:pPr>
-      <w:r>
-        <w:rPr>
-          <w:rFonts w:hint="eastAsia"/>
-        </w:rPr>
-        <w:t>缺点：</w:t>
-      </w:r>
-      <w:r>
-        <w:rPr>
-          <w:rFonts w:hint="eastAsia"/>
-        </w:rPr>
-        <w:t>不能使用instanceof判断，</w:t>
-      </w:r>
-      <w:r>
-        <w:rPr>
-          <w:rFonts w:hint="eastAsia"/>
-        </w:rPr>
-        <w:t>不能实现私有属性和私有方法，实例对象之间也不能共享数据，对</w:t>
-      </w:r>
-      <w:r>
-        <w:t>"类"的模拟不够全面</w:t>
-      </w:r>
-      <w:r>
-        <w:rPr>
-          <w:rFonts w:hint="eastAsia"/>
-        </w:rPr>
-        <w:t>。</w:t>
-      </w:r>
-      <w:r>
-        <w:rPr>
-          <w:rFonts w:hint="eastAsia"/>
-        </w:rPr>
-        <w:t>（感觉不对啊）</w:t>
-      </w:r>
-    </w:p>
-    <w:p>
-      <w:pPr>
-        <w:pStyle w:val="a3"/>
-        <w:numPr>
-          <w:ilvl w:val="0"/>
-          <w:numId w:val="22"/>
-        </w:numPr>
-        <w:ind w:firstLineChars="0"/>
-        <w:rPr>
-          <w:b/>
-        </w:rPr>
-      </w:pPr>
-      <w:r>
-        <w:rPr>
-          <w:rFonts w:hint="eastAsia"/>
-          <w:b/>
-        </w:rPr>
-        <w:t>极简主义</w:t>
-      </w:r>
-    </w:p>
-    <w:p>
-      <w:pPr>
-        <w:pStyle w:val="a3"/>
-        <w:ind w:left="360" w:firstLineChars="0" w:firstLine="0"/>
-      </w:pPr>
-      <w:r>
-        <w:rPr>
-          <w:rFonts w:hint="eastAsia"/>
-        </w:rPr>
-        <w:t>继承：</w:t>
-      </w:r>
-    </w:p>
-    <w:p>
-      <w:pPr>
-        <w:pStyle w:val="a3"/>
-        <w:ind w:left="360" w:firstLineChars="0" w:firstLine="0"/>
-      </w:pPr>
-      <w:r>
-        <w:rPr>
-          <w:noProof/>
-        </w:rPr>
-        <w:lastRenderedPageBreak/>
-        <w:drawing>
-          <wp:inline distT="0" distB="0" distL="0" distR="0" wp14:anchorId="534AD5D5" wp14:editId="732CA5A4">
-            <wp:extent cx="5274310" cy="2169160"/>
-            <wp:effectExtent l="0" t="0" r="2540" b="2540"/>
-            <wp:docPr id="21" name="图片 21"/>
-            <wp:cNvGraphicFramePr>
-              <a:graphicFrameLocks xmlns:a="http://schemas.openxmlformats.org/drawingml/2006/main" noChangeAspect="1"/>
-            </wp:cNvGraphicFramePr>
-            <a:graphic xmlns:a="http://schemas.openxmlformats.org/drawingml/2006/main">
-              <a:graphicData uri="http://schemas.openxmlformats.org/drawingml/2006/picture">
-                <pic:pic xmlns:pic="http://schemas.openxmlformats.org/drawingml/2006/picture">
-                  <pic:nvPicPr>
-                    <pic:cNvPr id="1" name=""/>
-                    <pic:cNvPicPr/>
-                  </pic:nvPicPr>
-                  <pic:blipFill>
-                    <a:blip r:embed="rId25"/>
-                    <a:stretch>
-                      <a:fillRect/>
-                    </a:stretch>
-                  </pic:blipFill>
-                  <pic:spPr>
-                    <a:xfrm>
-                      <a:off x="0" y="0"/>
-                      <a:ext cx="5274310" cy="2169160"/>
-                    </a:xfrm>
-                    <a:prstGeom prst="rect">
-                      <a:avLst/>
-                    </a:prstGeom>
-                  </pic:spPr>
-                </pic:pic>
-              </a:graphicData>
-            </a:graphic>
-          </wp:inline>
-        </w:drawing>
-      </w:r>
-    </w:p>
-    <w:p>
-      <w:pPr>
-        <w:pStyle w:val="a3"/>
-        <w:ind w:left="360" w:firstLineChars="0" w:firstLine="0"/>
-      </w:pPr>
-      <w:r>
-        <w:rPr>
-          <w:noProof/>
-        </w:rPr>
-        <w:drawing>
-          <wp:inline distT="0" distB="0" distL="0" distR="0" wp14:anchorId="4FD57BBD" wp14:editId="5ED668BB">
-            <wp:extent cx="5274310" cy="2509520"/>
-            <wp:effectExtent l="0" t="0" r="2540" b="5080"/>
-            <wp:docPr id="22" name="图片 22"/>
-            <wp:cNvGraphicFramePr>
-              <a:graphicFrameLocks xmlns:a="http://schemas.openxmlformats.org/drawingml/2006/main" noChangeAspect="1"/>
-            </wp:cNvGraphicFramePr>
-            <a:graphic xmlns:a="http://schemas.openxmlformats.org/drawingml/2006/main">
-              <a:graphicData uri="http://schemas.openxmlformats.org/drawingml/2006/picture">
-                <pic:pic xmlns:pic="http://schemas.openxmlformats.org/drawingml/2006/picture">
-                  <pic:nvPicPr>
-                    <pic:cNvPr id="1" name=""/>
-                    <pic:cNvPicPr/>
-                  </pic:nvPicPr>
-                  <pic:blipFill>
-                    <a:blip r:embed="rId26"/>
-                    <a:stretch>
-                      <a:fillRect/>
-                    </a:stretch>
-                  </pic:blipFill>
-                  <pic:spPr>
-                    <a:xfrm>
-                      <a:off x="0" y="0"/>
-                      <a:ext cx="5274310" cy="2509520"/>
-                    </a:xfrm>
-                    <a:prstGeom prst="rect">
-                      <a:avLst/>
-                    </a:prstGeom>
-                  </pic:spPr>
-                </pic:pic>
-              </a:graphicData>
-            </a:graphic>
-          </wp:inline>
-        </w:drawing>
-      </w:r>
-    </w:p>
-    <w:p>
-      <w:pPr>
-        <w:pStyle w:val="a3"/>
-        <w:ind w:left="360" w:firstLineChars="0" w:firstLine="0"/>
-      </w:pPr>
-      <w:r>
-        <w:rPr>
-          <w:rFonts w:hint="eastAsia"/>
-        </w:rPr>
-        <w:t>私有属性和方法：</w:t>
-      </w:r>
-    </w:p>
-    <w:p>
-      <w:pPr>
-        <w:pStyle w:val="a3"/>
-        <w:ind w:left="360" w:firstLineChars="0" w:firstLine="0"/>
-      </w:pPr>
-      <w:r>
-        <w:rPr>
-          <w:noProof/>
-        </w:rPr>
-        <w:drawing>
-          <wp:inline distT="0" distB="0" distL="0" distR="0" wp14:anchorId="39A80B51" wp14:editId="50193FBF">
-            <wp:extent cx="5274310" cy="3656330"/>
-            <wp:effectExtent l="0" t="0" r="2540" b="1270"/>
-            <wp:docPr id="24" name="图片 24"/>
-            <wp:cNvGraphicFramePr>
-              <a:graphicFrameLocks xmlns:a="http://schemas.openxmlformats.org/drawingml/2006/main" noChangeAspect="1"/>
-            </wp:cNvGraphicFramePr>
-            <a:graphic xmlns:a="http://schemas.openxmlformats.org/drawingml/2006/main">
-              <a:graphicData uri="http://schemas.openxmlformats.org/drawingml/2006/picture">
-                <pic:pic xmlns:pic="http://schemas.openxmlformats.org/drawingml/2006/picture">
-                  <pic:nvPicPr>
-                    <pic:cNvPr id="1" name=""/>
-                    <pic:cNvPicPr/>
-                  </pic:nvPicPr>
-                  <pic:blipFill>
-                    <a:blip r:embed="rId27"/>
-                    <a:stretch>
-                      <a:fillRect/>
-                    </a:stretch>
-                  </pic:blipFill>
-                  <pic:spPr>
-                    <a:xfrm>
-                      <a:off x="0" y="0"/>
-                      <a:ext cx="5274310" cy="3656330"/>
-                    </a:xfrm>
-                    <a:prstGeom prst="rect">
-                      <a:avLst/>
-                    </a:prstGeom>
-                  </pic:spPr>
-                </pic:pic>
-              </a:graphicData>
-            </a:graphic>
-          </wp:inline>
-        </w:drawing>
-      </w:r>
-    </w:p>
-    <w:p>
-      <w:pPr>
-        <w:pStyle w:val="a3"/>
-        <w:ind w:left="360" w:firstLineChars="0" w:firstLine="0"/>
-      </w:pPr>
-      <w:r>
-        <w:rPr>
-          <w:rFonts w:hint="eastAsia"/>
-        </w:rPr>
-        <w:lastRenderedPageBreak/>
-        <w:t>数据共享（静态变量）：</w:t>
-      </w:r>
-    </w:p>
-    <w:p>
-      <w:pPr>
-        <w:pStyle w:val="a3"/>
-        <w:ind w:left="360" w:firstLineChars="0" w:firstLine="0"/>
-      </w:pPr>
-      <w:r>
-        <w:rPr>
-          <w:noProof/>
-        </w:rPr>
-        <w:drawing>
-          <wp:inline distT="0" distB="0" distL="0" distR="0" wp14:anchorId="517D67EF" wp14:editId="0B7A19FD">
-            <wp:extent cx="5274310" cy="2727960"/>
-            <wp:effectExtent l="0" t="0" r="2540" b="0"/>
-            <wp:docPr id="25" name="图片 25"/>
-            <wp:cNvGraphicFramePr>
-              <a:graphicFrameLocks xmlns:a="http://schemas.openxmlformats.org/drawingml/2006/main" noChangeAspect="1"/>
-            </wp:cNvGraphicFramePr>
-            <a:graphic xmlns:a="http://schemas.openxmlformats.org/drawingml/2006/main">
-              <a:graphicData uri="http://schemas.openxmlformats.org/drawingml/2006/picture">
-                <pic:pic xmlns:pic="http://schemas.openxmlformats.org/drawingml/2006/picture">
-                  <pic:nvPicPr>
-                    <pic:cNvPr id="1" name=""/>
-                    <pic:cNvPicPr/>
-                  </pic:nvPicPr>
-                  <pic:blipFill>
-                    <a:blip r:embed="rId28"/>
-                    <a:stretch>
-                      <a:fillRect/>
-                    </a:stretch>
-                  </pic:blipFill>
-                  <pic:spPr>
-                    <a:xfrm>
-                      <a:off x="0" y="0"/>
-                      <a:ext cx="5274310" cy="2727960"/>
-                    </a:xfrm>
-                    <a:prstGeom prst="rect">
-                      <a:avLst/>
-                    </a:prstGeom>
-                  </pic:spPr>
-                </pic:pic>
-              </a:graphicData>
-            </a:graphic>
-          </wp:inline>
-        </w:drawing>
-      </w:r>
-    </w:p>
-    <w:p>
-      <w:pPr>
-        <w:pStyle w:val="a3"/>
-        <w:ind w:left="360" w:firstLineChars="0" w:firstLine="0"/>
-      </w:pPr>
-      <w:r>
-        <w:rPr>
-          <w:noProof/>
-        </w:rPr>
-        <w:drawing>
-          <wp:inline distT="0" distB="0" distL="0" distR="0" wp14:anchorId="48A7E56F" wp14:editId="58AD0FF6">
-            <wp:extent cx="5274310" cy="1080770"/>
-            <wp:effectExtent l="0" t="0" r="2540" b="5080"/>
-            <wp:docPr id="26" name="图片 26"/>
-            <wp:cNvGraphicFramePr>
-              <a:graphicFrameLocks xmlns:a="http://schemas.openxmlformats.org/drawingml/2006/main" noChangeAspect="1"/>
-            </wp:cNvGraphicFramePr>
-            <a:graphic xmlns:a="http://schemas.openxmlformats.org/drawingml/2006/main">
-              <a:graphicData uri="http://schemas.openxmlformats.org/drawingml/2006/picture">
-                <pic:pic xmlns:pic="http://schemas.openxmlformats.org/drawingml/2006/picture">
-                  <pic:nvPicPr>
-                    <pic:cNvPr id="1" name=""/>
-                    <pic:cNvPicPr/>
-                  </pic:nvPicPr>
-                  <pic:blipFill>
-                    <a:blip r:embed="rId29"/>
-                    <a:stretch>
-                      <a:fillRect/>
-                    </a:stretch>
-                  </pic:blipFill>
-                  <pic:spPr>
-                    <a:xfrm>
-                      <a:off x="0" y="0"/>
-                      <a:ext cx="5274310" cy="1080770"/>
-                    </a:xfrm>
-                    <a:prstGeom prst="rect">
-                      <a:avLst/>
-                    </a:prstGeom>
-                  </pic:spPr>
-                </pic:pic>
-              </a:graphicData>
-            </a:graphic>
-          </wp:inline>
-        </w:drawing>
-      </w:r>
-    </w:p>
-    <w:p>
-      <w:pPr>
-        <w:pStyle w:val="a3"/>
-        <w:ind w:left="360" w:firstLineChars="0" w:firstLine="0"/>
-      </w:pPr>
-      <w:r>
-        <w:rPr>
-          <w:noProof/>
-        </w:rPr>
-        <w:drawing>
-          <wp:inline distT="0" distB="0" distL="0" distR="0" wp14:anchorId="4B76AFBD" wp14:editId="0D6479F8">
-            <wp:extent cx="5274310" cy="805815"/>
-            <wp:effectExtent l="0" t="0" r="2540" b="0"/>
-            <wp:docPr id="27" name="图片 27"/>
-            <wp:cNvGraphicFramePr>
-              <a:graphicFrameLocks xmlns:a="http://schemas.openxmlformats.org/drawingml/2006/main" noChangeAspect="1"/>
-            </wp:cNvGraphicFramePr>
-            <a:graphic xmlns:a="http://schemas.openxmlformats.org/drawingml/2006/main">
-              <a:graphicData uri="http://schemas.openxmlformats.org/drawingml/2006/picture">
-                <pic:pic xmlns:pic="http://schemas.openxmlformats.org/drawingml/2006/picture">
-                  <pic:nvPicPr>
-                    <pic:cNvPr id="1" name=""/>
-                    <pic:cNvPicPr/>
-                  </pic:nvPicPr>
-                  <pic:blipFill>
-                    <a:blip r:embed="rId30"/>
-                    <a:stretch>
-                      <a:fillRect/>
-                    </a:stretch>
-                  </pic:blipFill>
-                  <pic:spPr>
-                    <a:xfrm>
-                      <a:off x="0" y="0"/>
-                      <a:ext cx="5274310" cy="805815"/>
-                    </a:xfrm>
-                    <a:prstGeom prst="rect">
-                      <a:avLst/>
-                    </a:prstGeom>
-                  </pic:spPr>
-                </pic:pic>
-              </a:graphicData>
-            </a:graphic>
-          </wp:inline>
-        </w:drawing>
-      </w:r>
-    </w:p>
-    <w:p>
-      <w:pPr>
-        <w:pStyle w:val="a3"/>
-        <w:ind w:left="360" w:firstLineChars="0" w:firstLine="0"/>
-      </w:pPr>
-      <w:r>
-        <w:rPr>
-          <w:rFonts w:hint="eastAsia"/>
-        </w:rPr>
-        <w:t>优点：没有用到this和prototype，使用简单，操作方便。</w:t>
-      </w:r>
-    </w:p>
-    <w:p>
-      <w:pPr>
-        <w:pStyle w:val="a3"/>
-        <w:ind w:left="360" w:firstLineChars="0" w:firstLine="0"/>
-      </w:pPr>
-      <w:r>
-        <w:rPr>
-          <w:rFonts w:hint="eastAsia"/>
-        </w:rPr>
-        <w:t>缺点：不能用instanceof判断。</w:t>
-      </w:r>
-    </w:p>
-    <w:p>
-      <w:pPr>
-        <w:pStyle w:val="a3"/>
-        <w:numPr>
-          <w:ilvl w:val="0"/>
-          <w:numId w:val="22"/>
-        </w:numPr>
-        <w:ind w:firstLineChars="0"/>
-      </w:pPr>
-      <w:r>
-        <w:rPr>
-          <w:rFonts w:hint="eastAsia"/>
-        </w:rPr>
-        <w:t>class关键字</w:t>
-      </w:r>
-    </w:p>
-    <w:p>
-      <w:pPr>
-        <w:pStyle w:val="a3"/>
-        <w:ind w:left="360" w:firstLineChars="0" w:firstLine="0"/>
-      </w:pPr>
-      <w:r>
-        <w:rPr>
-          <w:rFonts w:hint="eastAsia"/>
-        </w:rPr>
-        <w:t>ECMAScript</w:t>
-      </w:r>
-      <w:r>
-        <w:t>6</w:t>
-      </w:r>
-      <w:r>
-        <w:rPr>
-          <w:rFonts w:hint="eastAsia"/>
-        </w:rPr>
-        <w:t>中定义了class、extends、super关键字，简化了JavaScript中类的实现。</w:t>
-      </w:r>
-    </w:p>
-    <w:p>
-      <w:pPr>
-        <w:pStyle w:val="a3"/>
-        <w:ind w:left="360" w:firstLineChars="0" w:firstLine="0"/>
-      </w:pPr>
-      <w:r>
-        <w:rPr>
-          <w:rFonts w:hint="eastAsia"/>
-        </w:rPr>
-        <w:t>定义：</w:t>
-      </w:r>
-    </w:p>
-    <w:p>
-      <w:pPr>
-        <w:pStyle w:val="a3"/>
-        <w:ind w:left="360" w:firstLineChars="0" w:firstLine="0"/>
-      </w:pPr>
-      <w:r>
-        <w:rPr>
-          <w:noProof/>
-        </w:rPr>
-        <w:lastRenderedPageBreak/>
-        <w:drawing>
-          <wp:inline distT="0" distB="0" distL="0" distR="0" wp14:anchorId="21A3F336" wp14:editId="7E63CE96">
-            <wp:extent cx="3375009" cy="4273550"/>
-            <wp:effectExtent l="0" t="0" r="0" b="0"/>
-            <wp:docPr id="37" name="图片 37"/>
-            <wp:cNvGraphicFramePr>
-              <a:graphicFrameLocks xmlns:a="http://schemas.openxmlformats.org/drawingml/2006/main" noChangeAspect="1"/>
-            </wp:cNvGraphicFramePr>
-            <a:graphic xmlns:a="http://schemas.openxmlformats.org/drawingml/2006/main">
-              <a:graphicData uri="http://schemas.openxmlformats.org/drawingml/2006/picture">
-                <pic:pic xmlns:pic="http://schemas.openxmlformats.org/drawingml/2006/picture">
-                  <pic:nvPicPr>
-                    <pic:cNvPr id="1" name=""/>
-                    <pic:cNvPicPr/>
-                  </pic:nvPicPr>
-                  <pic:blipFill>
-                    <a:blip r:embed="rId31"/>
-                    <a:stretch>
-                      <a:fillRect/>
-                    </a:stretch>
-                  </pic:blipFill>
-                  <pic:spPr>
-                    <a:xfrm>
-                      <a:off x="0" y="0"/>
-                      <a:ext cx="3395026" cy="4298896"/>
-                    </a:xfrm>
-                    <a:prstGeom prst="rect">
-                      <a:avLst/>
-                    </a:prstGeom>
-                  </pic:spPr>
-                </pic:pic>
-              </a:graphicData>
-            </a:graphic>
-          </wp:inline>
-        </w:drawing>
-      </w:r>
-    </w:p>
-    <w:p>
-      <w:pPr>
-        <w:pStyle w:val="a3"/>
-        <w:ind w:left="360" w:firstLineChars="0" w:firstLine="0"/>
-      </w:pPr>
-      <w:r>
-        <w:rPr>
-          <w:rFonts w:hint="eastAsia"/>
-        </w:rPr>
-        <w:t>继承：</w:t>
-      </w:r>
-    </w:p>
-    <w:p>
-      <w:pPr>
-        <w:pStyle w:val="a3"/>
-        <w:ind w:left="360" w:firstLineChars="0" w:firstLine="0"/>
-      </w:pPr>
-      <w:r>
-        <w:rPr>
-          <w:noProof/>
-        </w:rPr>
-        <w:drawing>
-          <wp:inline distT="0" distB="0" distL="0" distR="0" wp14:anchorId="4F9C2548" wp14:editId="129897B3">
-            <wp:extent cx="4685263" cy="3949700"/>
-            <wp:effectExtent l="0" t="0" r="1270" b="0"/>
-            <wp:docPr id="38" name="图片 38"/>
-            <wp:cNvGraphicFramePr>
-              <a:graphicFrameLocks xmlns:a="http://schemas.openxmlformats.org/drawingml/2006/main" noChangeAspect="1"/>
-            </wp:cNvGraphicFramePr>
-            <a:graphic xmlns:a="http://schemas.openxmlformats.org/drawingml/2006/main">
-              <a:graphicData uri="http://schemas.openxmlformats.org/drawingml/2006/picture">
-                <pic:pic xmlns:pic="http://schemas.openxmlformats.org/drawingml/2006/picture">
-                  <pic:nvPicPr>
-                    <pic:cNvPr id="1" name=""/>
-                    <pic:cNvPicPr/>
-                  </pic:nvPicPr>
-                  <pic:blipFill>
-                    <a:blip r:embed="rId32"/>
-                    <a:stretch>
-                      <a:fillRect/>
-                    </a:stretch>
-                  </pic:blipFill>
-                  <pic:spPr>
-                    <a:xfrm>
-                      <a:off x="0" y="0"/>
-                      <a:ext cx="4686797" cy="3950993"/>
-                    </a:xfrm>
-                    <a:prstGeom prst="rect">
-                      <a:avLst/>
-                    </a:prstGeom>
-                  </pic:spPr>
-                </pic:pic>
-              </a:graphicData>
-            </a:graphic>
-          </wp:inline>
-        </w:drawing>
-      </w:r>
-    </w:p>
-    <w:p>
-      <w:pPr>
-        <w:pStyle w:val="3"/>
-      </w:pPr>
-      <w:r>
-        <w:rPr>
-          <w:rFonts w:hint="eastAsia"/>
-        </w:rPr>
-        <w:lastRenderedPageBreak/>
         <w:t>JS中对象的继承方式都有哪些，分别介绍</w:t>
       </w:r>
     </w:p>
@@ -9297,6 +7896,7 @@
           <w:sz w:val="21"/>
           <w:szCs w:val="21"/>
         </w:rPr>
+        <w:lastRenderedPageBreak/>
         <w:t xml:space="preserve">    </w:t>
       </w:r>
       <w:r>
@@ -9847,7 +8447,6 @@
           <w:sz w:val="21"/>
           <w:szCs w:val="21"/>
         </w:rPr>
-        <w:lastRenderedPageBreak/>
         <w:t xml:space="preserve">    </w:t>
       </w:r>
       <w:r>
@@ -10569,6 +9168,7 @@
         <w:rPr>
           <w:noProof/>
         </w:rPr>
+        <w:lastRenderedPageBreak/>
         <w:drawing>
           <wp:inline distT="0" distB="0" distL="0" distR="0">
             <wp:extent cx="5274310" cy="3483505"/>
@@ -10587,7 +9187,7 @@
                     </pic:cNvPicPr>
                   </pic:nvPicPr>
                   <pic:blipFill>
-                    <a:blip r:embed="rId33">
+                    <a:blip r:embed="rId15">
                       <a:extLst>
                         <a:ext uri="{28A0092B-C50C-407E-A947-70E740481C1C}">
                           <a14:useLocalDpi xmlns:a14="http://schemas.microsoft.com/office/drawing/2010/main" val="0"/>
@@ -10765,7 +9365,6 @@
           <w:sz w:val="21"/>
           <w:szCs w:val="21"/>
         </w:rPr>
-        <w:lastRenderedPageBreak/>
         <w:t xml:space="preserve">    </w:t>
       </w:r>
       <w:r>
@@ -11445,6 +10044,7 @@
           <w:sz w:val="21"/>
           <w:szCs w:val="21"/>
         </w:rPr>
+        <w:lastRenderedPageBreak/>
         <w:t xml:space="preserve">man.sayAge(); </w:t>
       </w:r>
       <w:r>
@@ -12194,7 +10794,6 @@
           <w:rFonts w:ascii="Consolas" w:hAnsi="Consolas"/>
           <w:color w:val="B294BB"/>
         </w:rPr>
-        <w:lastRenderedPageBreak/>
         <w:t>var</w:t>
       </w:r>
       <w:r>
@@ -12380,6 +10979,7 @@
         <w:rPr>
           <w:noProof/>
         </w:rPr>
+        <w:lastRenderedPageBreak/>
         <w:drawing>
           <wp:inline distT="0" distB="0" distL="0" distR="0">
             <wp:extent cx="5274310" cy="3483505"/>
@@ -12398,7 +10998,7 @@
                     </pic:cNvPicPr>
                   </pic:nvPicPr>
                   <pic:blipFill>
-                    <a:blip r:embed="rId34">
+                    <a:blip r:embed="rId16">
                       <a:extLst>
                         <a:ext uri="{28A0092B-C50C-407E-A947-70E740481C1C}">
                           <a14:useLocalDpi xmlns:a14="http://schemas.microsoft.com/office/drawing/2010/main" val="0"/>
@@ -12464,7 +11064,7 @@
                     </pic:cNvPicPr>
                   </pic:nvPicPr>
                   <pic:blipFill>
-                    <a:blip r:embed="rId35">
+                    <a:blip r:embed="rId17">
                       <a:extLst>
                         <a:ext uri="{28A0092B-C50C-407E-A947-70E740481C1C}">
                           <a14:useLocalDpi xmlns:a14="http://schemas.microsoft.com/office/drawing/2010/main" val="0"/>
@@ -12520,7 +11120,7 @@
                     </pic:cNvPicPr>
                   </pic:nvPicPr>
                   <pic:blipFill>
-                    <a:blip r:embed="rId36">
+                    <a:blip r:embed="rId18">
                       <a:extLst>
                         <a:ext uri="{28A0092B-C50C-407E-A947-70E740481C1C}">
                           <a14:useLocalDpi xmlns:a14="http://schemas.microsoft.com/office/drawing/2010/main" val="0"/>
@@ -12576,7 +11176,7 @@
                     </pic:cNvPicPr>
                   </pic:nvPicPr>
                   <pic:blipFill>
-                    <a:blip r:embed="rId37">
+                    <a:blip r:embed="rId19">
                       <a:extLst>
                         <a:ext uri="{28A0092B-C50C-407E-A947-70E740481C1C}">
                           <a14:useLocalDpi xmlns:a14="http://schemas.microsoft.com/office/drawing/2010/main" val="0"/>
@@ -12615,85 +11215,85 @@
         </w:rPr>
         <w:t>1 所有的对象都有</w:t>
       </w:r>
-      <w:bookmarkStart w:id="32" w:name="OLE_LINK41"/>
-      <w:bookmarkStart w:id="33" w:name="OLE_LINK42"/>
+      <w:bookmarkStart w:id="31" w:name="OLE_LINK41"/>
+      <w:bookmarkStart w:id="32" w:name="OLE_LINK42"/>
       <w:r>
         <w:rPr>
           <w:rFonts w:hint="eastAsia"/>
         </w:rPr>
         <w:t>一个内置属性</w:t>
       </w:r>
-      <w:bookmarkStart w:id="34" w:name="OLE_LINK43"/>
-      <w:bookmarkStart w:id="35" w:name="OLE_LINK44"/>
-      <w:bookmarkStart w:id="36" w:name="OLE_LINK45"/>
+      <w:bookmarkStart w:id="33" w:name="OLE_LINK43"/>
+      <w:bookmarkStart w:id="34" w:name="OLE_LINK44"/>
+      <w:bookmarkStart w:id="35" w:name="OLE_LINK45"/>
       <w:r>
         <w:rPr>
           <w:rFonts w:hint="eastAsia"/>
         </w:rPr>
         <w:t>__proto__</w:t>
       </w:r>
+      <w:bookmarkEnd w:id="31"/>
       <w:bookmarkEnd w:id="32"/>
       <w:bookmarkEnd w:id="33"/>
       <w:bookmarkEnd w:id="34"/>
       <w:bookmarkEnd w:id="35"/>
+      <w:r>
+        <w:rPr>
+          <w:rFonts w:hint="eastAsia"/>
+        </w:rPr>
+        <w:t>（隐式原型）</w:t>
+      </w:r>
+      <w:r>
+        <w:rPr>
+          <w:rFonts w:hint="eastAsia"/>
+        </w:rPr>
+        <w:t xml:space="preserve">或者说是 </w:t>
+      </w:r>
+      <w:r>
+        <w:rPr>
+          <w:rFonts w:hint="eastAsia"/>
+        </w:rPr>
+        <w:t>[[prototype]]</w:t>
+      </w:r>
+      <w:r>
+        <w:rPr>
+          <w:rFonts w:hint="eastAsia"/>
+        </w:rPr>
+        <w:t>，</w:t>
+      </w:r>
+      <w:r>
+        <w:rPr>
+          <w:rFonts w:hint="eastAsia"/>
+        </w:rPr>
+        <w:t>在</w:t>
+      </w:r>
+      <w:r>
+        <w:t>ES5之前没有标准的方法访问这个内置属性，但是大多数浏览器都支持通过__proto__来访问。ES5中有了对于这个内置属性标准的Get方法Object.getPrototypeOf()</w:t>
+      </w:r>
+    </w:p>
+    <w:p>
+      <w:r>
+        <w:rPr>
+          <w:rFonts w:hint="eastAsia"/>
+        </w:rPr>
+        <w:t xml:space="preserve">2 </w:t>
+      </w:r>
+      <w:r>
+        <w:rPr>
+          <w:rFonts w:hint="eastAsia"/>
+        </w:rPr>
+        <w:t>所有的函数都有</w:t>
+      </w:r>
+      <w:bookmarkStart w:id="36" w:name="OLE_LINK39"/>
+      <w:bookmarkStart w:id="37" w:name="OLE_LINK40"/>
+      <w:r>
+        <w:rPr>
+          <w:rFonts w:hint="eastAsia"/>
+        </w:rPr>
+        <w:t>prototype属性</w:t>
+      </w:r>
       <w:bookmarkEnd w:id="36"/>
-      <w:r>
-        <w:rPr>
-          <w:rFonts w:hint="eastAsia"/>
-        </w:rPr>
-        <w:t>（隐式原型）</w:t>
-      </w:r>
-      <w:r>
-        <w:rPr>
-          <w:rFonts w:hint="eastAsia"/>
-        </w:rPr>
-        <w:t xml:space="preserve">或者说是 </w:t>
-      </w:r>
-      <w:r>
-        <w:rPr>
-          <w:rFonts w:hint="eastAsia"/>
-        </w:rPr>
-        <w:t>[[prototype]]</w:t>
-      </w:r>
-      <w:r>
-        <w:rPr>
-          <w:rFonts w:hint="eastAsia"/>
-        </w:rPr>
-        <w:t>，</w:t>
-      </w:r>
-      <w:r>
-        <w:rPr>
-          <w:rFonts w:hint="eastAsia"/>
-        </w:rPr>
-        <w:t>在</w:t>
-      </w:r>
-      <w:r>
-        <w:t>ES5之前没有标准的方法访问这个内置属性，但是大多数浏览器都支持通过__proto__来访问。ES5中有了对于这个内置属性标准的Get方法Object.getPrototypeOf()</w:t>
-      </w:r>
-    </w:p>
-    <w:p>
-      <w:r>
-        <w:rPr>
-          <w:rFonts w:hint="eastAsia"/>
-        </w:rPr>
-        <w:t xml:space="preserve">2 </w:t>
-      </w:r>
-      <w:r>
-        <w:rPr>
-          <w:rFonts w:hint="eastAsia"/>
-        </w:rPr>
-        <w:t>所有的函数都有</w:t>
-      </w:r>
-      <w:bookmarkStart w:id="37" w:name="OLE_LINK39"/>
-      <w:bookmarkStart w:id="38" w:name="OLE_LINK40"/>
-      <w:r>
-        <w:rPr>
-          <w:rFonts w:hint="eastAsia"/>
-        </w:rPr>
-        <w:t>prototype属性</w:t>
-      </w:r>
       <w:bookmarkEnd w:id="37"/>
-      <w:bookmarkEnd w:id="38"/>
       <w:r>
         <w:rPr>
           <w:rFonts w:hint="eastAsia"/>
@@ -12990,8 +11590,8 @@
         </w:rPr>
         <w:t>实现跨域请求的几种方法</w:t>
       </w:r>
-      <w:bookmarkEnd w:id="10"/>
       <w:bookmarkEnd w:id="11"/>
+      <w:bookmarkEnd w:id="12"/>
     </w:p>
     <w:p>
       <w:r>
@@ -14584,7 +13184,7 @@
                     <pic:cNvPicPr/>
                   </pic:nvPicPr>
                   <pic:blipFill>
-                    <a:blip r:embed="rId38"/>
+                    <a:blip r:embed="rId20"/>
                     <a:stretch>
                       <a:fillRect/>
                     </a:stretch>
@@ -14643,7 +13243,7 @@
                     <pic:cNvPicPr/>
                   </pic:nvPicPr>
                   <pic:blipFill>
-                    <a:blip r:embed="rId39"/>
+                    <a:blip r:embed="rId21"/>
                     <a:stretch>
                       <a:fillRect/>
                     </a:stretch>
@@ -14735,8 +13335,8 @@
       <w:pPr>
         <w:pStyle w:val="3"/>
       </w:pPr>
-      <w:bookmarkStart w:id="39" w:name="OLE_LINK1"/>
-      <w:bookmarkStart w:id="40" w:name="OLE_LINK2"/>
+      <w:bookmarkStart w:id="38" w:name="OLE_LINK1"/>
+      <w:bookmarkStart w:id="39" w:name="OLE_LINK2"/>
       <w:r>
         <w:rPr>
           <w:rFonts w:hint="eastAsia"/>
@@ -14782,7 +13382,7 @@
                     </pic:cNvPicPr>
                   </pic:nvPicPr>
                   <pic:blipFill>
-                    <a:blip r:embed="rId40">
+                    <a:blip r:embed="rId22">
                       <a:extLst>
                         <a:ext uri="{28A0092B-C50C-407E-A947-70E740481C1C}">
                           <a14:useLocalDpi xmlns:a14="http://schemas.microsoft.com/office/drawing/2010/main" val="0"/>
@@ -14877,7 +13477,7 @@
                     </pic:cNvPicPr>
                   </pic:nvPicPr>
                   <pic:blipFill>
-                    <a:blip r:embed="rId41">
+                    <a:blip r:embed="rId23">
                       <a:extLst>
                         <a:ext uri="{28A0092B-C50C-407E-A947-70E740481C1C}">
                           <a14:useLocalDpi xmlns:a14="http://schemas.microsoft.com/office/drawing/2010/main" val="0"/>
@@ -14964,7 +13564,7 @@
                     </pic:cNvPicPr>
                   </pic:nvPicPr>
                   <pic:blipFill>
-                    <a:blip r:embed="rId42">
+                    <a:blip r:embed="rId24">
                       <a:extLst>
                         <a:ext uri="{28A0092B-C50C-407E-A947-70E740481C1C}">
                           <a14:useLocalDpi xmlns:a14="http://schemas.microsoft.com/office/drawing/2010/main" val="0"/>
@@ -15264,7 +13864,7 @@
                     </pic:cNvPicPr>
                   </pic:nvPicPr>
                   <pic:blipFill>
-                    <a:blip r:embed="rId43">
+                    <a:blip r:embed="rId25">
                       <a:extLst>
                         <a:ext uri="{28A0092B-C50C-407E-A947-70E740481C1C}">
                           <a14:useLocalDpi xmlns:a14="http://schemas.microsoft.com/office/drawing/2010/main" val="0"/>
@@ -15368,7 +13968,7 @@
                     <pic:cNvPicPr/>
                   </pic:nvPicPr>
                   <pic:blipFill>
-                    <a:blip r:embed="rId44"/>
+                    <a:blip r:embed="rId26"/>
                     <a:stretch>
                       <a:fillRect/>
                     </a:stretch>
@@ -15456,7 +14056,7 @@
                     </pic:cNvPicPr>
                   </pic:nvPicPr>
                   <pic:blipFill>
-                    <a:blip r:embed="rId45">
+                    <a:blip r:embed="rId27">
                       <a:extLst>
                         <a:ext uri="{28A0092B-C50C-407E-A947-70E740481C1C}">
                           <a14:useLocalDpi xmlns:a14="http://schemas.microsoft.com/office/drawing/2010/main" val="0"/>
@@ -15515,7 +14115,7 @@
                     </pic:cNvPicPr>
                   </pic:nvPicPr>
                   <pic:blipFill>
-                    <a:blip r:embed="rId46">
+                    <a:blip r:embed="rId28">
                       <a:extLst>
                         <a:ext uri="{28A0092B-C50C-407E-A947-70E740481C1C}">
                           <a14:useLocalDpi xmlns:a14="http://schemas.microsoft.com/office/drawing/2010/main" val="0"/>
@@ -15580,7 +14180,7 @@
                     <pic:cNvPicPr/>
                   </pic:nvPicPr>
                   <pic:blipFill>
-                    <a:blip r:embed="rId47"/>
+                    <a:blip r:embed="rId29"/>
                     <a:stretch>
                       <a:fillRect/>
                     </a:stretch>
@@ -16051,7 +14651,7 @@
                     <pic:cNvPicPr/>
                   </pic:nvPicPr>
                   <pic:blipFill>
-                    <a:blip r:embed="rId48"/>
+                    <a:blip r:embed="rId30"/>
                     <a:stretch>
                       <a:fillRect/>
                     </a:stretch>
@@ -16974,16 +15574,16 @@
         <w:br/>
         <w:t xml:space="preserve">  </w:t>
       </w:r>
-      <w:bookmarkStart w:id="41" w:name="OLE_LINK15"/>
-      <w:bookmarkStart w:id="42" w:name="OLE_LINK16"/>
+      <w:bookmarkStart w:id="40" w:name="OLE_LINK15"/>
+      <w:bookmarkStart w:id="41" w:name="OLE_LINK16"/>
       <w:r>
         <w:t xml:space="preserve">       </w:t>
       </w:r>
       <w:r>
         <w:t>vertical-align</w:t>
       </w:r>
+      <w:bookmarkEnd w:id="40"/>
       <w:bookmarkEnd w:id="41"/>
-      <w:bookmarkEnd w:id="42"/>
       <w:r>
         <w:t>: middle;</w:t>
       </w:r>
@@ -17178,13 +15778,13 @@
       <w:r>
         <w:t xml:space="preserve">  </w:t>
       </w:r>
-      <w:bookmarkStart w:id="43" w:name="OLE_LINK17"/>
-      <w:bookmarkStart w:id="44" w:name="OLE_LINK18"/>
+      <w:bookmarkStart w:id="42" w:name="OLE_LINK17"/>
+      <w:bookmarkStart w:id="43" w:name="OLE_LINK18"/>
       <w:r>
         <w:t>transform: translateY(-50%);</w:t>
       </w:r>
+      <w:bookmarkEnd w:id="42"/>
       <w:bookmarkEnd w:id="43"/>
-      <w:bookmarkEnd w:id="44"/>
     </w:p>
     <w:p>
       <w:r>
@@ -17427,8 +16027,8 @@
         </w:rPr>
         <w:t>中的弹性布局</w:t>
       </w:r>
+      <w:bookmarkEnd w:id="38"/>
       <w:bookmarkEnd w:id="39"/>
-      <w:bookmarkEnd w:id="40"/>
     </w:p>
     <w:p>
       <w:pPr>
@@ -22017,7 +20617,7 @@
                     <pic:cNvPicPr/>
                   </pic:nvPicPr>
                   <pic:blipFill>
-                    <a:blip r:embed="rId49"/>
+                    <a:blip r:embed="rId31"/>
                     <a:stretch>
                       <a:fillRect/>
                     </a:stretch>
@@ -22080,7 +20680,7 @@
                     <pic:cNvPicPr/>
                   </pic:nvPicPr>
                   <pic:blipFill>
-                    <a:blip r:embed="rId50"/>
+                    <a:blip r:embed="rId32"/>
                     <a:stretch>
                       <a:fillRect/>
                     </a:stretch>
@@ -22145,9 +20745,6 @@
       <w:pPr>
         <w:pStyle w:val="a3"/>
         <w:ind w:left="780" w:firstLineChars="0" w:firstLine="0"/>
-        <w:rPr>
-          <w:rFonts w:hint="eastAsia"/>
-        </w:rPr>
       </w:pPr>
       <w:r>
         <w:rPr>
@@ -22169,7 +20766,7 @@
                     <pic:cNvPicPr/>
                   </pic:nvPicPr>
                   <pic:blipFill>
-                    <a:blip r:embed="rId51"/>
+                    <a:blip r:embed="rId33"/>
                     <a:stretch>
                       <a:fillRect/>
                     </a:stretch>
@@ -22189,19 +20786,6 @@
           </wp:inline>
         </w:drawing>
       </w:r>
-      <w:bookmarkStart w:id="45" w:name="_GoBack"/>
-      <w:bookmarkEnd w:id="45"/>
-    </w:p>
-    <w:p>
-      <w:pPr>
-        <w:pStyle w:val="3"/>
-      </w:pPr>
-      <w:r>
-        <w:rPr>
-          <w:rFonts w:hint="eastAsia"/>
-        </w:rPr>
-        <w:t>jQuery中的ready（）函数有什么作用</w:t>
-      </w:r>
     </w:p>
     <w:p>
       <w:pPr>
@@ -22368,7 +20952,6 @@
         <w:rPr>
           <w:rFonts w:hint="eastAsia"/>
         </w:rPr>
-        <w:lastRenderedPageBreak/>
         <w:t>使用HTTPS协议可以认证用户和服务器，确保数据发送到正确的客户端和服务器上；</w:t>
       </w:r>
     </w:p>
@@ -22401,6 +20984,7 @@
         <w:rPr>
           <w:rFonts w:hint="eastAsia"/>
         </w:rPr>
+        <w:lastRenderedPageBreak/>
         <w:t>HTTPS是现行架构下最安全的解决方案，虽然不是绝对安全，但至少大幅度增加了中间人攻击的额成本；</w:t>
       </w:r>
     </w:p>

</xml_diff>

<commit_message>
complete Object http to be completed
</commit_message>
<xml_diff>
--- a/front-end/前端.docx
+++ b/front-end/前端.docx
@@ -6544,457 +6544,19 @@
       <w:bookmarkEnd w:id="27"/>
     </w:p>
     <w:p>
+      <w:pPr>
+        <w:pStyle w:val="3"/>
+      </w:pPr>
+      <w:r>
+        <w:rPr>
+          <w:rFonts w:hint="eastAsia"/>
+        </w:rPr>
+        <w:t>实现跨域请求的几种方法</w:t>
+      </w:r>
       <w:bookmarkStart w:id="30" w:name="_GoBack"/>
-      <w:bookmarkEnd w:id="30"/>
-    </w:p>
-    <w:p>
-      <w:pPr>
-        <w:pStyle w:val="3"/>
-      </w:pPr>
-      <w:r>
-        <w:rPr>
-          <w:rFonts w:hint="eastAsia"/>
-        </w:rPr>
-        <w:lastRenderedPageBreak/>
-        <w:t>_proto_和prototype的区别</w:t>
-      </w:r>
-    </w:p>
-    <w:p>
-      <w:r>
-        <w:rPr>
-          <w:noProof/>
-        </w:rPr>
-        <w:drawing>
-          <wp:inline distT="0" distB="0" distL="0" distR="0">
-            <wp:extent cx="5274310" cy="3296444"/>
-            <wp:effectExtent l="0" t="0" r="2540" b="0"/>
-            <wp:docPr id="39" name="图片 39" descr="enter image description here"/>
-            <wp:cNvGraphicFramePr>
-              <a:graphicFrameLocks xmlns:a="http://schemas.openxmlformats.org/drawingml/2006/main" noChangeAspect="1"/>
-            </wp:cNvGraphicFramePr>
-            <a:graphic xmlns:a="http://schemas.openxmlformats.org/drawingml/2006/main">
-              <a:graphicData uri="http://schemas.openxmlformats.org/drawingml/2006/picture">
-                <pic:pic xmlns:pic="http://schemas.openxmlformats.org/drawingml/2006/picture">
-                  <pic:nvPicPr>
-                    <pic:cNvPr id="0" name="Picture 1" descr="enter image description here"/>
-                    <pic:cNvPicPr>
-                      <a:picLocks noChangeAspect="1" noChangeArrowheads="1"/>
-                    </pic:cNvPicPr>
-                  </pic:nvPicPr>
-                  <pic:blipFill>
-                    <a:blip r:embed="rId15">
-                      <a:extLst>
-                        <a:ext uri="{28A0092B-C50C-407E-A947-70E740481C1C}">
-                          <a14:useLocalDpi xmlns:a14="http://schemas.microsoft.com/office/drawing/2010/main" val="0"/>
-                        </a:ext>
-                      </a:extLst>
-                    </a:blip>
-                    <a:srcRect/>
-                    <a:stretch>
-                      <a:fillRect/>
-                    </a:stretch>
-                  </pic:blipFill>
-                  <pic:spPr bwMode="auto">
-                    <a:xfrm>
-                      <a:off x="0" y="0"/>
-                      <a:ext cx="5274310" cy="3296444"/>
-                    </a:xfrm>
-                    <a:prstGeom prst="rect">
-                      <a:avLst/>
-                    </a:prstGeom>
-                    <a:noFill/>
-                    <a:ln>
-                      <a:noFill/>
-                    </a:ln>
-                  </pic:spPr>
-                </pic:pic>
-              </a:graphicData>
-            </a:graphic>
-          </wp:inline>
-        </w:drawing>
-      </w:r>
-    </w:p>
-    <w:p>
-      <w:r>
-        <w:rPr>
-          <w:noProof/>
-        </w:rPr>
-        <w:drawing>
-          <wp:inline distT="0" distB="0" distL="0" distR="0">
-            <wp:extent cx="5274310" cy="3957930"/>
-            <wp:effectExtent l="0" t="0" r="0" b="0"/>
-            <wp:docPr id="40" name="图片 40" descr="enter image description here"/>
-            <wp:cNvGraphicFramePr>
-              <a:graphicFrameLocks xmlns:a="http://schemas.openxmlformats.org/drawingml/2006/main" noChangeAspect="1"/>
-            </wp:cNvGraphicFramePr>
-            <a:graphic xmlns:a="http://schemas.openxmlformats.org/drawingml/2006/main">
-              <a:graphicData uri="http://schemas.openxmlformats.org/drawingml/2006/picture">
-                <pic:pic xmlns:pic="http://schemas.openxmlformats.org/drawingml/2006/picture">
-                  <pic:nvPicPr>
-                    <pic:cNvPr id="0" name="Picture 3" descr="enter image description here"/>
-                    <pic:cNvPicPr>
-                      <a:picLocks noChangeAspect="1" noChangeArrowheads="1"/>
-                    </pic:cNvPicPr>
-                  </pic:nvPicPr>
-                  <pic:blipFill>
-                    <a:blip r:embed="rId16">
-                      <a:extLst>
-                        <a:ext uri="{28A0092B-C50C-407E-A947-70E740481C1C}">
-                          <a14:useLocalDpi xmlns:a14="http://schemas.microsoft.com/office/drawing/2010/main" val="0"/>
-                        </a:ext>
-                      </a:extLst>
-                    </a:blip>
-                    <a:srcRect/>
-                    <a:stretch>
-                      <a:fillRect/>
-                    </a:stretch>
-                  </pic:blipFill>
-                  <pic:spPr bwMode="auto">
-                    <a:xfrm>
-                      <a:off x="0" y="0"/>
-                      <a:ext cx="5274310" cy="3957930"/>
-                    </a:xfrm>
-                    <a:prstGeom prst="rect">
-                      <a:avLst/>
-                    </a:prstGeom>
-                    <a:noFill/>
-                    <a:ln>
-                      <a:noFill/>
-                    </a:ln>
-                  </pic:spPr>
-                </pic:pic>
-              </a:graphicData>
-            </a:graphic>
-          </wp:inline>
-        </w:drawing>
-      </w:r>
-    </w:p>
-    <w:p>
-      <w:r>
-        <w:rPr>
-          <w:noProof/>
-        </w:rPr>
-        <w:lastRenderedPageBreak/>
-        <w:drawing>
-          <wp:inline distT="0" distB="0" distL="0" distR="0">
-            <wp:extent cx="4952365" cy="5581650"/>
-            <wp:effectExtent l="0" t="0" r="635" b="0"/>
-            <wp:docPr id="45" name="图片 45" descr="https://pic2.zhimg.com/e83bca5f1d1e6bf359d1f75727968c11_b.jpg"/>
-            <wp:cNvGraphicFramePr>
-              <a:graphicFrameLocks xmlns:a="http://schemas.openxmlformats.org/drawingml/2006/main" noChangeAspect="1"/>
-            </wp:cNvGraphicFramePr>
-            <a:graphic xmlns:a="http://schemas.openxmlformats.org/drawingml/2006/main">
-              <a:graphicData uri="http://schemas.openxmlformats.org/drawingml/2006/picture">
-                <pic:pic xmlns:pic="http://schemas.openxmlformats.org/drawingml/2006/picture">
-                  <pic:nvPicPr>
-                    <pic:cNvPr id="0" name="Picture 5" descr="https://pic2.zhimg.com/e83bca5f1d1e6bf359d1f75727968c11_b.jpg"/>
-                    <pic:cNvPicPr>
-                      <a:picLocks noChangeAspect="1" noChangeArrowheads="1"/>
-                    </pic:cNvPicPr>
-                  </pic:nvPicPr>
-                  <pic:blipFill>
-                    <a:blip r:embed="rId17">
-                      <a:extLst>
-                        <a:ext uri="{28A0092B-C50C-407E-A947-70E740481C1C}">
-                          <a14:useLocalDpi xmlns:a14="http://schemas.microsoft.com/office/drawing/2010/main" val="0"/>
-                        </a:ext>
-                      </a:extLst>
-                    </a:blip>
-                    <a:srcRect/>
-                    <a:stretch>
-                      <a:fillRect/>
-                    </a:stretch>
-                  </pic:blipFill>
-                  <pic:spPr bwMode="auto">
-                    <a:xfrm>
-                      <a:off x="0" y="0"/>
-                      <a:ext cx="4952365" cy="5581650"/>
-                    </a:xfrm>
-                    <a:prstGeom prst="rect">
-                      <a:avLst/>
-                    </a:prstGeom>
-                    <a:noFill/>
-                    <a:ln>
-                      <a:noFill/>
-                    </a:ln>
-                  </pic:spPr>
-                </pic:pic>
-              </a:graphicData>
-            </a:graphic>
-          </wp:inline>
-        </w:drawing>
-      </w:r>
-    </w:p>
-    <w:p>
-      <w:r>
-        <w:rPr>
-          <w:rFonts w:hint="eastAsia"/>
-        </w:rPr>
-        <w:t>1 所有的对象都有</w:t>
-      </w:r>
-      <w:bookmarkStart w:id="31" w:name="OLE_LINK41"/>
-      <w:bookmarkStart w:id="32" w:name="OLE_LINK42"/>
-      <w:r>
-        <w:rPr>
-          <w:rFonts w:hint="eastAsia"/>
-        </w:rPr>
-        <w:t>一个内置属性</w:t>
-      </w:r>
-      <w:bookmarkStart w:id="33" w:name="OLE_LINK43"/>
-      <w:bookmarkStart w:id="34" w:name="OLE_LINK44"/>
-      <w:bookmarkStart w:id="35" w:name="OLE_LINK45"/>
-      <w:r>
-        <w:rPr>
-          <w:rFonts w:hint="eastAsia"/>
-        </w:rPr>
-        <w:t>__proto__</w:t>
-      </w:r>
-      <w:bookmarkEnd w:id="31"/>
-      <w:bookmarkEnd w:id="32"/>
-      <w:bookmarkEnd w:id="33"/>
-      <w:bookmarkEnd w:id="34"/>
-      <w:bookmarkEnd w:id="35"/>
-      <w:r>
-        <w:rPr>
-          <w:rFonts w:hint="eastAsia"/>
-        </w:rPr>
-        <w:t>（隐式原型）</w:t>
-      </w:r>
-      <w:r>
-        <w:rPr>
-          <w:rFonts w:hint="eastAsia"/>
-        </w:rPr>
-        <w:t xml:space="preserve">或者说是 </w:t>
-      </w:r>
-      <w:r>
-        <w:rPr>
-          <w:rFonts w:hint="eastAsia"/>
-        </w:rPr>
-        <w:t>[[prototype]]</w:t>
-      </w:r>
-      <w:r>
-        <w:rPr>
-          <w:rFonts w:hint="eastAsia"/>
-        </w:rPr>
-        <w:t>，</w:t>
-      </w:r>
-      <w:r>
-        <w:rPr>
-          <w:rFonts w:hint="eastAsia"/>
-        </w:rPr>
-        <w:t>在</w:t>
-      </w:r>
-      <w:r>
-        <w:t>ES5之前没有标准的方法访问这个内置属性，但是大多数浏览器都支持通过__proto__来访问。ES5中有了对于这个内置属性标准的Get方法Object.getPrototypeOf()</w:t>
-      </w:r>
-    </w:p>
-    <w:p>
-      <w:r>
-        <w:rPr>
-          <w:rFonts w:hint="eastAsia"/>
-        </w:rPr>
-        <w:t xml:space="preserve">2 </w:t>
-      </w:r>
-      <w:r>
-        <w:rPr>
-          <w:rFonts w:hint="eastAsia"/>
-        </w:rPr>
-        <w:t>所有的函数都有</w:t>
-      </w:r>
-      <w:bookmarkStart w:id="36" w:name="OLE_LINK39"/>
-      <w:bookmarkStart w:id="37" w:name="OLE_LINK40"/>
-      <w:r>
-        <w:rPr>
-          <w:rFonts w:hint="eastAsia"/>
-        </w:rPr>
-        <w:t>prototype属性</w:t>
-      </w:r>
-      <w:bookmarkEnd w:id="36"/>
-      <w:bookmarkEnd w:id="37"/>
-      <w:r>
-        <w:rPr>
-          <w:rFonts w:hint="eastAsia"/>
-        </w:rPr>
-        <w:t>，并且只有函数有</w:t>
-      </w:r>
-    </w:p>
-    <w:p>
-      <w:r>
-        <w:rPr>
-          <w:rFonts w:hint="eastAsia"/>
-        </w:rPr>
-        <w:t>3</w:t>
-      </w:r>
-      <w:r>
-        <w:t xml:space="preserve"> </w:t>
-      </w:r>
-      <w:r>
-        <w:rPr>
-          <w:rFonts w:hint="eastAsia"/>
-        </w:rPr>
-        <w:t>在声明函数的时候，会自动创建一个对象(原型)</w:t>
-      </w:r>
-      <w:r>
-        <w:rPr>
-          <w:rFonts w:hint="eastAsia"/>
-        </w:rPr>
-        <w:t>，</w:t>
-      </w:r>
-      <w:r>
-        <w:rPr>
-          <w:rFonts w:hint="eastAsia"/>
-        </w:rPr>
-        <w:t>将引用赋给了函数的prototype属性</w:t>
-      </w:r>
-      <w:r>
-        <w:rPr>
-          <w:rFonts w:hint="eastAsia"/>
-        </w:rPr>
-        <w:t>，并且原型的constructor属性指向该函数</w:t>
-      </w:r>
-      <w:r>
-        <w:rPr>
-          <w:rFonts w:hint="eastAsia"/>
-        </w:rPr>
-        <w:t>，如果修改了函数的prototype属性，那么原型的</w:t>
-      </w:r>
-      <w:r>
-        <w:t>constructor</w:t>
-      </w:r>
-      <w:r>
-        <w:rPr>
-          <w:rFonts w:hint="eastAsia"/>
-        </w:rPr>
-        <w:t>属性</w:t>
-      </w:r>
-      <w:r>
-        <w:t>也</w:t>
-      </w:r>
-      <w:r>
-        <w:rPr>
-          <w:rFonts w:hint="eastAsia"/>
-        </w:rPr>
-        <w:t>会跟着改变</w:t>
-      </w:r>
-      <w:r>
-        <w:t>，于是</w:t>
-      </w:r>
-      <w:r>
-        <w:t>constructor属性和原来的构造函数也就切断了联系。</w:t>
-      </w:r>
-    </w:p>
-    <w:p>
-      <w:r>
-        <w:rPr>
-          <w:rFonts w:hint="eastAsia"/>
-        </w:rPr>
-        <w:t>4 用该函数</w:t>
-      </w:r>
-      <w:r>
-        <w:rPr>
-          <w:rFonts w:hint="eastAsia"/>
-        </w:rPr>
-        <w:t>创建实例时，所有</w:t>
-      </w:r>
-      <w:r>
-        <w:rPr>
-          <w:rFonts w:hint="eastAsia"/>
-        </w:rPr>
-        <w:t>实例的__proto__属性都指向刚创建的原型</w:t>
-      </w:r>
-      <w:r>
-        <w:rPr>
-          <w:rFonts w:hint="eastAsia"/>
-        </w:rPr>
-        <w:t>，constructor属性都指向构造函数</w:t>
-      </w:r>
-    </w:p>
-    <w:p>
-      <w:r>
-        <w:rPr>
-          <w:rFonts w:hint="eastAsia"/>
-        </w:rPr>
-        <w:t>5</w:t>
-      </w:r>
-      <w:r>
-        <w:t xml:space="preserve"> </w:t>
-      </w:r>
-      <w:r>
-        <w:rPr>
-          <w:rFonts w:hint="eastAsia"/>
-        </w:rPr>
-        <w:t>通过</w:t>
-      </w:r>
-      <w:r>
-        <w:t>Function.prototype.bind方法构造出来的函数是个例外，它没有prototype属性</w:t>
-      </w:r>
-    </w:p>
-    <w:p>
-      <w:r>
-        <w:rPr>
-          <w:rFonts w:hint="eastAsia"/>
-        </w:rPr>
-        <w:t>6 原型</w:t>
-      </w:r>
-      <w:r>
-        <w:rPr>
-          <w:rFonts w:hint="eastAsia"/>
-        </w:rPr>
-        <w:t>链是基于__proto__属性链接起来的，所有对象都继承于Object，所以原型链的最顶端是Object.prototype</w:t>
-      </w:r>
-    </w:p>
-    <w:p>
-      <w:r>
-        <w:t xml:space="preserve">7 </w:t>
-      </w:r>
-      <w:r>
-        <w:t>instanceof 操作符的内部实现机制和隐式原型、显式原型有直接的关系。instanceof的左值一般是一个对象，右值一般是一个构造函数，用来判断左值是否是右值的实例</w:t>
-      </w:r>
-      <w:r>
-        <w:rPr>
-          <w:rFonts w:hint="eastAsia"/>
-        </w:rPr>
-        <w:t>，其原理就是沿着__proto__一直查找到原型链的末端</w:t>
-      </w:r>
-    </w:p>
-    <w:p>
-      <w:r>
-        <w:lastRenderedPageBreak/>
-        <w:t xml:space="preserve">Function instanceof Object // true </w:t>
-      </w:r>
-    </w:p>
-    <w:p>
-      <w:r>
-        <w:t xml:space="preserve">Object instanceof Function // true </w:t>
-      </w:r>
-    </w:p>
-    <w:p>
-      <w:r>
-        <w:t>Function instanceof Function //true</w:t>
-      </w:r>
-    </w:p>
-    <w:p>
-      <w:r>
-        <w:t>Object instanceof Object // true</w:t>
-      </w:r>
-    </w:p>
-    <w:p>
-      <w:r>
-        <w:t>Number instanceof Number //false</w:t>
-      </w:r>
-    </w:p>
-    <w:p>
-      <w:pPr>
-        <w:pStyle w:val="3"/>
-      </w:pPr>
-      <w:r>
-        <w:rPr>
-          <w:rFonts w:hint="eastAsia"/>
-        </w:rPr>
-        <w:t>实现跨域请求的几种方法</w:t>
-      </w:r>
       <w:bookmarkEnd w:id="10"/>
       <w:bookmarkEnd w:id="11"/>
+      <w:bookmarkEnd w:id="30"/>
     </w:p>
     <w:p>
       <w:r>
@@ -7203,6 +6765,7 @@
           </w:tcPr>
           <w:p>
             <w:r>
+              <w:lastRenderedPageBreak/>
               <w:t>http://www.a.com/lab/a.js</w:t>
             </w:r>
             <w:r>
@@ -7815,11 +7378,7 @@
         <w:ind w:left="360" w:firstLineChars="0" w:firstLine="0"/>
       </w:pPr>
       <w:r>
-        <w:t>IE8中引入了XDR实现安全可靠地跨域通信。所有的XDR请求都是异步执行的。响应有</w:t>
-      </w:r>
-      <w:r>
-        <w:lastRenderedPageBreak/>
-        <w:t>效触发load事件，失败触发error事件。只能获得响应的原始文本，不能确定响应的状态代码。</w:t>
+        <w:t>IE8中引入了XDR实现安全可靠地跨域通信。所有的XDR请求都是异步执行的。响应有效触发load事件，失败触发error事件。只能获得响应的原始文本，不能确定响应的状态代码。</w:t>
       </w:r>
     </w:p>
     <w:p>
@@ -7986,6 +7545,7 @@
         <w:rPr>
           <w:rFonts w:hint="eastAsia"/>
         </w:rPr>
+        <w:lastRenderedPageBreak/>
         <w:t>不能发送和接受cookie</w:t>
       </w:r>
     </w:p>
@@ -8440,7 +8000,6 @@
         <w:rPr>
           <w:rFonts w:hint="eastAsia"/>
         </w:rPr>
-        <w:lastRenderedPageBreak/>
         <w:t>该属性用于获取</w:t>
       </w:r>
       <w:r>
@@ -8574,6 +8133,7 @@
         <w:rPr>
           <w:noProof/>
         </w:rPr>
+        <w:lastRenderedPageBreak/>
         <w:drawing>
           <wp:inline distT="0" distB="0" distL="0" distR="0" wp14:anchorId="346797E9" wp14:editId="7DDFE57F">
             <wp:extent cx="5274310" cy="1387475"/>
@@ -8590,7 +8150,7 @@
                     <pic:cNvPicPr/>
                   </pic:nvPicPr>
                   <pic:blipFill>
-                    <a:blip r:embed="rId18"/>
+                    <a:blip r:embed="rId15"/>
                     <a:stretch>
                       <a:fillRect/>
                     </a:stretch>
@@ -8649,7 +8209,7 @@
                     <pic:cNvPicPr/>
                   </pic:nvPicPr>
                   <pic:blipFill>
-                    <a:blip r:embed="rId19"/>
+                    <a:blip r:embed="rId16"/>
                     <a:stretch>
                       <a:fillRect/>
                     </a:stretch>
@@ -8741,8 +8301,8 @@
       <w:pPr>
         <w:pStyle w:val="3"/>
       </w:pPr>
-      <w:bookmarkStart w:id="38" w:name="OLE_LINK1"/>
-      <w:bookmarkStart w:id="39" w:name="OLE_LINK2"/>
+      <w:bookmarkStart w:id="31" w:name="OLE_LINK1"/>
+      <w:bookmarkStart w:id="32" w:name="OLE_LINK2"/>
       <w:r>
         <w:rPr>
           <w:rFonts w:hint="eastAsia"/>
@@ -8769,7 +8329,6 @@
         <w:rPr>
           <w:noProof/>
         </w:rPr>
-        <w:lastRenderedPageBreak/>
         <w:drawing>
           <wp:inline distT="0" distB="0" distL="0" distR="0">
             <wp:extent cx="5274310" cy="3095098"/>
@@ -8788,7 +8347,7 @@
                     </pic:cNvPicPr>
                   </pic:nvPicPr>
                   <pic:blipFill>
-                    <a:blip r:embed="rId20">
+                    <a:blip r:embed="rId17">
                       <a:extLst>
                         <a:ext uri="{28A0092B-C50C-407E-A947-70E740481C1C}">
                           <a14:useLocalDpi xmlns:a14="http://schemas.microsoft.com/office/drawing/2010/main" val="0"/>
@@ -8853,6 +8412,7 @@
         <w:rPr>
           <w:rFonts w:hint="eastAsia"/>
         </w:rPr>
+        <w:lastRenderedPageBreak/>
         <w:t>一个块是一个独立的实体，如积木一般。块可以复合。下图是搜索块</w:t>
       </w:r>
     </w:p>
@@ -8883,7 +8443,7 @@
                     </pic:cNvPicPr>
                   </pic:nvPicPr>
                   <pic:blipFill>
-                    <a:blip r:embed="rId21">
+                    <a:blip r:embed="rId18">
                       <a:extLst>
                         <a:ext uri="{28A0092B-C50C-407E-A947-70E740481C1C}">
                           <a14:useLocalDpi xmlns:a14="http://schemas.microsoft.com/office/drawing/2010/main" val="0"/>
@@ -8970,7 +8530,7 @@
                     </pic:cNvPicPr>
                   </pic:nvPicPr>
                   <pic:blipFill>
-                    <a:blip r:embed="rId22">
+                    <a:blip r:embed="rId19">
                       <a:extLst>
                         <a:ext uri="{28A0092B-C50C-407E-A947-70E740481C1C}">
                           <a14:useLocalDpi xmlns:a14="http://schemas.microsoft.com/office/drawing/2010/main" val="0"/>
@@ -9121,7 +8681,6 @@
         <w:rPr>
           <w:rFonts w:hint="eastAsia"/>
         </w:rPr>
-        <w:lastRenderedPageBreak/>
         <w:t>HTML元素不能作为CSS选择器，因为这样上下文相关，不独立</w:t>
       </w:r>
     </w:p>
@@ -9252,6 +8811,7 @@
         <w:rPr>
           <w:noProof/>
         </w:rPr>
+        <w:lastRenderedPageBreak/>
         <w:drawing>
           <wp:inline distT="0" distB="0" distL="0" distR="0">
             <wp:extent cx="5274310" cy="3304844"/>
@@ -9270,7 +8830,7 @@
                     </pic:cNvPicPr>
                   </pic:nvPicPr>
                   <pic:blipFill>
-                    <a:blip r:embed="rId23">
+                    <a:blip r:embed="rId20">
                       <a:extLst>
                         <a:ext uri="{28A0092B-C50C-407E-A947-70E740481C1C}">
                           <a14:useLocalDpi xmlns:a14="http://schemas.microsoft.com/office/drawing/2010/main" val="0"/>
@@ -9373,7 +8933,7 @@
                     <pic:cNvPicPr/>
                   </pic:nvPicPr>
                   <pic:blipFill>
-                    <a:blip r:embed="rId24"/>
+                    <a:blip r:embed="rId21"/>
                     <a:stretch>
                       <a:fillRect/>
                     </a:stretch>
@@ -9403,14 +8963,7 @@
         <w:rPr>
           <w:rFonts w:hint="eastAsia"/>
         </w:rPr>
-        <w:t>我们用一个下划线来分隔块名（或元素名）和修饰符名，再用另一个下划线来分隔修饰</w:t>
-      </w:r>
-      <w:r>
-        <w:rPr>
-          <w:rFonts w:hint="eastAsia"/>
-        </w:rPr>
-        <w:lastRenderedPageBreak/>
-        <w:t>符名和它对应的值。</w:t>
+        <w:t>我们用一个下划线来分隔块名（或元素名）和修饰符名，再用另一个下划线来分隔修饰符名和它对应的值。</w:t>
       </w:r>
     </w:p>
     <w:p>
@@ -9468,7 +9021,7 @@
                     </pic:cNvPicPr>
                   </pic:nvPicPr>
                   <pic:blipFill>
-                    <a:blip r:embed="rId25">
+                    <a:blip r:embed="rId22">
                       <a:extLst>
                         <a:ext uri="{28A0092B-C50C-407E-A947-70E740481C1C}">
                           <a14:useLocalDpi xmlns:a14="http://schemas.microsoft.com/office/drawing/2010/main" val="0"/>
@@ -9509,6 +9062,7 @@
         <w:rPr>
           <w:noProof/>
         </w:rPr>
+        <w:lastRenderedPageBreak/>
         <w:drawing>
           <wp:inline distT="0" distB="0" distL="0" distR="0">
             <wp:extent cx="4680000" cy="758953"/>
@@ -9527,7 +9081,7 @@
                     </pic:cNvPicPr>
                   </pic:nvPicPr>
                   <pic:blipFill>
-                    <a:blip r:embed="rId26">
+                    <a:blip r:embed="rId23">
                       <a:extLst>
                         <a:ext uri="{28A0092B-C50C-407E-A947-70E740481C1C}">
                           <a14:useLocalDpi xmlns:a14="http://schemas.microsoft.com/office/drawing/2010/main" val="0"/>
@@ -9591,7 +9145,7 @@
                     <pic:cNvPicPr/>
                   </pic:nvPicPr>
                   <pic:blipFill>
-                    <a:blip r:embed="rId27"/>
+                    <a:blip r:embed="rId24"/>
                     <a:stretch>
                       <a:fillRect/>
                     </a:stretch>
@@ -9747,7 +9301,6 @@
           <w:szCs w:val="18"/>
           <w:bdr w:val="none" w:sz="0" w:space="0" w:color="auto" w:frame="1"/>
         </w:rPr>
-        <w:lastRenderedPageBreak/>
         <w:t>var getName;//</w:t>
       </w:r>
       <w:r>
@@ -9892,6 +9445,7 @@
           <w:szCs w:val="18"/>
           <w:bdr w:val="none" w:sz="0" w:space="0" w:color="auto" w:frame="1"/>
         </w:rPr>
+        <w:lastRenderedPageBreak/>
         <w:t>getName = function () { alert (4);};//</w:t>
       </w:r>
       <w:r>
@@ -10062,7 +9616,7 @@
                     <pic:cNvPicPr/>
                   </pic:nvPicPr>
                   <pic:blipFill>
-                    <a:blip r:embed="rId28"/>
+                    <a:blip r:embed="rId25"/>
                     <a:stretch>
                       <a:fillRect/>
                     </a:stretch>
@@ -10573,7 +10127,6 @@
         <w:rPr>
           <w:rFonts w:hint="eastAsia"/>
         </w:rPr>
-        <w:lastRenderedPageBreak/>
         <w:t>block 元素：</w:t>
       </w:r>
       <w:r>
@@ -10651,6 +10204,9 @@
       </w:r>
       <w:r>
         <w:br/>
+      </w:r>
+      <w:r>
+        <w:lastRenderedPageBreak/>
         <w:t xml:space="preserve">  &lt;/div&gt;</w:t>
       </w:r>
       <w:r>
@@ -10983,16 +10539,16 @@
         <w:br/>
         <w:t xml:space="preserve">  </w:t>
       </w:r>
-      <w:bookmarkStart w:id="40" w:name="OLE_LINK15"/>
-      <w:bookmarkStart w:id="41" w:name="OLE_LINK16"/>
+      <w:bookmarkStart w:id="33" w:name="OLE_LINK15"/>
+      <w:bookmarkStart w:id="34" w:name="OLE_LINK16"/>
       <w:r>
         <w:t xml:space="preserve">       </w:t>
       </w:r>
       <w:r>
         <w:t>vertical-align</w:t>
       </w:r>
-      <w:bookmarkEnd w:id="40"/>
-      <w:bookmarkEnd w:id="41"/>
+      <w:bookmarkEnd w:id="33"/>
+      <w:bookmarkEnd w:id="34"/>
       <w:r>
         <w:t>: middle;</w:t>
       </w:r>
@@ -11040,64 +10596,231 @@
         <w:ind w:firstLineChars="200" w:firstLine="420"/>
       </w:pPr>
       <w:r>
+        <w:t>.flex-center-vertically {</w:t>
+      </w:r>
+    </w:p>
+    <w:p>
+      <w:pPr>
+        <w:ind w:firstLineChars="200" w:firstLine="420"/>
+      </w:pPr>
+      <w:r>
+        <w:t xml:space="preserve">  display: flex;</w:t>
+      </w:r>
+    </w:p>
+    <w:p>
+      <w:pPr>
+        <w:ind w:firstLineChars="200" w:firstLine="420"/>
+      </w:pPr>
+      <w:r>
+        <w:t xml:space="preserve">  justify-content: center;</w:t>
+      </w:r>
+    </w:p>
+    <w:p>
+      <w:pPr>
+        <w:ind w:firstLineChars="200" w:firstLine="420"/>
+      </w:pPr>
+      <w:r>
+        <w:t xml:space="preserve">  flex-direction: column;</w:t>
+      </w:r>
+    </w:p>
+    <w:p>
+      <w:pPr>
+        <w:ind w:firstLineChars="200" w:firstLine="420"/>
+      </w:pPr>
+      <w:r>
+        <w:t xml:space="preserve">  height: 400px;</w:t>
+      </w:r>
+    </w:p>
+    <w:p>
+      <w:pPr>
+        <w:ind w:firstLineChars="200" w:firstLine="420"/>
+      </w:pPr>
+      <w:r>
+        <w:t>}</w:t>
+      </w:r>
+    </w:p>
+    <w:p>
+      <w:r>
+        <w:rPr>
+          <w:rFonts w:hint="eastAsia"/>
+        </w:rPr>
         <w:lastRenderedPageBreak/>
-        <w:t>.flex-center-vertically {</w:t>
-      </w:r>
-    </w:p>
-    <w:p>
-      <w:pPr>
-        <w:ind w:firstLineChars="200" w:firstLine="420"/>
-      </w:pPr>
+        <w:t>block元素：</w:t>
+      </w:r>
+    </w:p>
+    <w:p>
+      <w:r>
+        <w:rPr>
+          <w:rFonts w:hint="eastAsia"/>
+        </w:rPr>
+        <w:t>知道需要居中元素的height：</w:t>
+      </w:r>
+    </w:p>
+    <w:p>
+      <w:r>
+        <w:t>.parent {</w:t>
+      </w:r>
+    </w:p>
+    <w:p>
+      <w:r>
+        <w:t xml:space="preserve">  position: relative;</w:t>
+      </w:r>
+    </w:p>
+    <w:p>
+      <w:r>
+        <w:t>}</w:t>
+      </w:r>
+    </w:p>
+    <w:p>
+      <w:r>
+        <w:t>.child {</w:t>
+      </w:r>
+    </w:p>
+    <w:p>
+      <w:r>
+        <w:t xml:space="preserve">  position: absolute;</w:t>
+      </w:r>
+    </w:p>
+    <w:p>
+      <w:r>
+        <w:t xml:space="preserve">  top: 50%;</w:t>
+      </w:r>
+    </w:p>
+    <w:p>
+      <w:r>
+        <w:t xml:space="preserve">  height: 100px;</w:t>
+      </w:r>
+    </w:p>
+    <w:p>
+      <w:r>
+        <w:t xml:space="preserve">  margin-top: -50px; /* account for padding and border if not using box-sizing: border-box; */</w:t>
+      </w:r>
+    </w:p>
+    <w:p>
+      <w:r>
+        <w:t>}</w:t>
+      </w:r>
+    </w:p>
+    <w:p>
+      <w:r>
+        <w:rPr>
+          <w:rFonts w:hint="eastAsia"/>
+        </w:rPr>
+        <w:t>不知道需要居中元素的height：</w:t>
+      </w:r>
+    </w:p>
+    <w:p>
+      <w:r>
+        <w:t>main {</w:t>
+      </w:r>
+    </w:p>
+    <w:p>
+      <w:r>
+        <w:t xml:space="preserve">  position: relative;</w:t>
+      </w:r>
+    </w:p>
+    <w:p>
+      <w:r>
+        <w:t>}</w:t>
+      </w:r>
+    </w:p>
+    <w:p>
+      <w:r>
+        <w:t>main div {</w:t>
+      </w:r>
+    </w:p>
+    <w:p>
+      <w:r>
+        <w:t xml:space="preserve">  position: absolute;</w:t>
+      </w:r>
+    </w:p>
+    <w:p>
+      <w:r>
+        <w:t xml:space="preserve">  top: 50%;</w:t>
+      </w:r>
+    </w:p>
+    <w:p>
+      <w:r>
+        <w:t xml:space="preserve">  </w:t>
+      </w:r>
+      <w:bookmarkStart w:id="35" w:name="OLE_LINK17"/>
+      <w:bookmarkStart w:id="36" w:name="OLE_LINK18"/>
+      <w:r>
+        <w:t>transform: translateY(-50%);</w:t>
+      </w:r>
+      <w:bookmarkEnd w:id="35"/>
+      <w:bookmarkEnd w:id="36"/>
+    </w:p>
+    <w:p>
+      <w:r>
+        <w:t>}</w:t>
+      </w:r>
+    </w:p>
+    <w:p>
+      <w:r>
+        <w:rPr>
+          <w:rFonts w:hint="eastAsia"/>
+        </w:rPr>
+        <w:t>用f</w:t>
+      </w:r>
+      <w:r>
+        <w:t>lex</w:t>
+      </w:r>
+      <w:r>
+        <w:rPr>
+          <w:rFonts w:hint="eastAsia"/>
+        </w:rPr>
+        <w:t>box</w:t>
+      </w:r>
+      <w:r>
+        <w:t>:</w:t>
+      </w:r>
+    </w:p>
+    <w:p>
+      <w:r>
+        <w:t>.parent {</w:t>
+      </w:r>
+    </w:p>
+    <w:p>
       <w:r>
         <w:t xml:space="preserve">  display: flex;</w:t>
       </w:r>
     </w:p>
     <w:p>
-      <w:pPr>
-        <w:ind w:firstLineChars="200" w:firstLine="420"/>
-      </w:pPr>
+      <w:r>
+        <w:t xml:space="preserve">  flex-direction: column;</w:t>
+      </w:r>
+    </w:p>
+    <w:p>
       <w:r>
         <w:t xml:space="preserve">  justify-content: center;</w:t>
       </w:r>
     </w:p>
     <w:p>
-      <w:pPr>
-        <w:ind w:firstLineChars="200" w:firstLine="420"/>
-      </w:pPr>
-      <w:r>
-        <w:t xml:space="preserve">  flex-direction: column;</w:t>
-      </w:r>
-    </w:p>
-    <w:p>
-      <w:pPr>
-        <w:ind w:firstLineChars="200" w:firstLine="420"/>
-      </w:pPr>
-      <w:r>
-        <w:t xml:space="preserve">  height: 400px;</w:t>
-      </w:r>
-    </w:p>
-    <w:p>
-      <w:pPr>
-        <w:ind w:firstLineChars="200" w:firstLine="420"/>
-      </w:pPr>
       <w:r>
         <w:t>}</w:t>
       </w:r>
     </w:p>
     <w:p>
-      <w:r>
-        <w:rPr>
-          <w:rFonts w:hint="eastAsia"/>
-        </w:rPr>
-        <w:t>block元素：</w:t>
-      </w:r>
-    </w:p>
-    <w:p>
-      <w:r>
-        <w:rPr>
-          <w:rFonts w:hint="eastAsia"/>
-        </w:rPr>
-        <w:t>知道需要居中元素的height：</w:t>
+      <w:pPr>
+        <w:rPr>
+          <w:b/>
+        </w:rPr>
+      </w:pPr>
+      <w:r>
+        <w:rPr>
+          <w:rFonts w:hint="eastAsia"/>
+          <w:b/>
+        </w:rPr>
+        <w:t>水平和垂直居中：</w:t>
+      </w:r>
+    </w:p>
+    <w:p>
+      <w:r>
+        <w:rPr>
+          <w:rFonts w:hint="eastAsia"/>
+        </w:rPr>
+        <w:t>固定宽度和高度的元素：</w:t>
       </w:r>
     </w:p>
     <w:p>
@@ -11115,6 +10838,7 @@
         <w:t>}</w:t>
       </w:r>
     </w:p>
+    <w:p/>
     <w:p>
       <w:r>
         <w:t>.child {</w:t>
@@ -11122,6 +10846,22 @@
     </w:p>
     <w:p>
       <w:r>
+        <w:t xml:space="preserve">  width: 300px;</w:t>
+      </w:r>
+    </w:p>
+    <w:p>
+      <w:r>
+        <w:t xml:space="preserve">  height: 100px;</w:t>
+      </w:r>
+    </w:p>
+    <w:p>
+      <w:r>
+        <w:t xml:space="preserve">  padding: 20px;</w:t>
+      </w:r>
+    </w:p>
+    <w:p/>
+    <w:p>
+      <w:r>
         <w:t xml:space="preserve">  position: absolute;</w:t>
       </w:r>
     </w:p>
@@ -11132,12 +10872,13 @@
     </w:p>
     <w:p>
       <w:r>
-        <w:t xml:space="preserve">  height: 100px;</w:t>
-      </w:r>
-    </w:p>
-    <w:p>
-      <w:r>
-        <w:t xml:space="preserve">  margin-top: -50px; /* account for padding and border if not using box-sizing: border-box; */</w:t>
+        <w:t xml:space="preserve">  left: 50%;</w:t>
+      </w:r>
+    </w:p>
+    <w:p/>
+    <w:p>
+      <w:r>
+        <w:t xml:space="preserve">  margin: -70px 0 0 -170px;</w:t>
       </w:r>
     </w:p>
     <w:p>
@@ -11150,12 +10891,13 @@
         <w:rPr>
           <w:rFonts w:hint="eastAsia"/>
         </w:rPr>
-        <w:t>不知道需要居中元素的height：</w:t>
-      </w:r>
-    </w:p>
-    <w:p>
-      <w:r>
-        <w:t>main {</w:t>
+        <w:lastRenderedPageBreak/>
+        <w:t>未知宽度和高度：</w:t>
+      </w:r>
+    </w:p>
+    <w:p>
+      <w:r>
+        <w:t>.parent {</w:t>
       </w:r>
     </w:p>
     <w:p>
@@ -11170,7 +10912,7 @@
     </w:p>
     <w:p>
       <w:r>
-        <w:t>main div {</w:t>
+        <w:t>.child {</w:t>
       </w:r>
     </w:p>
     <w:p>
@@ -11185,15 +10927,13 @@
     </w:p>
     <w:p>
       <w:r>
-        <w:t xml:space="preserve">  </w:t>
-      </w:r>
-      <w:bookmarkStart w:id="42" w:name="OLE_LINK17"/>
-      <w:bookmarkStart w:id="43" w:name="OLE_LINK18"/>
-      <w:r>
-        <w:t>transform: translateY(-50%);</w:t>
-      </w:r>
-      <w:bookmarkEnd w:id="42"/>
-      <w:bookmarkEnd w:id="43"/>
+        <w:t xml:space="preserve">  left: 50%;</w:t>
+      </w:r>
+    </w:p>
+    <w:p>
+      <w:r>
+        <w:t xml:space="preserve">  transform: translate(-50%, -50%);</w:t>
+      </w:r>
     </w:p>
     <w:p>
       <w:r>
@@ -11205,19 +10945,7 @@
         <w:rPr>
           <w:rFonts w:hint="eastAsia"/>
         </w:rPr>
-        <w:t>用f</w:t>
-      </w:r>
-      <w:r>
-        <w:t>lex</w:t>
-      </w:r>
-      <w:r>
-        <w:rPr>
-          <w:rFonts w:hint="eastAsia"/>
-        </w:rPr>
-        <w:t>box</w:t>
-      </w:r>
-      <w:r>
-        <w:t>:</w:t>
+        <w:t>使用flexbox：</w:t>
       </w:r>
     </w:p>
     <w:p>
@@ -11232,193 +10960,21 @@
     </w:p>
     <w:p>
       <w:r>
-        <w:t xml:space="preserve">  flex-direction: column;</w:t>
-      </w:r>
-    </w:p>
-    <w:p>
-      <w:r>
         <w:t xml:space="preserve">  justify-content: center;</w:t>
       </w:r>
     </w:p>
     <w:p>
       <w:r>
+        <w:t xml:space="preserve">  align-items: center;</w:t>
+      </w:r>
+    </w:p>
+    <w:p>
+      <w:r>
         <w:t>}</w:t>
       </w:r>
     </w:p>
     <w:p>
       <w:pPr>
-        <w:rPr>
-          <w:b/>
-        </w:rPr>
-      </w:pPr>
-      <w:r>
-        <w:rPr>
-          <w:rFonts w:hint="eastAsia"/>
-          <w:b/>
-        </w:rPr>
-        <w:t>水平和垂直居中：</w:t>
-      </w:r>
-    </w:p>
-    <w:p>
-      <w:r>
-        <w:rPr>
-          <w:rFonts w:hint="eastAsia"/>
-        </w:rPr>
-        <w:t>固定宽度和高度的元素：</w:t>
-      </w:r>
-    </w:p>
-    <w:p>
-      <w:r>
-        <w:t>.parent {</w:t>
-      </w:r>
-    </w:p>
-    <w:p>
-      <w:r>
-        <w:t xml:space="preserve">  position: relative;</w:t>
-      </w:r>
-    </w:p>
-    <w:p>
-      <w:r>
-        <w:t>}</w:t>
-      </w:r>
-    </w:p>
-    <w:p/>
-    <w:p>
-      <w:r>
-        <w:t>.child {</w:t>
-      </w:r>
-    </w:p>
-    <w:p>
-      <w:r>
-        <w:t xml:space="preserve">  width: 300px;</w:t>
-      </w:r>
-    </w:p>
-    <w:p>
-      <w:r>
-        <w:t xml:space="preserve">  height: 100px;</w:t>
-      </w:r>
-    </w:p>
-    <w:p>
-      <w:r>
-        <w:t xml:space="preserve">  padding: 20px;</w:t>
-      </w:r>
-    </w:p>
-    <w:p/>
-    <w:p>
-      <w:r>
-        <w:lastRenderedPageBreak/>
-        <w:t xml:space="preserve">  position: absolute;</w:t>
-      </w:r>
-    </w:p>
-    <w:p>
-      <w:r>
-        <w:t xml:space="preserve">  top: 50%;</w:t>
-      </w:r>
-    </w:p>
-    <w:p>
-      <w:r>
-        <w:t xml:space="preserve">  left: 50%;</w:t>
-      </w:r>
-    </w:p>
-    <w:p/>
-    <w:p>
-      <w:r>
-        <w:t xml:space="preserve">  margin: -70px 0 0 -170px;</w:t>
-      </w:r>
-    </w:p>
-    <w:p>
-      <w:r>
-        <w:t>}</w:t>
-      </w:r>
-    </w:p>
-    <w:p>
-      <w:r>
-        <w:rPr>
-          <w:rFonts w:hint="eastAsia"/>
-        </w:rPr>
-        <w:t>未知宽度和高度：</w:t>
-      </w:r>
-    </w:p>
-    <w:p>
-      <w:r>
-        <w:t>.parent {</w:t>
-      </w:r>
-    </w:p>
-    <w:p>
-      <w:r>
-        <w:t xml:space="preserve">  position: relative;</w:t>
-      </w:r>
-    </w:p>
-    <w:p>
-      <w:r>
-        <w:t>}</w:t>
-      </w:r>
-    </w:p>
-    <w:p>
-      <w:r>
-        <w:t>.child {</w:t>
-      </w:r>
-    </w:p>
-    <w:p>
-      <w:r>
-        <w:t xml:space="preserve">  position: absolute;</w:t>
-      </w:r>
-    </w:p>
-    <w:p>
-      <w:r>
-        <w:t xml:space="preserve">  top: 50%;</w:t>
-      </w:r>
-    </w:p>
-    <w:p>
-      <w:r>
-        <w:t xml:space="preserve">  left: 50%;</w:t>
-      </w:r>
-    </w:p>
-    <w:p>
-      <w:r>
-        <w:t xml:space="preserve">  transform: translate(-50%, -50%);</w:t>
-      </w:r>
-    </w:p>
-    <w:p>
-      <w:r>
-        <w:t>}</w:t>
-      </w:r>
-    </w:p>
-    <w:p>
-      <w:r>
-        <w:rPr>
-          <w:rFonts w:hint="eastAsia"/>
-        </w:rPr>
-        <w:t>使用flexbox：</w:t>
-      </w:r>
-    </w:p>
-    <w:p>
-      <w:r>
-        <w:t>.parent {</w:t>
-      </w:r>
-    </w:p>
-    <w:p>
-      <w:r>
-        <w:t xml:space="preserve">  display: flex;</w:t>
-      </w:r>
-    </w:p>
-    <w:p>
-      <w:r>
-        <w:t xml:space="preserve">  justify-content: center;</w:t>
-      </w:r>
-    </w:p>
-    <w:p>
-      <w:r>
-        <w:t xml:space="preserve">  align-items: center;</w:t>
-      </w:r>
-    </w:p>
-    <w:p>
-      <w:r>
-        <w:t>}</w:t>
-      </w:r>
-    </w:p>
-    <w:p>
-      <w:pPr>
         <w:pStyle w:val="3"/>
       </w:pPr>
       <w:r>
@@ -11436,8 +10992,8 @@
         </w:rPr>
         <w:t>中的弹性布局</w:t>
       </w:r>
-      <w:bookmarkEnd w:id="38"/>
-      <w:bookmarkEnd w:id="39"/>
+      <w:bookmarkEnd w:id="31"/>
+      <w:bookmarkEnd w:id="32"/>
     </w:p>
     <w:p>
       <w:pPr>
@@ -11822,7 +11378,6 @@
           <w:color w:val="006699"/>
           <w:sz w:val="20"/>
         </w:rPr>
-        <w:lastRenderedPageBreak/>
         <w:t>new</w:t>
       </w:r>
       <w:r>
@@ -12055,6 +11610,7 @@
           <w:color w:val="333333"/>
           <w:sz w:val="20"/>
         </w:rPr>
+        <w:lastRenderedPageBreak/>
         <w:t>})();</w:t>
       </w:r>
       <w:r>
@@ -13533,7 +13089,6 @@
           <w:sz w:val="16"/>
           <w:szCs w:val="24"/>
         </w:rPr>
-        <w:lastRenderedPageBreak/>
         <w:t>else</w:t>
       </w:r>
       <w:r>
@@ -13684,6 +13239,7 @@
           <w:sz w:val="16"/>
           <w:szCs w:val="24"/>
         </w:rPr>
+        <w:lastRenderedPageBreak/>
         <w:t xml:space="preserve">    </w:t>
       </w:r>
       <w:r>
@@ -14436,14 +13992,7 @@
         <w:rPr>
           <w:rFonts w:hint="eastAsia"/>
         </w:rPr>
-        <w:t>回调和作用域：如果回调函数是匿名函数或者全局函数，在函数中就可以直接调用。如果回调函数是对象的方法并使用了对象的属性，此时就需要注意作用域的问题。除了传</w:t>
-      </w:r>
-      <w:r>
-        <w:rPr>
-          <w:rFonts w:hint="eastAsia"/>
-        </w:rPr>
-        <w:lastRenderedPageBreak/>
-        <w:t>入回调函数，还需要传入回调函数所属的对象，并在函数中利用call</w:t>
+        <w:t>回调和作用域：如果回调函数是匿名函数或者全局函数，在函数中就可以直接调用。如果回调函数是对象的方法并使用了对象的属性，此时就需要注意作用域的问题。除了传入回调函数，还需要传入回调函数所属的对象，并在函数中利用call</w:t>
       </w:r>
       <w:r>
         <w:t>()</w:t>
@@ -14505,6 +14054,7 @@
         <w:rPr>
           <w:rFonts w:hint="eastAsia"/>
         </w:rPr>
+        <w:lastRenderedPageBreak/>
         <w:t>类库中的回调：在类库的设计时经常使用回调模式</w:t>
       </w:r>
       <w:r>
@@ -15480,7 +15030,6 @@
           <w:szCs w:val="20"/>
           <w:bdr w:val="none" w:sz="0" w:space="0" w:color="auto" w:frame="1"/>
         </w:rPr>
-        <w:lastRenderedPageBreak/>
         <w:t xml:space="preserve">// </w:t>
       </w:r>
       <w:r>
@@ -15571,6 +15120,7 @@
           <w:szCs w:val="20"/>
           <w:bdr w:val="none" w:sz="0" w:space="0" w:color="auto" w:frame="1"/>
         </w:rPr>
+        <w:lastRenderedPageBreak/>
         <w:t>}</w:t>
       </w:r>
     </w:p>
@@ -16029,7 +15579,7 @@
                     <pic:cNvPicPr/>
                   </pic:nvPicPr>
                   <pic:blipFill>
-                    <a:blip r:embed="rId29"/>
+                    <a:blip r:embed="rId26"/>
                     <a:stretch>
                       <a:fillRect/>
                     </a:stretch>
@@ -16092,7 +15642,7 @@
                     <pic:cNvPicPr/>
                   </pic:nvPicPr>
                   <pic:blipFill>
-                    <a:blip r:embed="rId30"/>
+                    <a:blip r:embed="rId27"/>
                     <a:stretch>
                       <a:fillRect/>
                     </a:stretch>
@@ -16157,6 +15707,9 @@
       <w:pPr>
         <w:pStyle w:val="a3"/>
         <w:ind w:left="780" w:firstLineChars="0" w:firstLine="0"/>
+        <w:rPr>
+          <w:rFonts w:hint="eastAsia"/>
+        </w:rPr>
       </w:pPr>
       <w:r>
         <w:rPr>
@@ -16178,7 +15731,7 @@
                     <pic:cNvPicPr/>
                   </pic:nvPicPr>
                   <pic:blipFill>
-                    <a:blip r:embed="rId31"/>
+                    <a:blip r:embed="rId28"/>
                     <a:stretch>
                       <a:fillRect/>
                     </a:stretch>
@@ -16197,287 +15750,6 @@
             </a:graphic>
           </wp:inline>
         </w:drawing>
-      </w:r>
-    </w:p>
-    <w:p>
-      <w:pPr>
-        <w:pStyle w:val="3"/>
-      </w:pPr>
-      <w:r>
-        <w:rPr>
-          <w:rFonts w:hint="eastAsia"/>
-        </w:rPr>
-        <w:t>HTTPS和HTTP区别与联系</w:t>
-      </w:r>
-    </w:p>
-    <w:p>
-      <w:r>
-        <w:rPr>
-          <w:rFonts w:hint="eastAsia"/>
-        </w:rPr>
-        <w:t>TCP/IP协议族分为四层：应用层、传输层、网络层和数据链路层。其中HTTP协议处于应用层，TCP位于传输层和IP位于网络层。HTTP是用于客户端和服务端进行通信的一种无状态协议。由于HTTP协议传输的数据是明文的，存在数据嗅探和篡改的安全问题。于是就有了</w:t>
-      </w:r>
-      <w:r>
-        <w:rPr>
-          <w:rFonts w:ascii="Arial" w:hAnsi="Arial" w:cs="Arial"/>
-          <w:color w:val="333333"/>
-          <w:szCs w:val="21"/>
-        </w:rPr>
-        <w:t>SSL</w:t>
-      </w:r>
-      <w:r>
-        <w:rPr>
-          <w:rFonts w:ascii="Arial" w:hAnsi="Arial" w:cs="Arial"/>
-          <w:color w:val="333333"/>
-          <w:szCs w:val="21"/>
-        </w:rPr>
-        <w:t>（</w:t>
-      </w:r>
-      <w:r>
-        <w:rPr>
-          <w:rFonts w:ascii="Arial" w:hAnsi="Arial" w:cs="Arial"/>
-          <w:color w:val="333333"/>
-          <w:szCs w:val="21"/>
-        </w:rPr>
-        <w:t>Secure Sockets Layer</w:t>
-      </w:r>
-      <w:r>
-        <w:rPr>
-          <w:rFonts w:ascii="Arial" w:hAnsi="Arial" w:cs="Arial"/>
-          <w:color w:val="333333"/>
-          <w:szCs w:val="21"/>
-        </w:rPr>
-        <w:t>）</w:t>
-      </w:r>
-      <w:r>
-        <w:rPr>
-          <w:rFonts w:hint="eastAsia"/>
-        </w:rPr>
-        <w:t>/</w:t>
-      </w:r>
-      <w:r>
-        <w:rPr>
-          <w:rFonts w:ascii="Arial" w:hAnsi="Arial" w:cs="Arial"/>
-          <w:color w:val="333333"/>
-          <w:szCs w:val="21"/>
-        </w:rPr>
-        <w:t>TLS</w:t>
-      </w:r>
-      <w:r>
-        <w:rPr>
-          <w:rFonts w:ascii="Arial" w:hAnsi="Arial" w:cs="Arial"/>
-          <w:color w:val="333333"/>
-          <w:szCs w:val="21"/>
-        </w:rPr>
-        <w:t>（</w:t>
-      </w:r>
-      <w:r>
-        <w:rPr>
-          <w:rFonts w:ascii="Arial" w:hAnsi="Arial" w:cs="Arial"/>
-          <w:color w:val="333333"/>
-          <w:szCs w:val="21"/>
-        </w:rPr>
-        <w:t>Transport Layer Security</w:t>
-      </w:r>
-      <w:r>
-        <w:rPr>
-          <w:rFonts w:ascii="Arial" w:hAnsi="Arial" w:cs="Arial"/>
-          <w:color w:val="333333"/>
-          <w:szCs w:val="21"/>
-        </w:rPr>
-        <w:t>）</w:t>
-      </w:r>
-      <w:r>
-        <w:rPr>
-          <w:rFonts w:hint="eastAsia"/>
-        </w:rPr>
-        <w:t>协议</w:t>
-      </w:r>
-      <w:r>
-        <w:rPr>
-          <w:rFonts w:hint="eastAsia"/>
-        </w:rPr>
-        <w:t>，用于对HTTP协议传输的数据进行加密，从而诞生了HTTPS。</w:t>
-      </w:r>
-    </w:p>
-    <w:p>
-      <w:r>
-        <w:rPr>
-          <w:rFonts w:hint="eastAsia"/>
-        </w:rPr>
-        <w:t>HTTPS的原理简要介绍：</w:t>
-      </w:r>
-    </w:p>
-    <w:p>
-      <w:r>
-        <w:rPr>
-          <w:rFonts w:hint="eastAsia"/>
-        </w:rPr>
-        <w:t>在客户端和服务端传输数据之前先进行一次握手，确定双方加密传输数据的密码信息，握手之后，所有的通信数据都采用一致的密码加密传输</w:t>
-      </w:r>
-      <w:r>
-        <w:rPr>
-          <w:rFonts w:hint="eastAsia"/>
-        </w:rPr>
-        <w:t>。在整个过程中，</w:t>
-      </w:r>
-      <w:r>
-        <w:rPr>
-          <w:rFonts w:hint="eastAsia"/>
-        </w:rPr>
-        <w:t>TLS</w:t>
-      </w:r>
-      <w:r>
-        <w:t>/</w:t>
-      </w:r>
-      <w:r>
-        <w:rPr>
-          <w:rFonts w:hint="eastAsia"/>
-        </w:rPr>
-        <w:t>SSL使用了对称加密、不对称加密以及HASH算法</w:t>
-      </w:r>
-      <w:r>
-        <w:rPr>
-          <w:rFonts w:hint="eastAsia"/>
-        </w:rPr>
-        <w:t>。其中，非对称加密用于加密握手过程中生成的密码，对称加密用于对真正传输的数据进行加密和解密，而HASH算法用于验证数据的完整性。</w:t>
-      </w:r>
-    </w:p>
-    <w:p>
-      <w:r>
-        <w:rPr>
-          <w:rFonts w:hint="eastAsia"/>
-        </w:rPr>
-        <w:t>HTTPS的优势之处：</w:t>
-      </w:r>
-    </w:p>
-    <w:p>
-      <w:pPr>
-        <w:pStyle w:val="a3"/>
-        <w:numPr>
-          <w:ilvl w:val="0"/>
-          <w:numId w:val="1"/>
-        </w:numPr>
-        <w:ind w:firstLineChars="0"/>
-      </w:pPr>
-      <w:r>
-        <w:rPr>
-          <w:rFonts w:hint="eastAsia"/>
-        </w:rPr>
-        <w:t>使用HTTPS协议可以认证用户和服务器，确保数据发送到正确的客户端和服务器上；</w:t>
-      </w:r>
-    </w:p>
-    <w:p>
-      <w:pPr>
-        <w:pStyle w:val="a3"/>
-        <w:numPr>
-          <w:ilvl w:val="0"/>
-          <w:numId w:val="1"/>
-        </w:numPr>
-        <w:ind w:firstLineChars="0"/>
-      </w:pPr>
-      <w:r>
-        <w:rPr>
-          <w:rFonts w:hint="eastAsia"/>
-        </w:rPr>
-        <w:t>HTTPS协议是由SSL/TLS+HTTP协议构建的可加密传输、身份认证的网络协议，比HTTP更加安全，可防止数据在传输过程中被窃取和改变，确保数据的完整性；</w:t>
-      </w:r>
-    </w:p>
-    <w:p>
-      <w:pPr>
-        <w:pStyle w:val="a3"/>
-        <w:numPr>
-          <w:ilvl w:val="0"/>
-          <w:numId w:val="1"/>
-        </w:numPr>
-        <w:ind w:firstLineChars="0"/>
-      </w:pPr>
-      <w:r>
-        <w:rPr>
-          <w:rFonts w:hint="eastAsia"/>
-        </w:rPr>
-        <w:lastRenderedPageBreak/>
-        <w:t>HTTPS是现行架构下最安全的解决方案，虽然不是绝对安全，但至少大幅度增加了中间人攻击的额成本；</w:t>
-      </w:r>
-    </w:p>
-    <w:p>
-      <w:r>
-        <w:rPr>
-          <w:rFonts w:hint="eastAsia"/>
-        </w:rPr>
-        <w:t>HTPPS的缺点：</w:t>
-      </w:r>
-    </w:p>
-    <w:p>
-      <w:pPr>
-        <w:pStyle w:val="a3"/>
-        <w:numPr>
-          <w:ilvl w:val="0"/>
-          <w:numId w:val="2"/>
-        </w:numPr>
-        <w:ind w:firstLineChars="0"/>
-      </w:pPr>
-      <w:r>
-        <w:rPr>
-          <w:rFonts w:hint="eastAsia"/>
-        </w:rPr>
-        <w:t>HTTPS会使页面的加载时间延长，</w:t>
-      </w:r>
-      <w:r>
-        <w:rPr>
-          <w:rFonts w:hint="eastAsia"/>
-        </w:rPr>
-        <w:t>连接缓存不如HTTP高效，对服务器端资源占用高，增加</w:t>
-      </w:r>
-      <w:r>
-        <w:rPr>
-          <w:rFonts w:hint="eastAsia"/>
-        </w:rPr>
-        <w:t>数据开销和功耗；</w:t>
-      </w:r>
-    </w:p>
-    <w:p>
-      <w:pPr>
-        <w:pStyle w:val="a3"/>
-        <w:numPr>
-          <w:ilvl w:val="0"/>
-          <w:numId w:val="2"/>
-        </w:numPr>
-        <w:ind w:firstLineChars="0"/>
-      </w:pPr>
-      <w:r>
-        <w:rPr>
-          <w:rFonts w:hint="eastAsia"/>
-        </w:rPr>
-        <w:t>HTTPS协议的加密范围有限，</w:t>
-      </w:r>
-      <w:r>
-        <w:rPr>
-          <w:rFonts w:hint="eastAsia"/>
-        </w:rPr>
-        <w:t>对黑客攻击、服务器劫持等方面几乎不起作用，而且SSL证书的信用链体系并不安全；</w:t>
-      </w:r>
-    </w:p>
-    <w:p>
-      <w:pPr>
-        <w:pStyle w:val="a3"/>
-        <w:numPr>
-          <w:ilvl w:val="0"/>
-          <w:numId w:val="2"/>
-        </w:numPr>
-        <w:ind w:firstLineChars="0"/>
-      </w:pPr>
-      <w:r>
-        <w:rPr>
-          <w:rFonts w:hint="eastAsia"/>
-        </w:rPr>
-        <w:t>SSL证书需要花钱购买，并且在绑定IP时不能绑定多个域名</w:t>
-      </w:r>
-      <w:r>
-        <w:rPr>
-          <w:rFonts w:hint="eastAsia"/>
-        </w:rPr>
-        <w:t>；</w:t>
       </w:r>
     </w:p>
     <w:sectPr>

</xml_diff>